<commit_message>
initial document split and non-python metadata
</commit_message>
<xml_diff>
--- a/docs/31FS-WD-ST-xxxx-VC-6-in-MXF-(r0-draft).docx
+++ b/docs/31FS-WD-ST-xxxx-VC-6-in-MXF-(r0-draft).docx
@@ -1,6 +1,6 @@
 
 <file path=word/document.xml><?xml version="1.0" encoding="utf-8"?>
-<w:document xmlns:wpc="http://schemas.microsoft.com/office/word/2010/wordprocessingCanvas" xmlns:cx="http://schemas.microsoft.com/office/drawing/2014/chartex" xmlns:cx1="http://schemas.microsoft.com/office/drawing/2015/9/8/chartex" xmlns:cx2="http://schemas.microsoft.com/office/drawing/2015/10/21/chartex" xmlns:cx3="http://schemas.microsoft.com/office/drawing/2016/5/9/chartex" xmlns:cx4="http://schemas.microsoft.com/office/drawing/2016/5/10/chartex" xmlns:cx5="http://schemas.microsoft.com/office/drawing/2016/5/11/chartex" xmlns:cx6="http://schemas.microsoft.com/office/drawing/2016/5/12/chartex" xmlns:cx7="http://schemas.microsoft.com/office/drawing/2016/5/13/chartex" xmlns:cx8="http://schemas.microsoft.com/office/drawing/2016/5/14/chartex" xmlns:mc="http://schemas.openxmlformats.org/markup-compatibility/2006" xmlns:aink="http://schemas.microsoft.com/office/drawing/2016/ink" xmlns:am3d="http://schemas.microsoft.com/office/drawing/2017/model3d" xmlns:o="urn:schemas-microsoft-com:office:office" xmlns:r="http://schemas.openxmlformats.org/officeDocument/2006/relationships" xmlns:m="http://schemas.openxmlformats.org/officeDocument/2006/math" xmlns:v="urn:schemas-microsoft-com:vml" xmlns:wp14="http://schemas.microsoft.com/office/word/2010/wordprocessingDrawing" xmlns:wp="http://schemas.openxmlformats.org/drawingml/2006/wordprocessingDrawing" xmlns:w10="urn:schemas-microsoft-com:office:word" xmlns:w="http://schemas.openxmlformats.org/wordprocessingml/2006/main" xmlns:w14="http://schemas.microsoft.com/office/word/2010/wordml" xmlns:w15="http://schemas.microsoft.com/office/word/2012/wordml" xmlns:w16cex="http://schemas.microsoft.com/office/word/2018/wordml/cex" xmlns:w16cid="http://schemas.microsoft.com/office/word/2016/wordml/cid" xmlns:w16="http://schemas.microsoft.com/office/word/2018/wordml" xmlns:w16se="http://schemas.microsoft.com/office/word/2015/wordml/symex" xmlns:wpg="http://schemas.microsoft.com/office/word/2010/wordprocessingGroup" xmlns:wpi="http://schemas.microsoft.com/office/word/2010/wordprocessingInk" xmlns:wne="http://schemas.microsoft.com/office/word/2006/wordml" xmlns:wps="http://schemas.microsoft.com/office/word/2010/wordprocessingShape" mc:Ignorable="w14 w15 w16se w16cid w16 w16cex wp14">
+<w:document xmlns:w="http://schemas.openxmlformats.org/wordprocessingml/2006/main" xmlns:m="http://schemas.openxmlformats.org/officeDocument/2006/math" xmlns:r="http://schemas.openxmlformats.org/officeDocument/2006/relationships" xmlns:o="urn:schemas-microsoft-com:office:office" xmlns:v="urn:schemas-microsoft-com:vml" xmlns:w10="urn:schemas-microsoft-com:office:word" xmlns:a="http://schemas.openxmlformats.org/drawingml/2006/main" xmlns:pic="http://schemas.openxmlformats.org/drawingml/2006/picture" xmlns:wp="http://schemas.openxmlformats.org/drawingml/2006/wordprocessingDrawing">
   <w:body>
     <w:p>
       <w:pPr>
@@ -16,10 +16,7 @@
         <w:fldChar w:fldCharType="separate"/>
       </w:r>
       <w:r>
-        <w:rPr>
-          <w:noProof/>
-        </w:rPr>
-        <w:t>31FS-WD-ST-xxxx-VC-6-in-MXF-(r0-draft).docx</w:t>
+        <w:t>filename-field</w:t>
       </w:r>
       <w:r>
         <w:fldChar w:fldCharType="end"/>
@@ -30,7 +27,7 @@
         <w:pStyle w:val="Title"/>
       </w:pPr>
       <w:r>
-        <w:t>Mapping VC-6 into the MXF Generic Container</w:t>
+        <w:t xml:space="preserve">Mapping VC-6 into the MXF Generic Container</w:t>
       </w:r>
     </w:p>
     <w:p>
@@ -38,7 +35,7 @@
         <w:pStyle w:val="Subtitle"/>
       </w:pPr>
       <w:r>
-        <w:t>Warning</w:t>
+        <w:t xml:space="preserve">Warning</w:t>
       </w:r>
     </w:p>
     <w:p>
@@ -46,10 +43,7 @@
         <w:pStyle w:val="abstract"/>
       </w:pPr>
       <w:r>
-        <w:t>This document is an unpublished, confidential work under development and shall not be referred to as a SMPTE Standard, Recommended Practice, or Engineering Guideline. It is distributed for review and comment; distribution does not constitute publication. R</w:t>
-      </w:r>
-      <w:r>
-        <w:t>ecipients of this document are strongly encouraged to submit, with their comments, notification of any relevant patent rights of which they are aware and to provide supporting documentation.</w:t>
+        <w:t xml:space="preserve">This document is an unpublished, confidential work under development and shall not be referred to as a SMPTE Standard, Recommended Practice, or Engineering Guideline. It is distributed for review and comment; distribution does not constitute publication. Recipients of this document are strongly encouraged to submit, with their comments, notification of any relevant patent rights of which they are aware and to provide supporting documentation.</w:t>
       </w:r>
     </w:p>
     <w:p>
@@ -60,192 +54,196 @@
         <w:rPr>
           <w:b/>
         </w:rPr>
-        <w:t>Information for document editors</w:t>
+        <w:t xml:space="preserve">Information for document editors</w:t>
       </w:r>
     </w:p>
     <w:p>
       <w:pPr>
         <w:numPr>
           <w:ilvl w:val="0"/>
-          <w:numId w:val="19"/>
+          <w:numId w:val="1001"/>
         </w:numPr>
+        <w:pStyle w:val="Compact"/>
       </w:pPr>
       <w:r>
         <w:rPr>
           <w:rStyle w:val="smpte-ch-hint"/>
         </w:rPr>
-        <w:t>This template is designed to foc</w:t>
-      </w:r>
+        <w:t xml:space="preserve">This template is designed to focus on content and not on style. This means that editors should:</w:t>
+      </w:r>
+    </w:p>
+    <w:p>
+      <w:pPr>
+        <w:numPr>
+          <w:ilvl w:val="1"/>
+          <w:numId w:val="1002"/>
+        </w:numPr>
+        <w:pStyle w:val="Compact"/>
+      </w:pPr>
       <w:r>
         <w:rPr>
           <w:rStyle w:val="smpte-ch-hint"/>
         </w:rPr>
-        <w:t>us on content and not on style. This means that editors should:</w:t>
+        <w:t xml:space="preserve">Refrain from adding styles inline unless absolutely necessary</w:t>
       </w:r>
     </w:p>
     <w:p>
       <w:pPr>
         <w:numPr>
           <w:ilvl w:val="1"/>
-          <w:numId w:val="20"/>
+          <w:numId w:val="1002"/>
         </w:numPr>
+        <w:pStyle w:val="Compact"/>
       </w:pPr>
       <w:r>
         <w:rPr>
           <w:rStyle w:val="smpte-ch-hint"/>
         </w:rPr>
-        <w:t>Refrain from adding styles inline unless absolutely necessary</w:t>
+        <w:t xml:space="preserve">Refrain from modifying styles unless absolutely necessary</w:t>
       </w:r>
     </w:p>
     <w:p>
       <w:pPr>
         <w:numPr>
           <w:ilvl w:val="1"/>
-          <w:numId w:val="20"/>
+          <w:numId w:val="1002"/>
         </w:numPr>
+        <w:pStyle w:val="Compact"/>
       </w:pPr>
       <w:r>
         <w:rPr>
           <w:rStyle w:val="smpte-ch-hint"/>
         </w:rPr>
-        <w:t>Refrain from modifying styles unless absolutely necessary</w:t>
+        <w:t xml:space="preserve">Use the sample styles &amp; layouts for all headings, figures, tables and math</w:t>
       </w:r>
     </w:p>
     <w:p>
       <w:pPr>
         <w:numPr>
           <w:ilvl w:val="1"/>
-          <w:numId w:val="20"/>
+          <w:numId w:val="1002"/>
         </w:numPr>
+        <w:pStyle w:val="Compact"/>
       </w:pPr>
       <w:r>
         <w:rPr>
           <w:rStyle w:val="smpte-ch-hint"/>
         </w:rPr>
-        <w:t>Use the sample styles &amp; layouts for all headings, figures, tables and ma</w:t>
-      </w:r>
+        <w:t xml:space="preserve">Use the supplied auto numbering styles for headings and annexes</w:t>
+      </w:r>
+    </w:p>
+    <w:p>
+      <w:pPr>
+        <w:numPr>
+          <w:ilvl w:val="0"/>
+          <w:numId w:val="1001"/>
+        </w:numPr>
+        <w:pStyle w:val="Compact"/>
+      </w:pPr>
       <w:r>
         <w:rPr>
           <w:rStyle w:val="smpte-ch-hint"/>
         </w:rPr>
-        <w:t>th</w:t>
+        <w:t xml:space="preserve">In the event that the content cannot be adequately expressed using this template, contact SMPTE HQ.</w:t>
       </w:r>
     </w:p>
     <w:p>
       <w:pPr>
         <w:numPr>
           <w:ilvl w:val="1"/>
-          <w:numId w:val="20"/>
+          <w:numId w:val="1003"/>
         </w:numPr>
+        <w:pStyle w:val="Compact"/>
+      </w:pPr>
+      <w:r>
+        <w:rPr>
+          <w:rStyle w:val="smpte-ch-boilerplate"/>
+        </w:rPr>
+        <w:t xml:space="preserve">The blue text (like this sentence) is editing information or boilerplate. This is information used by SMPTE HQ for publication and should not be changed by the author.</w:t>
+      </w:r>
+    </w:p>
+    <w:p>
+      <w:pPr>
+        <w:numPr>
+          <w:ilvl w:val="1"/>
+          <w:numId w:val="1003"/>
+        </w:numPr>
+        <w:pStyle w:val="Compact"/>
+      </w:pPr>
+      <w:r>
+        <w:t xml:space="preserve">The document editor must fill in the fields in black before submitting it to the Drafting Group.</w:t>
+      </w:r>
+    </w:p>
+    <w:p>
+      <w:pPr>
+        <w:numPr>
+          <w:ilvl w:val="1"/>
+          <w:numId w:val="1003"/>
+        </w:numPr>
+        <w:pStyle w:val="Compact"/>
       </w:pPr>
       <w:r>
         <w:rPr>
           <w:rStyle w:val="smpte-ch-hint"/>
         </w:rPr>
-        <w:t>Use the supplied auto numbering styles for headings and annexes</w:t>
-      </w:r>
-    </w:p>
-    <w:p>
-      <w:pPr>
-        <w:numPr>
-          <w:ilvl w:val="0"/>
-          <w:numId w:val="19"/>
-        </w:numPr>
-      </w:pPr>
+        <w:t xml:space="preserve">The red text (like this sentence) is helpful information that is not part of the final document. This information</w:t>
+      </w:r>
       <w:r>
         <w:rPr>
           <w:rStyle w:val="smpte-ch-hint"/>
         </w:rPr>
-        <w:t>In the event that the content cannot be adequately expressed using this template, contact SMPTE HQ.</w:t>
-      </w:r>
-    </w:p>
-    <w:p>
-      <w:pPr>
-        <w:numPr>
-          <w:ilvl w:val="1"/>
-          <w:numId w:val="21"/>
-        </w:numPr>
-      </w:pPr>
-      <w:r>
-        <w:rPr>
-          <w:rStyle w:val="smpte-ch-boilerplate"/>
-        </w:rPr>
-        <w:t>The blue text (like this sentence) is editing information or boilerplate. This is informa</w:t>
-      </w:r>
-      <w:r>
-        <w:rPr>
-          <w:rStyle w:val="smpte-ch-boilerplate"/>
-        </w:rPr>
-        <w:t>tion used by SMPTE HQ for publication and should not be changed by the author.</w:t>
-      </w:r>
-    </w:p>
-    <w:p>
-      <w:pPr>
-        <w:numPr>
-          <w:ilvl w:val="1"/>
-          <w:numId w:val="21"/>
-        </w:numPr>
-      </w:pPr>
-      <w:r>
-        <w:t>The document editor must fill in the fields in black before submitting it to the Drafting Group.</w:t>
-      </w:r>
-    </w:p>
-    <w:p>
-      <w:pPr>
-        <w:numPr>
-          <w:ilvl w:val="1"/>
-          <w:numId w:val="21"/>
-        </w:numPr>
-      </w:pPr>
-      <w:r>
-        <w:rPr>
-          <w:rStyle w:val="smpte-ch-hint"/>
-        </w:rPr>
-        <w:t>The red text (like this sentence) is helpful information that is not part of the</w:t>
-      </w:r>
-      <w:r>
-        <w:rPr>
-          <w:rStyle w:val="smpte-ch-hint"/>
-        </w:rPr>
-        <w:t xml:space="preserve"> final document. This information </w:t>
+        <w:t xml:space="preserve"> </w:t>
       </w:r>
       <w:r>
         <w:rPr>
           <w:rStyle w:val="smpte-ch-hint"/>
           <w:b/>
         </w:rPr>
-        <w:t>shall be deleted</w:t>
+        <w:t xml:space="preserve">shall be deleted</w:t>
       </w:r>
       <w:r>
         <w:rPr>
           <w:rStyle w:val="smpte-ch-hint"/>
         </w:rPr>
-        <w:t xml:space="preserve"> prior to FCD Ballot.</w:t>
-      </w:r>
-    </w:p>
-    <w:p>
-      <w:pPr>
-        <w:numPr>
-          <w:ilvl w:val="1"/>
-          <w:numId w:val="21"/>
-        </w:numPr>
-      </w:pPr>
+        <w:t xml:space="preserve"> </w:t>
+      </w:r>
       <w:r>
         <w:rPr>
           <w:rStyle w:val="smpte-ch-hint"/>
         </w:rPr>
-        <w:t>The last page of this document has editing hints and a list of useful reference documents.</w:t>
-      </w:r>
-      <w:r>
-        <w:t xml:space="preserve"> :::</w:t>
-      </w:r>
-    </w:p>
-    <w:p>
+        <w:t xml:space="preserve">prior to FCD Ballot.</w:t>
+      </w:r>
+    </w:p>
+    <w:p>
+      <w:pPr>
+        <w:numPr>
+          <w:ilvl w:val="1"/>
+          <w:numId w:val="1003"/>
+        </w:numPr>
+        <w:pStyle w:val="Compact"/>
+      </w:pPr>
+      <w:r>
+        <w:rPr>
+          <w:rStyle w:val="smpte-ch-hint"/>
+        </w:rPr>
+        <w:t xml:space="preserve">The last page of this document has editing hints and a list of useful reference documents.</w:t>
+      </w:r>
+      <w:r>
+        <w:t xml:space="preserve"> </w:t>
+      </w:r>
+      <w:r>
+        <w:t xml:space="preserve">:::</w:t>
+      </w:r>
+    </w:p>
+    <w:p>
+      <w:pPr>
+        <w:pStyle w:val="FirstParagraph"/>
+      </w:pPr>
       <w:r>
         <w:rPr>
           <w:rStyle w:val="smpte-ch-boilerplate"/>
         </w:rPr>
-        <w:t>Project Group:</w:t>
+        <w:t xml:space="preserve">Project Group:</w:t>
       </w:r>
       <w:r>
         <w:t xml:space="preserve"> </w:t>
@@ -254,15 +252,18 @@
         <w:rPr>
           <w:i/>
         </w:rPr>
-        <w:t>TBD - DG-VC-6-MXF</w:t>
-      </w:r>
-    </w:p>
-    <w:p>
+        <w:t xml:space="preserve">TBD - DG-VC-6-MXF</w:t>
+      </w:r>
+    </w:p>
+    <w:p>
+      <w:pPr>
+        <w:pStyle w:val="BodyText"/>
+      </w:pPr>
       <w:r>
         <w:rPr>
           <w:rStyle w:val="smpte-ch-boilerplate"/>
         </w:rPr>
-        <w:t>Project Technology Committee:</w:t>
+        <w:t xml:space="preserve">Project Technology Committee:</w:t>
       </w:r>
       <w:r>
         <w:t xml:space="preserve"> </w:t>
@@ -271,15 +272,18 @@
         <w:rPr>
           <w:i/>
         </w:rPr>
-        <w:t>TC 31FS</w:t>
-      </w:r>
-    </w:p>
-    <w:p>
+        <w:t xml:space="preserve">TC 31FS</w:t>
+      </w:r>
+    </w:p>
+    <w:p>
+      <w:pPr>
+        <w:pStyle w:val="BodyText"/>
+      </w:pPr>
       <w:r>
         <w:rPr>
           <w:rStyle w:val="smpte-ch-boilerplate"/>
         </w:rPr>
-        <w:t>Document type:</w:t>
+        <w:t xml:space="preserve">Document type:</w:t>
       </w:r>
       <w:r>
         <w:t xml:space="preserve"> </w:t>
@@ -288,15 +292,18 @@
         <w:rPr>
           <w:i/>
         </w:rPr>
-        <w:t>ST</w:t>
-      </w:r>
-    </w:p>
-    <w:p>
+        <w:t xml:space="preserve">ST</w:t>
+      </w:r>
+    </w:p>
+    <w:p>
+      <w:pPr>
+        <w:pStyle w:val="BodyText"/>
+      </w:pPr>
       <w:r>
         <w:rPr>
           <w:rStyle w:val="smpte-ch-boilerplate"/>
         </w:rPr>
-        <w:t>Document state:</w:t>
+        <w:t xml:space="preserve">Document state:</w:t>
       </w:r>
       <w:r>
         <w:t xml:space="preserve"> </w:t>
@@ -305,15 +312,18 @@
         <w:rPr>
           <w:i/>
         </w:rPr>
-        <w:t>WD</w:t>
-      </w:r>
-    </w:p>
-    <w:p>
+        <w:t xml:space="preserve">WD</w:t>
+      </w:r>
+    </w:p>
+    <w:p>
+      <w:pPr>
+        <w:pStyle w:val="BodyText"/>
+      </w:pPr>
       <w:r>
         <w:rPr>
           <w:rStyle w:val="smpte-ch-boilerplate"/>
         </w:rPr>
-        <w:t>Project chair(s):</w:t>
+        <w:t xml:space="preserve">Project chair(s):</w:t>
       </w:r>
       <w:r>
         <w:t xml:space="preserve"> </w:t>
@@ -322,15 +332,18 @@
         <w:rPr>
           <w:i/>
         </w:rPr>
-        <w:t>SMPTE Group chair</w:t>
-      </w:r>
-    </w:p>
-    <w:p>
+        <w:t xml:space="preserve">SMPTE Group chair</w:t>
+      </w:r>
+    </w:p>
+    <w:p>
+      <w:pPr>
+        <w:pStyle w:val="BodyText"/>
+      </w:pPr>
       <w:r>
         <w:rPr>
           <w:rStyle w:val="smpte-ch-boilerplate"/>
         </w:rPr>
-        <w:t>Document editor(s):</w:t>
+        <w:t xml:space="preserve">Document editor(s):</w:t>
       </w:r>
       <w:r>
         <w:t xml:space="preserve"> </w:t>
@@ -339,15 +352,18 @@
         <w:rPr>
           <w:i/>
         </w:rPr>
-        <w:t>Bruce Devlin</w:t>
-      </w:r>
-    </w:p>
-    <w:p>
+        <w:t xml:space="preserve">Bruce Devlin</w:t>
+      </w:r>
+    </w:p>
+    <w:p>
+      <w:pPr>
+        <w:pStyle w:val="BodyText"/>
+      </w:pPr>
       <w:r>
         <w:rPr>
           <w:rStyle w:val="smpte-ch-boilerplate"/>
         </w:rPr>
-        <w:t>Document number:</w:t>
+        <w:t xml:space="preserve">Document number:</w:t>
       </w:r>
       <w:r>
         <w:t xml:space="preserve"> </w:t>
@@ -356,15 +372,18 @@
         <w:rPr>
           <w:i/>
         </w:rPr>
-        <w:t>xxxx</w:t>
-      </w:r>
-    </w:p>
-    <w:p>
+        <w:t xml:space="preserve">xxxx</w:t>
+      </w:r>
+    </w:p>
+    <w:p>
+      <w:pPr>
+        <w:pStyle w:val="BodyText"/>
+      </w:pPr>
       <w:r>
         <w:rPr>
           <w:rStyle w:val="smpte-ch-boilerplate"/>
         </w:rPr>
-        <w:t>Document title:</w:t>
+        <w:t xml:space="preserve">Document title:</w:t>
       </w:r>
       <w:r>
         <w:t xml:space="preserve"> </w:t>
@@ -373,12 +392,12 @@
         <w:rPr>
           <w:i/>
         </w:rPr>
-        <w:t>Mapping VC-6 into the MXF Generic Container</w:t>
-      </w:r>
-    </w:p>
-    <w:p>
-      <w:r>
-        <w:br/>
+        <w:t xml:space="preserve">Mapping VC-6 into the MXF Generic Container</w:t>
+      </w:r>
+    </w:p>
+    <w:p>
+      <w:r>
+        <w:br w:type="line"/>
       </w:r>
     </w:p>
     <w:p>
@@ -389,8 +408,7 @@
         <w:rPr>
           <w:b/>
         </w:rPr>
-        <w:lastRenderedPageBreak/>
-        <w:t>Title Page</w:t>
+        <w:t xml:space="preserve">Title Page</w:t>
       </w:r>
     </w:p>
     <w:p>
@@ -398,7 +416,7 @@
         <w:pStyle w:val="smpte-boilerplate"/>
       </w:pPr>
       <w:r>
-        <w:t>This page will be provided by SMPTE HQ Staff.</w:t>
+        <w:t xml:space="preserve">This page will be provided by SMPTE HQ Staff.</w:t>
       </w:r>
     </w:p>
     <w:p>
@@ -406,12 +424,12 @@
         <w:pStyle w:val="smpte-hint"/>
       </w:pPr>
       <w:r>
-        <w:t>See AG-16 clause 3.1 (Title Page), and ISO Directive Part 2 clause 11 (Title).</w:t>
-      </w:r>
-    </w:p>
-    <w:p>
-      <w:r>
-        <w:br/>
+        <w:t xml:space="preserve">See AG-16 clause 3.1 (Title Page), and ISO Directive Part 2 clause 11 (Title).</w:t>
+      </w:r>
+    </w:p>
+    <w:p>
+      <w:r>
+        <w:br w:type="line"/>
       </w:r>
     </w:p>
     <w:p>
@@ -419,7 +437,7 @@
         <w:pStyle w:val="smpte-proposal-block"/>
       </w:pPr>
       <w:r>
-        <w:t>Proposed SMPTE Standard</w:t>
+        <w:t xml:space="preserve">Proposed SMPTE Standard</w:t>
       </w:r>
     </w:p>
     <w:p>
@@ -427,7 +445,19 @@
         <w:pStyle w:val="smpte-proposal-block"/>
       </w:pPr>
       <w:r>
-        <w:t>This document is subject to change Copyright (C) 2020 SMPTE All rights reserved</w:t>
+        <w:t xml:space="preserve">This document is subject to change</w:t>
+      </w:r>
+      <w:r>
+        <w:t xml:space="preserve"> </w:t>
+      </w:r>
+      <w:r>
+        <w:t xml:space="preserve">Copyright (C) 2020 SMPTE</w:t>
+      </w:r>
+      <w:r>
+        <w:t xml:space="preserve"> </w:t>
+      </w:r>
+      <w:r>
+        <w:t xml:space="preserve">All rights reserved</w:t>
       </w:r>
     </w:p>
     <w:p>
@@ -439,51 +469,71 @@
       <w:pPr>
         <w:pStyle w:val="Heading1"/>
       </w:pPr>
-      <w:bookmarkStart w:id="0" w:name="foreword"/>
-      <w:r>
-        <w:lastRenderedPageBreak/>
-        <w:t>Foreword</w:t>
-      </w:r>
-      <w:bookmarkEnd w:id="0"/>
+      <w:bookmarkStart w:id="20" w:name="foreword"/>
+      <w:r>
+        <w:t xml:space="preserve">Foreword</w:t>
+      </w:r>
+      <w:bookmarkEnd w:id="20"/>
     </w:p>
     <w:p>
       <w:pPr>
         <w:pStyle w:val="smpte-hint"/>
       </w:pPr>
       <w:r>
-        <w:t>See AG-16 3.2 (Foreword), and ISO Directive Part 2 clause 12</w:t>
-      </w:r>
-      <w:r>
-        <w:t xml:space="preserve"> (Foreword).</w:t>
-      </w:r>
-    </w:p>
-    <w:p>
+        <w:t xml:space="preserve">See AG-16 3.2 (Foreword), and ISO Directive Part 2 clause 12 (Foreword).</w:t>
+      </w:r>
+    </w:p>
+    <w:p>
+      <w:pPr>
+        <w:pStyle w:val="BodyText"/>
+      </w:pPr>
       <w:r>
         <w:rPr>
           <w:rStyle w:val="smpte-ch-boilerplate"/>
         </w:rPr>
-        <w:t>SMPTE (the Society of Motion Picture and Television Engineers) is an internationally-recognized standards developing organization. Headquartered and incorporated in the United States of America, SMPTE has members in over 80 countries on six co</w:t>
+        <w:t xml:space="preserve">SMPTE (the Society of Motion Picture and Television Engineers) is an internationally-recognized standards developing organization. Headquartered and incorporated in the United States of America, SMPTE has members in over 80 countries on six continents. SMPTE</w:t>
       </w:r>
       <w:r>
         <w:rPr>
           <w:rStyle w:val="smpte-ch-boilerplate"/>
         </w:rPr>
-        <w:t xml:space="preserve">ntinents. SMPTE“s Engineering Documents, including Standards, Recommended Practices, and Engineering Guidelines, are prepared by SMPTE”s Technology Committees. Participation in these Committees is open to all with a bona fide interest in their work. SMPTE </w:t>
+        <w:t xml:space="preserve">“</w:t>
       </w:r>
       <w:r>
         <w:rPr>
           <w:rStyle w:val="smpte-ch-boilerplate"/>
         </w:rPr>
-        <w:t>cooperates closely with other standards-developing organizations, including ISO, IEC and ITU. SMPTE Engineering Documents are drafted in accordance with the rules given in its Standards Operations Manual. This SMPTE Engineering Document was prepared by Tec</w:t>
+        <w:t xml:space="preserve">s Engineering Documents, including Standards, Recommended Practices, and Engineering Guidelines, are prepared by SMPTE</w:t>
       </w:r>
       <w:r>
         <w:rPr>
           <w:rStyle w:val="smpte-ch-boilerplate"/>
         </w:rPr>
-        <w:t>hnology Committee</w:t>
-      </w:r>
-      <w:r>
-        <w:t xml:space="preserve"> TC-31FS.</w:t>
+        <w:t xml:space="preserve">”</w:t>
+      </w:r>
+      <w:r>
+        <w:rPr>
+          <w:rStyle w:val="smpte-ch-boilerplate"/>
+        </w:rPr>
+        <w:t xml:space="preserve">s Technology Committees. Participation in these Committees is open to all with a bona fide interest in their work. SMPTE cooperates closely with other standards-developing organizations, including ISO, IEC and ITU.</w:t>
+      </w:r>
+      <w:r>
+        <w:rPr>
+          <w:rStyle w:val="smpte-ch-boilerplate"/>
+        </w:rPr>
+        <w:t xml:space="preserve"> </w:t>
+      </w:r>
+      <w:r>
+        <w:rPr>
+          <w:rStyle w:val="smpte-ch-boilerplate"/>
+        </w:rPr>
+        <w:t xml:space="preserve">SMPTE Engineering Documents are drafted in accordance with the rules given in its Standards Operations Manual. This SMPTE Engineering Document was prepared by Technology Committee</w:t>
+      </w:r>
+      <w:r>
+        <w:t xml:space="preserve"> </w:t>
+      </w:r>
+      <w:r>
+        <w:t xml:space="preserve">TC-31FS.</w:t>
       </w:r>
     </w:p>
     <w:p>
@@ -491,10 +541,52 @@
         <w:pStyle w:val="smpte-boilerplate"/>
       </w:pPr>
       <w:r>
-        <w:t>Normative text is text that describes elements of the design that are indispensable or contains the conformance language keywords: “shall”, “should”, or “may”</w:t>
-      </w:r>
-      <w:r>
-        <w:t>. Informative text is text that is potentially helpful to the user, but not indispensable, and can be removed, changed, or added editorially without affecting interoperability. Informative text does not contain any conformance keywords.</w:t>
+        <w:t xml:space="preserve">Normative text is text that describes elements of the design that are indispensable or contains the conformance language keywords:</w:t>
+      </w:r>
+      <w:r>
+        <w:t xml:space="preserve"> </w:t>
+      </w:r>
+      <w:r>
+        <w:t xml:space="preserve">“</w:t>
+      </w:r>
+      <w:r>
+        <w:t xml:space="preserve">shall</w:t>
+      </w:r>
+      <w:r>
+        <w:t xml:space="preserve">”</w:t>
+      </w:r>
+      <w:r>
+        <w:t xml:space="preserve">,</w:t>
+      </w:r>
+      <w:r>
+        <w:t xml:space="preserve"> </w:t>
+      </w:r>
+      <w:r>
+        <w:t xml:space="preserve">“</w:t>
+      </w:r>
+      <w:r>
+        <w:t xml:space="preserve">should</w:t>
+      </w:r>
+      <w:r>
+        <w:t xml:space="preserve">”</w:t>
+      </w:r>
+      <w:r>
+        <w:t xml:space="preserve">, or</w:t>
+      </w:r>
+      <w:r>
+        <w:t xml:space="preserve"> </w:t>
+      </w:r>
+      <w:r>
+        <w:t xml:space="preserve">“</w:t>
+      </w:r>
+      <w:r>
+        <w:t xml:space="preserve">may</w:t>
+      </w:r>
+      <w:r>
+        <w:t xml:space="preserve">”</w:t>
+      </w:r>
+      <w:r>
+        <w:t xml:space="preserve">. Informative text is text that is potentially helpful to the user, but not indispensable, and can be removed, changed, or added editorially without affecting interoperability. Informative text does not contain any conformance keywords.</w:t>
       </w:r>
     </w:p>
     <w:p>
@@ -502,10 +594,37 @@
         <w:pStyle w:val="smpte-boilerplate"/>
       </w:pPr>
       <w:r>
-        <w:t>All text in this do</w:t>
-      </w:r>
-      <w:r>
-        <w:t>cument is, by default, normative, except: the Introduction, any section explicitly labeled as “Informative” or individual paragraphs that start with “Note:”</w:t>
+        <w:t xml:space="preserve">All text in this document is, by default, normative, except: the Introduction, any section explicitly labeled as</w:t>
+      </w:r>
+      <w:r>
+        <w:t xml:space="preserve"> </w:t>
+      </w:r>
+      <w:r>
+        <w:t xml:space="preserve">“</w:t>
+      </w:r>
+      <w:r>
+        <w:t xml:space="preserve">Informative</w:t>
+      </w:r>
+      <w:r>
+        <w:t xml:space="preserve">”</w:t>
+      </w:r>
+      <w:r>
+        <w:t xml:space="preserve"> </w:t>
+      </w:r>
+      <w:r>
+        <w:t xml:space="preserve">or individual paragraphs that start with</w:t>
+      </w:r>
+      <w:r>
+        <w:t xml:space="preserve"> </w:t>
+      </w:r>
+      <w:r>
+        <w:t xml:space="preserve">“</w:t>
+      </w:r>
+      <w:r>
+        <w:t xml:space="preserve">Note:</w:t>
+      </w:r>
+      <w:r>
+        <w:t xml:space="preserve">”</w:t>
       </w:r>
     </w:p>
     <w:p>
@@ -513,13 +632,85 @@
         <w:pStyle w:val="smpte-boilerplate"/>
       </w:pPr>
       <w:r>
-        <w:t>The keywords “shall” and “shall not” indicate requirements strictly to be followed in order to conf</w:t>
-      </w:r>
-      <w:r>
-        <w:t>orm to the document and from which no deviation is permitted. The keywords “should” and “should not” indicate that, among several possibilities, one is recommended as particularly suitable, without mentioning or excluding others; or that a certain course o</w:t>
-      </w:r>
-      <w:r>
-        <w:t>f action is preferred but not necessarily required; or that (in the negative form) a certain possibility or course of action is deprecated but not prohibited.</w:t>
+        <w:t xml:space="preserve">The keywords</w:t>
+      </w:r>
+      <w:r>
+        <w:t xml:space="preserve"> </w:t>
+      </w:r>
+      <w:r>
+        <w:t xml:space="preserve">“</w:t>
+      </w:r>
+      <w:r>
+        <w:t xml:space="preserve">shall</w:t>
+      </w:r>
+      <w:r>
+        <w:t xml:space="preserve">”</w:t>
+      </w:r>
+      <w:r>
+        <w:t xml:space="preserve"> </w:t>
+      </w:r>
+      <w:r>
+        <w:t xml:space="preserve">and</w:t>
+      </w:r>
+      <w:r>
+        <w:t xml:space="preserve"> </w:t>
+      </w:r>
+      <w:r>
+        <w:t xml:space="preserve">“</w:t>
+      </w:r>
+      <w:r>
+        <w:t xml:space="preserve">shall not</w:t>
+      </w:r>
+      <w:r>
+        <w:t xml:space="preserve">”</w:t>
+      </w:r>
+      <w:r>
+        <w:t xml:space="preserve"> </w:t>
+      </w:r>
+      <w:r>
+        <w:t xml:space="preserve">indicate requirements strictly to be followed in order to conform to the document and from which no deviation is permitted.</w:t>
+      </w:r>
+      <w:r>
+        <w:t xml:space="preserve"> </w:t>
+      </w:r>
+      <w:r>
+        <w:t xml:space="preserve">The keywords</w:t>
+      </w:r>
+      <w:r>
+        <w:t xml:space="preserve"> </w:t>
+      </w:r>
+      <w:r>
+        <w:t xml:space="preserve">“</w:t>
+      </w:r>
+      <w:r>
+        <w:t xml:space="preserve">should</w:t>
+      </w:r>
+      <w:r>
+        <w:t xml:space="preserve">”</w:t>
+      </w:r>
+      <w:r>
+        <w:t xml:space="preserve"> </w:t>
+      </w:r>
+      <w:r>
+        <w:t xml:space="preserve">and</w:t>
+      </w:r>
+      <w:r>
+        <w:t xml:space="preserve"> </w:t>
+      </w:r>
+      <w:r>
+        <w:t xml:space="preserve">“</w:t>
+      </w:r>
+      <w:r>
+        <w:t xml:space="preserve">should not</w:t>
+      </w:r>
+      <w:r>
+        <w:t xml:space="preserve">”</w:t>
+      </w:r>
+      <w:r>
+        <w:t xml:space="preserve"> </w:t>
+      </w:r>
+      <w:r>
+        <w:t xml:space="preserve">indicate that, among several possibilities, one is recommended as particularly suitable, without mentioning or excluding others; or that a certain course of action is preferred but not necessarily required; or that (in the negative form) a certain possibility or course of action is deprecated but not prohibited.</w:t>
       </w:r>
     </w:p>
     <w:p>
@@ -527,10 +718,43 @@
         <w:pStyle w:val="smpte-boilerplate"/>
       </w:pPr>
       <w:r>
-        <w:t>The keywords “may” and “need not” indicate courses of action permissible within the limits of the</w:t>
-      </w:r>
-      <w:r>
-        <w:t xml:space="preserve"> document.</w:t>
+        <w:t xml:space="preserve">The keywords</w:t>
+      </w:r>
+      <w:r>
+        <w:t xml:space="preserve"> </w:t>
+      </w:r>
+      <w:r>
+        <w:t xml:space="preserve">“</w:t>
+      </w:r>
+      <w:r>
+        <w:t xml:space="preserve">may</w:t>
+      </w:r>
+      <w:r>
+        <w:t xml:space="preserve">”</w:t>
+      </w:r>
+      <w:r>
+        <w:t xml:space="preserve"> </w:t>
+      </w:r>
+      <w:r>
+        <w:t xml:space="preserve">and</w:t>
+      </w:r>
+      <w:r>
+        <w:t xml:space="preserve"> </w:t>
+      </w:r>
+      <w:r>
+        <w:t xml:space="preserve">“</w:t>
+      </w:r>
+      <w:r>
+        <w:t xml:space="preserve">need not</w:t>
+      </w:r>
+      <w:r>
+        <w:t xml:space="preserve">”</w:t>
+      </w:r>
+      <w:r>
+        <w:t xml:space="preserve"> </w:t>
+      </w:r>
+      <w:r>
+        <w:t xml:space="preserve">indicate courses of action permissible within the limits of the document.</w:t>
       </w:r>
     </w:p>
     <w:p>
@@ -538,10 +762,61 @@
         <w:pStyle w:val="smpte-boilerplate"/>
       </w:pPr>
       <w:r>
-        <w:t>The keyword “reserved” indicates a provision that is not defined at this time, shall not be used, and may be defined in the future. The keyword “forbidden” indicates “reserved” and in addition indicates that the provision will never be defined i</w:t>
-      </w:r>
-      <w:r>
-        <w:t>n the future.</w:t>
+        <w:t xml:space="preserve">The keyword</w:t>
+      </w:r>
+      <w:r>
+        <w:t xml:space="preserve"> </w:t>
+      </w:r>
+      <w:r>
+        <w:t xml:space="preserve">“</w:t>
+      </w:r>
+      <w:r>
+        <w:t xml:space="preserve">reserved</w:t>
+      </w:r>
+      <w:r>
+        <w:t xml:space="preserve">”</w:t>
+      </w:r>
+      <w:r>
+        <w:t xml:space="preserve"> </w:t>
+      </w:r>
+      <w:r>
+        <w:t xml:space="preserve">indicates a provision that is not defined at this time, shall not be used, and may be defined in the future. The keyword</w:t>
+      </w:r>
+      <w:r>
+        <w:t xml:space="preserve"> </w:t>
+      </w:r>
+      <w:r>
+        <w:t xml:space="preserve">“</w:t>
+      </w:r>
+      <w:r>
+        <w:t xml:space="preserve">forbidden</w:t>
+      </w:r>
+      <w:r>
+        <w:t xml:space="preserve">”</w:t>
+      </w:r>
+      <w:r>
+        <w:t xml:space="preserve"> </w:t>
+      </w:r>
+      <w:r>
+        <w:t xml:space="preserve">indicates</w:t>
+      </w:r>
+      <w:r>
+        <w:t xml:space="preserve"> </w:t>
+      </w:r>
+      <w:r>
+        <w:t xml:space="preserve">“</w:t>
+      </w:r>
+      <w:r>
+        <w:t xml:space="preserve">reserved</w:t>
+      </w:r>
+      <w:r>
+        <w:t xml:space="preserve">”</w:t>
+      </w:r>
+      <w:r>
+        <w:t xml:space="preserve"> </w:t>
+      </w:r>
+      <w:r>
+        <w:t xml:space="preserve">and in addition indicates that the provision will never be defined in the future.</w:t>
       </w:r>
     </w:p>
     <w:p>
@@ -549,13 +824,49 @@
         <w:pStyle w:val="smpte-boilerplate"/>
       </w:pPr>
       <w:r>
-        <w:t>A conformant implementation according to this document is one that includes all mandatory provisions (“shall”) and, if implemented, all recommended provisions (“should”) as described. A conformant implementation need not implement optional pr</w:t>
-      </w:r>
-      <w:r>
-        <w:t>ovisions (“may”) and need not implement them as described. Unless otherwise specified, the order of precedence of the types of normative information in this document shall be as follows: Normative prose shall be the authoritative definition; Tables shall b</w:t>
-      </w:r>
-      <w:r>
-        <w:t>e next; then formal languages; then figures; and then any other language forms.</w:t>
+        <w:t xml:space="preserve">A conformant implementation according to this document is one that includes all mandatory provisions (</w:t>
+      </w:r>
+      <w:r>
+        <w:t xml:space="preserve">“</w:t>
+      </w:r>
+      <w:r>
+        <w:t xml:space="preserve">shall</w:t>
+      </w:r>
+      <w:r>
+        <w:t xml:space="preserve">”</w:t>
+      </w:r>
+      <w:r>
+        <w:t xml:space="preserve">) and, if implemented, all recommended provisions (</w:t>
+      </w:r>
+      <w:r>
+        <w:t xml:space="preserve">“</w:t>
+      </w:r>
+      <w:r>
+        <w:t xml:space="preserve">should</w:t>
+      </w:r>
+      <w:r>
+        <w:t xml:space="preserve">”</w:t>
+      </w:r>
+      <w:r>
+        <w:t xml:space="preserve">) as described. A conformant implementation need not implement optional provisions (</w:t>
+      </w:r>
+      <w:r>
+        <w:t xml:space="preserve">“</w:t>
+      </w:r>
+      <w:r>
+        <w:t xml:space="preserve">may</w:t>
+      </w:r>
+      <w:r>
+        <w:t xml:space="preserve">”</w:t>
+      </w:r>
+      <w:r>
+        <w:t xml:space="preserve">) and need not implement them as described.</w:t>
+      </w:r>
+      <w:r>
+        <w:t xml:space="preserve"> </w:t>
+      </w:r>
+      <w:r>
+        <w:t xml:space="preserve">Unless otherwise specified, the order of precedence of the types of normative information in this document shall be as follows: Normative prose shall be the authoritative definition; Tables shall be next; then formal languages; then figures; and then any other language forms.</w:t>
       </w:r>
     </w:p>
     <w:p>
@@ -563,10 +874,13 @@
         <w:pStyle w:val="smpte-hint"/>
       </w:pPr>
       <w:r>
-        <w:t>If this is a revision, a topical list of changes [should/shall be included here]</w:t>
-      </w:r>
-    </w:p>
-    <w:p>
+        <w:t xml:space="preserve">If this is a revision, a topical list of changes [should/shall be included here]</w:t>
+      </w:r>
+    </w:p>
+    <w:p>
+      <w:pPr>
+        <w:pStyle w:val="BodyText"/>
+      </w:pPr>
       <w:r>
         <w:t xml:space="preserve"> </w:t>
       </w:r>
@@ -575,22 +889,27 @@
       <w:pPr>
         <w:pStyle w:val="Heading1"/>
       </w:pPr>
-      <w:bookmarkStart w:id="1" w:name="introduction"/>
-      <w:r>
-        <w:lastRenderedPageBreak/>
-        <w:t>Introduction</w:t>
-      </w:r>
-      <w:bookmarkEnd w:id="1"/>
-    </w:p>
-    <w:p>
-      <w:r>
-        <w:t xml:space="preserve">An Introduction section is </w:t>
+      <w:bookmarkStart w:id="21" w:name="introduction"/>
+      <w:r>
+        <w:t xml:space="preserve">Introduction</w:t>
+      </w:r>
+      <w:bookmarkEnd w:id="21"/>
+    </w:p>
+    <w:p>
+      <w:pPr>
+        <w:pStyle w:val="FirstParagraph"/>
+      </w:pPr>
+      <w:r>
+        <w:t xml:space="preserve">An Introduction section is</w:t>
+      </w:r>
+      <w:r>
+        <w:t xml:space="preserve"> </w:t>
       </w:r>
       <w:r>
         <w:rPr>
           <w:rStyle w:val="smpte-ch-hint"/>
         </w:rPr>
-        <w:t>Optional / Conditional</w:t>
+        <w:t xml:space="preserve">Optional / Conditional</w:t>
       </w:r>
     </w:p>
     <w:p>
@@ -598,10 +917,19 @@
         <w:pStyle w:val="smpte-hint"/>
       </w:pPr>
       <w:r>
-        <w:t>The introduction provides spec</w:t>
-      </w:r>
-      <w:r>
-        <w:t>ific information or commentary about the technical content of the document, and about the reasons prompting its preparation. See AG-16 clause 3.3 (Introduction), AG-16 clause 4.2 (Conformance Terms), and ISO Directive Part 2 clause 13 (Introduction).</w:t>
+        <w:t xml:space="preserve">The introduction provides specific information or commentary about the technical content of the document,</w:t>
+      </w:r>
+      <w:r>
+        <w:t xml:space="preserve"> </w:t>
+      </w:r>
+      <w:r>
+        <w:t xml:space="preserve">and about the reasons prompting its preparation.</w:t>
+      </w:r>
+      <w:r>
+        <w:t xml:space="preserve"> </w:t>
+      </w:r>
+      <w:r>
+        <w:t xml:space="preserve">See AG-16 clause 3.3 (Introduction), AG-16 clause 4.2 (Conformance Terms), and ISO Directive Part 2 clause 13 (Introduction).</w:t>
       </w:r>
     </w:p>
     <w:p>
@@ -609,41 +937,65 @@
         <w:pStyle w:val="smpte-boilerplate"/>
       </w:pPr>
       <w:r>
-        <w:t xml:space="preserve">This </w:t>
-      </w:r>
-      <w:r>
-        <w:t>section is entirely informative and does not form an integral part of this Engineering Document.</w:t>
-      </w:r>
-    </w:p>
-    <w:p>
-      <w:r>
-        <w:t>The MXF Generic Container is a streamable Essence Container that can be placed on any suitable transport and stored. SMPTE ST 379-1 defines the MXF Generic Con</w:t>
-      </w:r>
-      <w:r>
-        <w:t>tainer as the native Essence Container in MXF files. SMPTE ST 379-2 defines the MXF Constrained Generic Container. This document defines how SMPTE ST-2117-1 streams can be mapped in the MXF Generic Container and MXF Constrained Generic Container.</w:t>
-      </w:r>
-    </w:p>
-    <w:p>
-      <w:r>
-        <w:t>Other MXF</w:t>
-      </w:r>
-      <w:r>
-        <w:t xml:space="preserve"> mapping documents such as SMPTE ST 382 define how Audio can be mapped and synchronised with the video stream in the MXF Generic Container.</w:t>
-      </w:r>
-    </w:p>
-    <w:p>
+        <w:t xml:space="preserve">This section is entirely informative and does not form an integral part of this Engineering Document.</w:t>
+      </w:r>
+    </w:p>
+    <w:p>
+      <w:pPr>
+        <w:pStyle w:val="BodyText"/>
+      </w:pPr>
+      <w:r>
+        <w:t xml:space="preserve">The MXF Generic Container is a streamable Essence Container that can be placed on any suitable transport and stored.</w:t>
+      </w:r>
+      <w:r>
+        <w:t xml:space="preserve"> </w:t>
+      </w:r>
+      <w:r>
+        <w:t xml:space="preserve">SMPTE ST 379-1 defines the MXF Generic Container as the native Essence Container in MXF files.</w:t>
+      </w:r>
+      <w:r>
+        <w:t xml:space="preserve"> </w:t>
+      </w:r>
+      <w:r>
+        <w:t xml:space="preserve">SMPTE ST 379-2 defines the MXF Constrained Generic Container.</w:t>
+      </w:r>
+      <w:r>
+        <w:t xml:space="preserve"> </w:t>
+      </w:r>
+      <w:r>
+        <w:t xml:space="preserve">This document defines how SMPTE ST-2117-1 streams can be mapped in the MXF Generic Container and MXF Constrained Generic Container.</w:t>
+      </w:r>
+    </w:p>
+    <w:p>
+      <w:pPr>
+        <w:pStyle w:val="BodyText"/>
+      </w:pPr>
+      <w:r>
+        <w:t xml:space="preserve">Other MXF mapping documents such as SMPTE ST 382 define how Audio can be mapped and synchronised with the video stream in the MXF Generic Container.</w:t>
+      </w:r>
+    </w:p>
+    <w:p>
+      <w:pPr>
+        <w:pStyle w:val="BodyText"/>
+      </w:pPr>
       <w:r>
         <w:rPr>
           <w:rStyle w:val="smpte-ch-review-highlight"/>
           <w:b/>
         </w:rPr>
-        <w:t>Recommendation</w:t>
+        <w:t xml:space="preserve">Recommendation</w:t>
       </w:r>
       <w:r>
         <w:rPr>
           <w:rStyle w:val="smpte-ch-review-highlight"/>
         </w:rPr>
-        <w:t xml:space="preserve"> - This document should be split into two. An MXF mapping standard and an RP for using it.</w:t>
+        <w:t xml:space="preserve"> </w:t>
+      </w:r>
+      <w:r>
+        <w:rPr>
+          <w:rStyle w:val="smpte-ch-review-highlight"/>
+        </w:rPr>
+        <w:t xml:space="preserve">- This document should be split into two. An MXF mapping standard and an RP for using it.</w:t>
       </w:r>
     </w:p>
     <w:p>
@@ -651,10 +1003,7 @@
         <w:pStyle w:val="smpte-hint"/>
       </w:pPr>
       <w:r>
-        <w:t>[Editors no</w:t>
-      </w:r>
-      <w:r>
-        <w:t>tes: The following paragraph will be replaced with the appropriate patent information during the SMPTE Headquarters publication process.]</w:t>
+        <w:t xml:space="preserve">[Editors notes: The following paragraph will be replaced with the appropriate patent information during the SMPTE Headquarters publication process.]</w:t>
       </w:r>
     </w:p>
     <w:p>
@@ -662,60 +1011,57 @@
         <w:pStyle w:val="smpte-boilerplate"/>
       </w:pPr>
       <w:r>
-        <w:t>At the time of publication, no notice had been received by SMPTE claiming patent rights essential to the implementatio</w:t>
-      </w:r>
-      <w:r>
-        <w:t>n of this Engineering Document. However, attention is drawn to the possibility that some of the elements of this document may be the subject of patent rights. SMPTE shall not be held responsible for identifying any or all such patent rights.</w:t>
+        <w:t xml:space="preserve">At the time of publication, no notice had been received by SMPTE claiming patent rights essential to the implementation of this Engineering Document. However, attention is drawn to the possibility that some of the elements of this document may be the subject of patent rights. SMPTE shall not be held responsible for identifying any or all such patent rights.</w:t>
       </w:r>
     </w:p>
     <w:p>
       <w:pPr>
         <w:pStyle w:val="Heading1"/>
       </w:pPr>
-      <w:bookmarkStart w:id="2" w:name="scope"/>
-      <w:r>
-        <w:t>1 Scope</w:t>
-      </w:r>
-      <w:bookmarkEnd w:id="2"/>
+      <w:bookmarkStart w:id="22" w:name="scope"/>
+      <w:r>
+        <w:t xml:space="preserve">1 Scope</w:t>
+      </w:r>
+      <w:bookmarkEnd w:id="22"/>
     </w:p>
     <w:p>
       <w:pPr>
         <w:pStyle w:val="smpte-hint"/>
       </w:pPr>
       <w:r>
-        <w:t>The sc</w:t>
-      </w:r>
-      <w:r>
-        <w:t>ope clearly defines the subject of the document and the aspects covered, thereby indicating the limits of applicability of the document. See AG-16 clause 3.4 (Scope), and ISO Directive Part 2 clause 14 (Scope).</w:t>
-      </w:r>
-    </w:p>
-    <w:p>
-      <w:r>
-        <w:t>This Standard constrains the MXF mapping of S</w:t>
-      </w:r>
-      <w:r>
-        <w:t>MPTE ST-2117-1 into the MXF Generic Container or MXF Constrained Generic Container.</w:t>
+        <w:t xml:space="preserve">The scope clearly defines the subject of the document and the aspects covered, thereby indicating the limits of applicability of the document. See AG-16 clause 3.4 (Scope), and ISO Directive Part 2 clause 14 (Scope).</w:t>
+      </w:r>
+    </w:p>
+    <w:p>
+      <w:pPr>
+        <w:pStyle w:val="BodyText"/>
+      </w:pPr>
+      <w:r>
+        <w:t xml:space="preserve">This Standard constrains the MXF mapping of SMPTE ST-2117-1 into the MXF Generic Container or MXF Constrained Generic Container.</w:t>
       </w:r>
     </w:p>
     <w:p>
       <w:pPr>
         <w:pStyle w:val="Heading1"/>
       </w:pPr>
-      <w:bookmarkStart w:id="3" w:name="normative-references"/>
-      <w:r>
-        <w:t>2 Normative References</w:t>
-      </w:r>
-      <w:bookmarkEnd w:id="3"/>
+      <w:bookmarkStart w:id="23" w:name="normative-references"/>
+      <w:r>
+        <w:t xml:space="preserve">2 Normative References</w:t>
+      </w:r>
+      <w:bookmarkEnd w:id="23"/>
     </w:p>
     <w:p>
       <w:pPr>
         <w:pStyle w:val="smpte-hint"/>
       </w:pPr>
       <w:r>
-        <w:t>The normative references clause lists, for information, those documents which are cited normatively in the document. See AG-16 clause 3.5 (Normative References), AG-16 clause 4.3 (Normative References to Standards and Recommended Practices), and the ISO Di</w:t>
-      </w:r>
-      <w:r>
-        <w:t>rectives Clause 15 (Normative References).</w:t>
+        <w:t xml:space="preserve">The normative references clause lists, for information, those documents which are cited normatively in the document.</w:t>
+      </w:r>
+      <w:r>
+        <w:t xml:space="preserve"> </w:t>
+      </w:r>
+      <w:r>
+        <w:t xml:space="preserve">See AG-16 clause 3.5 (Normative References), AG-16 clause 4.3 (Normative References to Standards and Recommended Practices), and the ISO Directives Clause 15 (Normative References).</w:t>
       </w:r>
     </w:p>
     <w:p>
@@ -723,110 +1069,181 @@
         <w:pStyle w:val="smpte-boilerplate"/>
       </w:pPr>
       <w:r>
-        <w:t>The following SMPTE STANDARD contains provisions that, through reference in this text, constitute provisions of this standard. [Dated references require that the specific edition cited shall be used as the referen</w:t>
-      </w:r>
-      <w:r>
-        <w:t xml:space="preserve">ce. Undated citations refer to the edition of the referenced document (including any amendments) current at the date of publication of </w:t>
-      </w:r>
-      <w:r>
-        <w:lastRenderedPageBreak/>
-        <w:t>this document. All SMPTE STANDARD are subject to revision, and users of this engineering document are encouraged to inves</w:t>
-      </w:r>
-      <w:r>
-        <w:t>tigate the possibility of applying the most recent edition of any undated reference.</w:t>
-      </w:r>
-    </w:p>
-    <w:p>
-      <w:r>
-        <w:t>SMPTE ST 326:2000, Television — SDTI Content Package Format (SDTI-CP)</w:t>
-      </w:r>
-    </w:p>
-    <w:p>
-      <w:r>
-        <w:t>SMPTE ST 331:2011, Element and Metadata Definitions for the SDTI-CP</w:t>
-      </w:r>
-    </w:p>
-    <w:p>
-      <w:r>
-        <w:t>SMPTE ST 377-1:2011, Material Exc</w:t>
-      </w:r>
-      <w:r>
-        <w:t>hange Format (MXF) — File Format Specification</w:t>
-      </w:r>
-    </w:p>
-    <w:p>
-      <w:r>
-        <w:t>Amendment 2:2012 to SMPTE ST 377-1:2011</w:t>
-      </w:r>
-    </w:p>
-    <w:p>
-      <w:r>
-        <w:t>SMPTE ST 378:2004, Television — Material Exchange Format (MXF) — Operational pattern 1A (Single Item, Single Package)</w:t>
-      </w:r>
-    </w:p>
-    <w:p>
-      <w:r>
-        <w:t>SMPTE ST 379-1:2009, Material Exchange Format (MXF)</w:t>
-      </w:r>
-      <w:r>
-        <w:t xml:space="preserve"> — MXF Generic Container</w:t>
-      </w:r>
-    </w:p>
-    <w:p>
-      <w:r>
-        <w:t>SMPTE ST 379-2:2010, Television — Material Exchange Format (MXF) — MXF Constrained Generic Container</w:t>
-      </w:r>
-    </w:p>
-    <w:p>
-      <w:r>
-        <w:t>SMPTE ST 381-2:2011, Material Exchange Format (MXF) — Mapping MPEG Streams into the MXF Constrained Generic Container</w:t>
-      </w:r>
-    </w:p>
-    <w:p>
-      <w:r>
-        <w:t>SMPTE ST 382</w:t>
-      </w:r>
-      <w:r>
-        <w:t>:2007, Material Exchange Format — Mapping AES3 and Broadcast Wave Audio into the MXF Generic Container</w:t>
-      </w:r>
-    </w:p>
-    <w:p>
-      <w:r>
-        <w:t>SMPTE ST 385:2012, Material Exchange Format (MXF) — Mapping SDTI-CP Essence and Metadata into the MXF Generic Container</w:t>
-      </w:r>
-    </w:p>
-    <w:p>
-      <w:r>
-        <w:t>SMPTE ST 400:2012, SMPTE Labels S</w:t>
-      </w:r>
-      <w:r>
-        <w:t>tructure</w:t>
-      </w:r>
-    </w:p>
-    <w:p>
-      <w:r>
-        <w:t>SMPTE ST 436-1:2013, MXF Mappings for VI Lines and Ancillary Data Packet</w:t>
+        <w:t xml:space="preserve">The following</w:t>
+      </w:r>
+      <w:r>
+        <w:t xml:space="preserve"> </w:t>
+      </w:r>
+      <w:r>
+        <w:t xml:space="preserve">SMPTE STANDARD</w:t>
+      </w:r>
+      <w:r>
+        <w:t xml:space="preserve"> </w:t>
+      </w:r>
+      <w:r>
+        <w:t xml:space="preserve">contains provisions that, through reference in this text, constitute provisions of this standard.</w:t>
+      </w:r>
+      <w:r>
+        <w:t xml:space="preserve"> </w:t>
+      </w:r>
+      <w:r>
+        <w:t xml:space="preserve">[Dated references require that the specific edition cited shall be used as the reference.</w:t>
+      </w:r>
+      <w:r>
+        <w:t xml:space="preserve"> </w:t>
+      </w:r>
+      <w:r>
+        <w:t xml:space="preserve">Undated citations refer to the edition of the referenced document (including any amendments) current at the date of publication of this document.</w:t>
+      </w:r>
+      <w:r>
+        <w:t xml:space="preserve"> </w:t>
+      </w:r>
+      <w:r>
+        <w:t xml:space="preserve">All</w:t>
+      </w:r>
+      <w:r>
+        <w:t xml:space="preserve"> </w:t>
+      </w:r>
+      <w:r>
+        <w:t xml:space="preserve">SMPTE STANDARD</w:t>
+      </w:r>
+      <w:r>
+        <w:t xml:space="preserve"> </w:t>
+      </w:r>
+      <w:r>
+        <w:t xml:space="preserve">are subject to revision, and users of this engineering document are encouraged to investigate the possibility of applying the most recent edition of any undated reference.</w:t>
+      </w:r>
+    </w:p>
+    <w:p>
+      <w:pPr>
+        <w:pStyle w:val="BodyText"/>
+      </w:pPr>
+      <w:r>
+        <w:t xml:space="preserve">SMPTE ST 326:2000, Television — SDTI Content Package Format (SDTI-CP)</w:t>
+      </w:r>
+    </w:p>
+    <w:p>
+      <w:pPr>
+        <w:pStyle w:val="BodyText"/>
+      </w:pPr>
+      <w:r>
+        <w:t xml:space="preserve">SMPTE ST 331:2011, Element and Metadata Definitions for the SDTI-CP</w:t>
+      </w:r>
+    </w:p>
+    <w:p>
+      <w:pPr>
+        <w:pStyle w:val="BodyText"/>
+      </w:pPr>
+      <w:r>
+        <w:t xml:space="preserve">SMPTE ST 377-1:2011, Material Exchange Format (MXF) — File Format Specification</w:t>
+      </w:r>
+    </w:p>
+    <w:p>
+      <w:pPr>
+        <w:pStyle w:val="BodyText"/>
+      </w:pPr>
+      <w:r>
+        <w:t xml:space="preserve">Amendment 2:2012 to SMPTE ST 377-1:2011</w:t>
+      </w:r>
+    </w:p>
+    <w:p>
+      <w:pPr>
+        <w:pStyle w:val="BodyText"/>
+      </w:pPr>
+      <w:r>
+        <w:t xml:space="preserve">SMPTE ST 378:2004, Television — Material Exchange Format (MXF) — Operational pattern 1A (Single Item, Single Package)</w:t>
+      </w:r>
+    </w:p>
+    <w:p>
+      <w:pPr>
+        <w:pStyle w:val="BodyText"/>
+      </w:pPr>
+      <w:r>
+        <w:t xml:space="preserve">SMPTE ST 379-1:2009, Material Exchange Format (MXF) — MXF Generic Container</w:t>
+      </w:r>
+    </w:p>
+    <w:p>
+      <w:pPr>
+        <w:pStyle w:val="BodyText"/>
+      </w:pPr>
+      <w:r>
+        <w:t xml:space="preserve">SMPTE ST 379-2:2010, Television — Material Exchange Format (MXF) — MXF Constrained Generic Container</w:t>
+      </w:r>
+    </w:p>
+    <w:p>
+      <w:pPr>
+        <w:pStyle w:val="BodyText"/>
+      </w:pPr>
+      <w:r>
+        <w:t xml:space="preserve">SMPTE ST 381-2:2011, Material Exchange Format (MXF) — Mapping MPEG Streams into the MXF Constrained Generic Container</w:t>
+      </w:r>
+    </w:p>
+    <w:p>
+      <w:pPr>
+        <w:pStyle w:val="BodyText"/>
+      </w:pPr>
+      <w:r>
+        <w:t xml:space="preserve">SMPTE ST 382:2007, Material Exchange Format — Mapping AES3 and Broadcast Wave Audio into the MXF Generic Container</w:t>
+      </w:r>
+    </w:p>
+    <w:p>
+      <w:pPr>
+        <w:pStyle w:val="BodyText"/>
+      </w:pPr>
+      <w:r>
+        <w:t xml:space="preserve">SMPTE ST 385:2012, Material Exchange Format (MXF) — Mapping SDTI-CP Essence and Metadata into the MXF Generic Container</w:t>
+      </w:r>
+    </w:p>
+    <w:p>
+      <w:pPr>
+        <w:pStyle w:val="BodyText"/>
+      </w:pPr>
+      <w:r>
+        <w:t xml:space="preserve">SMPTE ST 400:2012, SMPTE Labels Structure</w:t>
+      </w:r>
+    </w:p>
+    <w:p>
+      <w:pPr>
+        <w:pStyle w:val="BodyText"/>
+      </w:pPr>
+      <w:r>
+        <w:t xml:space="preserve">SMPTE ST 436-1:2013, MXF Mappings for VI Lines and Ancillary Data Packet</w:t>
       </w:r>
     </w:p>
     <w:p>
       <w:pPr>
         <w:pStyle w:val="Heading1"/>
       </w:pPr>
-      <w:bookmarkStart w:id="4" w:name="terms-and-definitions"/>
-      <w:r>
-        <w:t>3 Terms and Definitions</w:t>
-      </w:r>
-      <w:bookmarkEnd w:id="4"/>
+      <w:bookmarkStart w:id="24" w:name="terms-and-definitions"/>
+      <w:r>
+        <w:t xml:space="preserve">3 Terms and Definitions</w:t>
+      </w:r>
+      <w:bookmarkEnd w:id="24"/>
     </w:p>
     <w:p>
       <w:pPr>
         <w:pStyle w:val="smpte-hint"/>
       </w:pPr>
       <w:r>
-        <w:t>The terms and definitions clause provide definitions necessary for the understanding of certain terms used in the document. See AG-16 clause 3.6 (Term</w:t>
-      </w:r>
-      <w:r>
-        <w:t>s and Definitions), AG-16 clause 4.4 (Terms and Definitions), and ISO Directive Part 2 clause 16 (Terms and Definitions).</w:t>
+        <w:t xml:space="preserve">The terms and definitions clause provide definitions necessary for the understanding of certain terms used in the document.</w:t>
+      </w:r>
+      <w:r>
+        <w:t xml:space="preserve"> </w:t>
+      </w:r>
+      <w:r>
+        <w:t xml:space="preserve">See AG-16 clause 3.6 (Terms and Definitions),</w:t>
+      </w:r>
+      <w:r>
+        <w:t xml:space="preserve"> </w:t>
+      </w:r>
+      <w:r>
+        <w:t xml:space="preserve">AG-16 clause 4.4 (Terms and Definitions),</w:t>
+      </w:r>
+      <w:r>
+        <w:t xml:space="preserve"> </w:t>
+      </w:r>
+      <w:r>
+        <w:t xml:space="preserve">and ISO Directive Part 2 clause 16 (Terms and Definitions).</w:t>
       </w:r>
     </w:p>
     <w:p>
@@ -834,57 +1251,75 @@
         <w:pStyle w:val="smpte-hint"/>
       </w:pPr>
       <w:r>
-        <w:t>Select one of the following sentences and delete the others:</w:t>
-      </w:r>
-    </w:p>
-    <w:p>
+        <w:t xml:space="preserve">Select one of the following sentences and delete the others:</w:t>
+      </w:r>
+    </w:p>
+    <w:p>
+      <w:pPr>
+        <w:pStyle w:val="BodyText"/>
+      </w:pPr>
       <w:r>
         <w:rPr>
           <w:rStyle w:val="smpte-ch-hint"/>
         </w:rPr>
-        <w:t>a)</w:t>
-      </w:r>
-      <w:r>
-        <w:t xml:space="preserve"> For the purposes of this document, the following terms and definitions</w:t>
-      </w:r>
-      <w:r>
-        <w:t xml:space="preserve"> apply:</w:t>
-      </w:r>
-    </w:p>
-    <w:p>
+        <w:t xml:space="preserve">a)</w:t>
+      </w:r>
+      <w:r>
+        <w:t xml:space="preserve"> </w:t>
+      </w:r>
+      <w:r>
+        <w:t xml:space="preserve">For the purposes of this document, the following terms and definitions apply:</w:t>
+      </w:r>
+    </w:p>
+    <w:p>
+      <w:pPr>
+        <w:pStyle w:val="BodyText"/>
+      </w:pPr>
       <w:r>
         <w:rPr>
           <w:rStyle w:val="smpte-ch-hint"/>
         </w:rPr>
-        <w:t>b)</w:t>
-      </w:r>
-      <w:r>
-        <w:t xml:space="preserve"> For the purposes of this document, the terms and definitions given in [external reference(s)] apply.</w:t>
-      </w:r>
-    </w:p>
-    <w:p>
+        <w:t xml:space="preserve">b)</w:t>
+      </w:r>
+      <w:r>
+        <w:t xml:space="preserve"> </w:t>
+      </w:r>
+      <w:r>
+        <w:t xml:space="preserve">For the purposes of this document, the terms and definitions given in [external reference(s)] apply.</w:t>
+      </w:r>
+    </w:p>
+    <w:p>
+      <w:pPr>
+        <w:pStyle w:val="BodyText"/>
+      </w:pPr>
       <w:r>
         <w:rPr>
           <w:rStyle w:val="smpte-ch-hint"/>
         </w:rPr>
-        <w:t>c)</w:t>
-      </w:r>
-      <w:r>
-        <w:t xml:space="preserve"> For the purposes of this document, the terms and definitions given in [external reference(s)] and the following apply:</w:t>
-      </w:r>
-    </w:p>
-    <w:p>
+        <w:t xml:space="preserve">c)</w:t>
+      </w:r>
+      <w:r>
+        <w:t xml:space="preserve"> </w:t>
+      </w:r>
+      <w:r>
+        <w:t xml:space="preserve">For the purposes of this document, the terms and definitions given in [external reference(s)] and the following apply:</w:t>
+      </w:r>
+    </w:p>
+    <w:p>
+      <w:pPr>
+        <w:pStyle w:val="BodyText"/>
+      </w:pPr>
       <w:r>
         <w:rPr>
           <w:rStyle w:val="smpte-ch-hint"/>
         </w:rPr>
-        <w:t>d)</w:t>
-      </w:r>
-      <w:r>
-        <w:t xml:space="preserve"> No terms and defini</w:t>
-      </w:r>
-      <w:r>
-        <w:t>tions are listed in this document.</w:t>
+        <w:t xml:space="preserve">d)</w:t>
+      </w:r>
+      <w:r>
+        <w:t xml:space="preserve"> </w:t>
+      </w:r>
+      <w:r>
+        <w:t xml:space="preserve">No terms and definitions are listed in this document.</w:t>
       </w:r>
     </w:p>
     <w:p>
@@ -892,7 +1327,7 @@
         <w:pStyle w:val="smpte-hint"/>
       </w:pPr>
       <w:r>
-        <w:t>If sentence b) or d) is selected, nothing else appears in the Clause.</w:t>
+        <w:t xml:space="preserve">If sentence b) or d) is selected, nothing else appears in the Clause.</w:t>
       </w:r>
     </w:p>
     <w:p>
@@ -900,7 +1335,7 @@
         <w:pStyle w:val="smpte-hint"/>
       </w:pPr>
       <w:r>
-        <w:t>If sentence a) or c) is selected, one or more terms is defined in the clauses immediately following.</w:t>
+        <w:t xml:space="preserve">If sentence a) or c) is selected, one or more terms is defined in the clauses immediately following.</w:t>
       </w:r>
     </w:p>
     <w:p>
@@ -908,92 +1343,111 @@
         <w:pStyle w:val="smpte-hint"/>
       </w:pPr>
       <w:r>
-        <w:t>Your terms and definitions follow.</w:t>
-      </w:r>
-    </w:p>
-    <w:p>
-      <w:r>
-        <w:t>All Terms and Definitions are defined in SMPTE ST 377-1 and SMPTE ST 379-2.</w:t>
+        <w:t xml:space="preserve">Your terms and definitions follow.</w:t>
+      </w:r>
+    </w:p>
+    <w:p>
+      <w:pPr>
+        <w:pStyle w:val="BodyText"/>
+      </w:pPr>
+      <w:r>
+        <w:t xml:space="preserve">All Terms and Definitions are defined in SMPTE ST 377-1 and SMPTE ST 379-2.</w:t>
       </w:r>
     </w:p>
     <w:p>
       <w:pPr>
         <w:pStyle w:val="Heading1"/>
       </w:pPr>
-      <w:bookmarkStart w:id="5" w:name="mxf-file-structure-and-mapping"/>
-      <w:r>
-        <w:lastRenderedPageBreak/>
-        <w:t>4 MXF File Structure and Mapping</w:t>
-      </w:r>
-      <w:bookmarkEnd w:id="5"/>
+      <w:bookmarkStart w:id="25" w:name="mxf-file-structure-and-mapping"/>
+      <w:r>
+        <w:t xml:space="preserve">4 MXF File Structure and Mapping</w:t>
+      </w:r>
+      <w:bookmarkEnd w:id="25"/>
     </w:p>
     <w:p>
       <w:pPr>
         <w:pStyle w:val="Heading2"/>
       </w:pPr>
-      <w:bookmarkStart w:id="6" w:name="general"/>
-      <w:r>
-        <w:t>4.1 General</w:t>
-      </w:r>
-      <w:bookmarkEnd w:id="6"/>
-    </w:p>
-    <w:p>
-      <w:r>
-        <w:t xml:space="preserve">SMPTE ST-2117-1, MXF files specified by this document shall have one of the two structures illustrated in Figure 1 and Figure 2 respectively. </w:t>
+      <w:bookmarkStart w:id="26" w:name="general"/>
+      <w:r>
+        <w:t xml:space="preserve">4.1 General</w:t>
+      </w:r>
+      <w:bookmarkEnd w:id="26"/>
+    </w:p>
+    <w:p>
+      <w:pPr>
+        <w:pStyle w:val="FirstParagraph"/>
+      </w:pPr>
+      <w:r>
+        <w:t xml:space="preserve">SMPTE ST-2117-1, MXF files specified by this document shall have one of the two structures illustrated in Figure 1 and Figure 2 respectively.</w:t>
+      </w:r>
+      <w:r>
+        <w:t xml:space="preserve"> </w:t>
       </w:r>
       <w:r>
         <w:rPr>
           <w:b/>
         </w:rPr>
-        <w:t>HPP</w:t>
-      </w:r>
-      <w:r>
-        <w:t xml:space="preserve"> is an apbbrivciation for Header Partition Pack, </w:t>
+        <w:t xml:space="preserve">HPP</w:t>
+      </w:r>
+      <w:r>
+        <w:t xml:space="preserve"> </w:t>
+      </w:r>
+      <w:r>
+        <w:t xml:space="preserve">is an apbbrivciation for Header Partition Pack,</w:t>
+      </w:r>
+      <w:r>
+        <w:t xml:space="preserve"> </w:t>
       </w:r>
       <w:r>
         <w:rPr>
           <w:b/>
         </w:rPr>
-        <w:t>BPP</w:t>
-      </w:r>
-      <w:r>
-        <w:t xml:space="preserve"> is an abbreviation for Body Partition Pack and </w:t>
+        <w:t xml:space="preserve">BPP</w:t>
+      </w:r>
+      <w:r>
+        <w:t xml:space="preserve"> </w:t>
+      </w:r>
+      <w:r>
+        <w:t xml:space="preserve">is an abbreviation for Body Partition Pack and</w:t>
+      </w:r>
+      <w:r>
+        <w:t xml:space="preserve"> </w:t>
       </w:r>
       <w:r>
         <w:rPr>
           <w:b/>
         </w:rPr>
-        <w:t>FPP</w:t>
-      </w:r>
-      <w:r>
-        <w:t xml:space="preserve"> is a sh</w:t>
-      </w:r>
-      <w:r>
-        <w:t>orthand for Footer Partition Pack.</w:t>
-      </w:r>
-    </w:p>
-    <w:p>
-      <w:r>
-        <w:rPr>
-          <w:noProof/>
-        </w:rPr>
+        <w:t xml:space="preserve">FPP</w:t>
+      </w:r>
+      <w:r>
+        <w:t xml:space="preserve"> </w:t>
+      </w:r>
+      <w:r>
+        <w:t xml:space="preserve">is a shorthand for Footer Partition Pack.</w:t>
+      </w:r>
+    </w:p>
+    <w:p>
+      <w:pPr>
+        <w:pStyle w:val="CaptionedFigure"/>
+      </w:pPr>
+      <w:r>
         <w:drawing>
-          <wp:inline distT="0" distB="0" distL="0" distR="0" wp14:anchorId="4082A23D" wp14:editId="6E96E6C2">
+          <wp:inline>
             <wp:extent cx="3810000" cy="2540000"/>
-            <wp:effectExtent l="0" t="0" r="0" b="0"/>
-            <wp:docPr id="1" name="Picture" descr="Figure 1 - Single Essence Location Style"/>
-            <wp:cNvGraphicFramePr/>
-            <a:graphic xmlns:a="http://schemas.openxmlformats.org/drawingml/2006/main">
+            <wp:effectExtent b="0" l="0" r="0" t="0"/>
+            <wp:docPr descr="Figure 1 - Single Essence Location Style" title="" id="1" name="Picture"/>
+            <a:graphic>
               <a:graphicData uri="http://schemas.openxmlformats.org/drawingml/2006/picture">
-                <pic:pic xmlns:pic="http://schemas.openxmlformats.org/drawingml/2006/picture">
+                <pic:pic>
                   <pic:nvPicPr>
-                    <pic:cNvPr id="0" name="Picture" descr="src/st-xxxx-WD-figure-01.svg"/>
+                    <pic:cNvPr descr="https://github.com/mrmxf/31fs-ST-vc6-in-mxf/blob/df3c4f563b44ec47c36b6b64fe6b1772b362e1ba/src/st-xxxx-WD-figure-01.svg" id="0" name="Picture"/>
                     <pic:cNvPicPr>
-                      <a:picLocks noChangeAspect="1" noChangeArrowheads="1"/>
+                      <a:picLocks noChangeArrowheads="1" noChangeAspect="1"/>
                     </pic:cNvPicPr>
                   </pic:nvPicPr>
                   <pic:blipFill>
-                    <a:blip/>
+                    <a:blip r:embed="rId27"/>
                     <a:stretch>
                       <a:fillRect/>
                     </a:stretch>
@@ -1021,32 +1475,34 @@
       </w:r>
     </w:p>
     <w:p>
-      <w:r>
-        <w:t>Figure 1 - Single Essence Location Style</w:t>
-      </w:r>
-    </w:p>
-    <w:p>
-      <w:r>
-        <w:rPr>
-          <w:noProof/>
-        </w:rPr>
+      <w:pPr>
+        <w:pStyle w:val="ImageCaption"/>
+      </w:pPr>
+      <w:r>
+        <w:t xml:space="preserve">Figure 1 - Single Essence Location Style</w:t>
+      </w:r>
+    </w:p>
+    <w:p>
+      <w:pPr>
+        <w:pStyle w:val="CaptionedFigure"/>
+      </w:pPr>
+      <w:r>
         <w:drawing>
-          <wp:inline distT="0" distB="0" distL="0" distR="0" wp14:anchorId="2E1F9032" wp14:editId="0BEBA16A">
-            <wp:extent cx="3810000" cy="2540000"/>
-            <wp:effectExtent l="0" t="0" r="0" b="0"/>
-            <wp:docPr id="2" name="Picture" descr="Figure 2 - Multiple Essence Location Style"/>
-            <wp:cNvGraphicFramePr/>
-            <a:graphic xmlns:a="http://schemas.openxmlformats.org/drawingml/2006/main">
+          <wp:inline>
+            <wp:extent cx="5727700" cy="763693"/>
+            <wp:effectExtent b="0" l="0" r="0" t="0"/>
+            <wp:docPr descr="Figure 2 - Multiple Essence Location Style" title="" id="1" name="Picture"/>
+            <a:graphic>
               <a:graphicData uri="http://schemas.openxmlformats.org/drawingml/2006/picture">
-                <pic:pic xmlns:pic="http://schemas.openxmlformats.org/drawingml/2006/picture">
+                <pic:pic>
                   <pic:nvPicPr>
-                    <pic:cNvPr id="0" name="Picture" descr="src/st-xxxx-WD-figure-02.svg"/>
+                    <pic:cNvPr descr="st-xxxx-WD-figure-02.svg" id="0" name="Picture"/>
                     <pic:cNvPicPr>
-                      <a:picLocks noChangeAspect="1" noChangeArrowheads="1"/>
+                      <a:picLocks noChangeArrowheads="1" noChangeAspect="1"/>
                     </pic:cNvPicPr>
                   </pic:nvPicPr>
                   <pic:blipFill>
-                    <a:blip/>
+                    <a:blip r:embed="rId28"/>
                     <a:stretch>
                       <a:fillRect/>
                     </a:stretch>
@@ -1054,7 +1510,7 @@
                   <pic:spPr bwMode="auto">
                     <a:xfrm>
                       <a:off x="0" y="0"/>
-                      <a:ext cx="3810000" cy="2540000"/>
+                      <a:ext cx="5727700" cy="763693"/>
                     </a:xfrm>
                     <a:prstGeom prst="rect">
                       <a:avLst/>
@@ -1074,946 +1530,1146 @@
       </w:r>
     </w:p>
     <w:p>
-      <w:r>
-        <w:t>Figure 2 - Multiple Essence Location Style</w:t>
-      </w:r>
-    </w:p>
-    <w:p>
-      <w:r>
-        <w:t>Detailed constraints are listed in Annex B Constraints of a Conformant Implementation.</w:t>
+      <w:pPr>
+        <w:pStyle w:val="ImageCaption"/>
+      </w:pPr>
+      <w:r>
+        <w:t xml:space="preserve">Figure 2 - Multiple Essence Location Style</w:t>
+      </w:r>
+    </w:p>
+    <w:p>
+      <w:pPr>
+        <w:pStyle w:val="BodyText"/>
+      </w:pPr>
+      <w:r>
+        <w:t xml:space="preserve">Detailed constraints are listed in Annex B Constraints of a Conformant Implementation.</w:t>
       </w:r>
     </w:p>
     <w:p>
       <w:pPr>
         <w:pStyle w:val="Heading2"/>
       </w:pPr>
-      <w:bookmarkStart w:id="7" w:name="single-essence-location-style"/>
-      <w:r>
-        <w:t>4.2 Single Essence Location Style</w:t>
-      </w:r>
-      <w:bookmarkEnd w:id="7"/>
-    </w:p>
-    <w:p>
-      <w:r>
-        <w:t xml:space="preserve">As shown in </w:t>
-      </w:r>
-      <w:r>
-        <w:t>Figure 1, this style consists of a Header Partition, a Footer Partition, and a Random Index Pack.</w:t>
-      </w:r>
-    </w:p>
-    <w:p>
-      <w:r>
-        <w:t>The Index Table is placed prior to the Essence Container.</w:t>
-      </w:r>
-    </w:p>
-    <w:p>
+      <w:bookmarkStart w:id="29" w:name="single-essence-location-style"/>
+      <w:r>
+        <w:t xml:space="preserve">4.2 Single Essence Location Style</w:t>
+      </w:r>
+      <w:bookmarkEnd w:id="29"/>
+    </w:p>
+    <w:p>
+      <w:pPr>
+        <w:pStyle w:val="FirstParagraph"/>
+      </w:pPr>
+      <w:r>
+        <w:t xml:space="preserve">As shown in Figure 1, this style consists of a Header Partition, a Footer Partition, and a Random Index Pack.</w:t>
+      </w:r>
+    </w:p>
+    <w:p>
+      <w:pPr>
+        <w:pStyle w:val="BodyText"/>
+      </w:pPr>
+      <w:r>
+        <w:t xml:space="preserve">The Index Table is placed prior to the Essence Container.</w:t>
+      </w:r>
+    </w:p>
+    <w:p>
+      <w:pPr>
+        <w:pStyle w:val="BodyText"/>
+      </w:pPr>
       <w:r>
         <w:rPr>
           <w:rStyle w:val="smpte-ch-review-highlight"/>
         </w:rPr>
-        <w:t>Some of the aspects of this style are shown below.</w:t>
+        <w:t xml:space="preserve">Some of the aspects of this style are shown below.</w:t>
       </w:r>
     </w:p>
     <w:p>
       <w:pPr>
         <w:numPr>
           <w:ilvl w:val="0"/>
-          <w:numId w:val="22"/>
+          <w:numId w:val="1004"/>
         </w:numPr>
-      </w:pPr>
-      <w:r>
-        <w:lastRenderedPageBreak/>
-        <w:t>It is easy to handle because of a simple structur</w:t>
-      </w:r>
-      <w:r>
-        <w:t>e</w:t>
+        <w:pStyle w:val="Compact"/>
+      </w:pPr>
+      <w:r>
+        <w:t xml:space="preserve">It is easy to handle because of a simple structure</w:t>
       </w:r>
     </w:p>
     <w:p>
       <w:pPr>
         <w:numPr>
           <w:ilvl w:val="0"/>
-          <w:numId w:val="22"/>
+          <w:numId w:val="1004"/>
         </w:numPr>
-      </w:pPr>
-      <w:r>
-        <w:t>It is easy to edit while file transferring</w:t>
+        <w:pStyle w:val="Compact"/>
+      </w:pPr>
+      <w:r>
+        <w:t xml:space="preserve">It is easy to edit while file transferring</w:t>
       </w:r>
     </w:p>
     <w:p>
       <w:pPr>
         <w:numPr>
           <w:ilvl w:val="0"/>
-          <w:numId w:val="22"/>
+          <w:numId w:val="1004"/>
         </w:numPr>
-      </w:pPr>
-      <w:r>
-        <w:t>It is easy to pick extract a “Partial file”</w:t>
-      </w:r>
-    </w:p>
-    <w:p>
-      <w:r>
-        <w:t>It is recommended to have the following Index Layout Properties defined in Amendment 2 to SMPTE ST 377-1.</w:t>
+        <w:pStyle w:val="Compact"/>
+      </w:pPr>
+      <w:r>
+        <w:t xml:space="preserve">It is easy to pick extract a</w:t>
+      </w:r>
+      <w:r>
+        <w:t xml:space="preserve"> </w:t>
+      </w:r>
+      <w:r>
+        <w:t xml:space="preserve">“</w:t>
+      </w:r>
+      <w:r>
+        <w:t xml:space="preserve">Partial file</w:t>
+      </w:r>
+      <w:r>
+        <w:t xml:space="preserve">”</w:t>
+      </w:r>
+    </w:p>
+    <w:p>
+      <w:pPr>
+        <w:pStyle w:val="FirstParagraph"/>
+      </w:pPr>
+      <w:r>
+        <w:t xml:space="preserve">It is recommended to have the following Index Layout Properties defined in Amendment 2 to SMPTE ST 377-1.</w:t>
       </w:r>
     </w:p>
     <w:p>
       <w:pPr>
         <w:numPr>
           <w:ilvl w:val="0"/>
-          <w:numId w:val="23"/>
+          <w:numId w:val="1005"/>
         </w:numPr>
-      </w:pPr>
-      <w:r>
-        <w:t>Index Table Segment::Single Index Location TRUE (Single Locat</w:t>
-      </w:r>
-      <w:r>
-        <w:t>ion)</w:t>
+        <w:pStyle w:val="Compact"/>
+      </w:pPr>
+      <w:r>
+        <w:t xml:space="preserve">Index Table Segment::Single Index Location TRUE (Single Location)</w:t>
       </w:r>
     </w:p>
     <w:p>
       <w:pPr>
         <w:numPr>
           <w:ilvl w:val="0"/>
-          <w:numId w:val="23"/>
+          <w:numId w:val="1005"/>
         </w:numPr>
-      </w:pPr>
-      <w:r>
-        <w:t>Index Table Segment::Single Location TRUE (Single Location)</w:t>
+        <w:pStyle w:val="Compact"/>
+      </w:pPr>
+      <w:r>
+        <w:t xml:space="preserve">Index Table Segment::Single Location TRUE (Single Location)</w:t>
       </w:r>
     </w:p>
     <w:p>
       <w:pPr>
         <w:numPr>
           <w:ilvl w:val="0"/>
-          <w:numId w:val="23"/>
+          <w:numId w:val="1005"/>
         </w:numPr>
-      </w:pPr>
-      <w:r>
-        <w:t>Index Table Segment::Forward Index Direction TRUE (Forward)</w:t>
+        <w:pStyle w:val="Compact"/>
+      </w:pPr>
+      <w:r>
+        <w:t xml:space="preserve">Index Table Segment::Forward Index Direction TRUE (Forward)</w:t>
       </w:r>
     </w:p>
     <w:p>
       <w:pPr>
         <w:numPr>
           <w:ilvl w:val="0"/>
-          <w:numId w:val="23"/>
+          <w:numId w:val="1005"/>
         </w:numPr>
-      </w:pPr>
-      <w:r>
-        <w:t>Preface:: is RIP present TRUE</w:t>
+        <w:pStyle w:val="Compact"/>
+      </w:pPr>
+      <w:r>
+        <w:t xml:space="preserve">Preface:: is RIP present TRUE</w:t>
       </w:r>
     </w:p>
     <w:p>
       <w:pPr>
         <w:pStyle w:val="Heading2"/>
       </w:pPr>
-      <w:bookmarkStart w:id="8" w:name="multiple-essence-location-style"/>
-      <w:r>
-        <w:t>4.3 Multiple Essence Location Style</w:t>
-      </w:r>
-      <w:bookmarkEnd w:id="8"/>
-    </w:p>
-    <w:p>
-      <w:r>
-        <w:t xml:space="preserve">As shown in Figure 2, this style consists of a Header Partition, </w:t>
-      </w:r>
-      <w:r>
-        <w:t>segmented Body Partition(s), a Footer Partition, and a Random Index Pack. Every Partition except Header and the first Body Partitions has one Index Table Segment that carries the Index Entries indexing the Edit Units.</w:t>
-      </w:r>
-    </w:p>
-    <w:p>
-      <w:r>
-        <w:t>The purpose of this essence location s</w:t>
-      </w:r>
-      <w:r>
-        <w:t>tyle is to place the Index Table Segment just after the corresponding essence data. All Index Table Segments follow Essence Container Segments that they index. Thus, when receiving a streamed file, decoders can use Index Table Segments for indexing without</w:t>
-      </w:r>
-      <w:r>
-        <w:t xml:space="preserve"> a long delay.</w:t>
-      </w:r>
-    </w:p>
-    <w:p>
+      <w:bookmarkStart w:id="30" w:name="multiple-essence-location-style"/>
+      <w:r>
+        <w:t xml:space="preserve">4.3 Multiple Essence Location Style</w:t>
+      </w:r>
+      <w:bookmarkEnd w:id="30"/>
+    </w:p>
+    <w:p>
+      <w:pPr>
+        <w:pStyle w:val="FirstParagraph"/>
+      </w:pPr>
+      <w:r>
+        <w:t xml:space="preserve">As shown in Figure 2, this style consists of a Header Partition, segmented Body Partition(s),</w:t>
+      </w:r>
+      <w:r>
+        <w:t xml:space="preserve"> </w:t>
+      </w:r>
+      <w:r>
+        <w:t xml:space="preserve">a Footer Partition, and a Random Index Pack. Every Partition except Header and the first Body Partitions</w:t>
+      </w:r>
+      <w:r>
+        <w:t xml:space="preserve"> </w:t>
+      </w:r>
+      <w:r>
+        <w:t xml:space="preserve">has one Index Table Segment that carries the Index Entries indexing the Edit Units.</w:t>
+      </w:r>
+    </w:p>
+    <w:p>
+      <w:pPr>
+        <w:pStyle w:val="BodyText"/>
+      </w:pPr>
+      <w:r>
+        <w:t xml:space="preserve">The purpose of this essence location style is to place the Index Table Segment just after the corresponding essence data. All Index Table Segments follow Essence Container Segments that they index. Thus, when receiving a streamed file, decoders can use Index Table Segments for indexing without a long delay.</w:t>
+      </w:r>
+    </w:p>
+    <w:p>
+      <w:pPr>
+        <w:pStyle w:val="BodyText"/>
+      </w:pPr>
       <w:r>
         <w:rPr>
           <w:rStyle w:val="smpte-ch-review-highlight"/>
         </w:rPr>
-        <w:t>Some of the aspects of this style are shown below</w:t>
+        <w:t xml:space="preserve">Some of the aspects of this style are shown below</w:t>
       </w:r>
     </w:p>
     <w:p>
       <w:pPr>
         <w:numPr>
           <w:ilvl w:val="0"/>
-          <w:numId w:val="24"/>
+          <w:numId w:val="1006"/>
         </w:numPr>
-      </w:pPr>
-      <w:r>
-        <w:t>It is only necessary to include one Index Table Segment for each Body Partition period on the sender side</w:t>
+        <w:pStyle w:val="Compact"/>
+      </w:pPr>
+      <w:r>
+        <w:t xml:space="preserve">It is only necessary to include one Index Table Segment for each Body Partition period on the sender side</w:t>
       </w:r>
     </w:p>
     <w:p>
       <w:pPr>
         <w:numPr>
           <w:ilvl w:val="0"/>
-          <w:numId w:val="24"/>
+          <w:numId w:val="1006"/>
         </w:numPr>
-      </w:pPr>
-      <w:r>
-        <w:t>It is easy to perform the function “Play while receiving file” on the receiver side</w:t>
+        <w:pStyle w:val="Compact"/>
+      </w:pPr>
+      <w:r>
+        <w:t xml:space="preserve">It is easy to perform the function</w:t>
+      </w:r>
+      <w:r>
+        <w:t xml:space="preserve"> </w:t>
+      </w:r>
+      <w:r>
+        <w:t xml:space="preserve">“</w:t>
+      </w:r>
+      <w:r>
+        <w:t xml:space="preserve">Play while receiving file</w:t>
+      </w:r>
+      <w:r>
+        <w:t xml:space="preserve">”</w:t>
+      </w:r>
+      <w:r>
+        <w:t xml:space="preserve"> </w:t>
+      </w:r>
+      <w:r>
+        <w:t xml:space="preserve">on the receiver side</w:t>
       </w:r>
     </w:p>
     <w:p>
       <w:pPr>
         <w:numPr>
           <w:ilvl w:val="0"/>
-          <w:numId w:val="24"/>
+          <w:numId w:val="1006"/>
         </w:numPr>
-      </w:pPr>
-      <w:r>
-        <w:t>I</w:t>
-      </w:r>
-      <w:r>
-        <w:t>t is easy to pick extract a “Partial file”</w:t>
-      </w:r>
-    </w:p>
-    <w:p>
-      <w:r>
-        <w:t>It is recommended to have the following Index Layout Properties</w:t>
+        <w:pStyle w:val="Compact"/>
+      </w:pPr>
+      <w:r>
+        <w:t xml:space="preserve">It is easy to pick extract a</w:t>
+      </w:r>
+      <w:r>
+        <w:t xml:space="preserve"> </w:t>
+      </w:r>
+      <w:r>
+        <w:t xml:space="preserve">“</w:t>
+      </w:r>
+      <w:r>
+        <w:t xml:space="preserve">Partial file</w:t>
+      </w:r>
+      <w:r>
+        <w:t xml:space="preserve">”</w:t>
+      </w:r>
+    </w:p>
+    <w:p>
+      <w:pPr>
+        <w:pStyle w:val="FirstParagraph"/>
+      </w:pPr>
+      <w:r>
+        <w:t xml:space="preserve">It is recommended to have the following Index Layout Properties</w:t>
       </w:r>
     </w:p>
     <w:p>
       <w:pPr>
         <w:numPr>
           <w:ilvl w:val="0"/>
-          <w:numId w:val="25"/>
+          <w:numId w:val="1007"/>
         </w:numPr>
-      </w:pPr>
-      <w:r>
-        <w:t>Index Table Segment::Single Index Location FALSE (Distributed Location)</w:t>
+        <w:pStyle w:val="Compact"/>
+      </w:pPr>
+      <w:r>
+        <w:t xml:space="preserve">Index Table Segment::Single Index Location FALSE (Distributed Location)</w:t>
       </w:r>
     </w:p>
     <w:p>
       <w:pPr>
         <w:numPr>
           <w:ilvl w:val="0"/>
-          <w:numId w:val="25"/>
+          <w:numId w:val="1007"/>
         </w:numPr>
-      </w:pPr>
-      <w:r>
-        <w:t>Index Table Segment::Single Essence Location FALSE (Distributed Location)</w:t>
+        <w:pStyle w:val="Compact"/>
+      </w:pPr>
+      <w:r>
+        <w:t xml:space="preserve">Index Table Segment::Single Essence Location FALSE (Distributed Location)</w:t>
       </w:r>
     </w:p>
     <w:p>
       <w:pPr>
         <w:numPr>
           <w:ilvl w:val="0"/>
-          <w:numId w:val="25"/>
+          <w:numId w:val="1007"/>
         </w:numPr>
-      </w:pPr>
-      <w:r>
-        <w:t>Index Table Segment::Forward Index Direction FALSE (Backward)</w:t>
+        <w:pStyle w:val="Compact"/>
+      </w:pPr>
+      <w:r>
+        <w:t xml:space="preserve">Index Table Segment::Forward Index Direction FALSE (Backward)</w:t>
       </w:r>
     </w:p>
     <w:p>
       <w:pPr>
         <w:numPr>
           <w:ilvl w:val="0"/>
-          <w:numId w:val="25"/>
+          <w:numId w:val="1007"/>
         </w:numPr>
-      </w:pPr>
-      <w:r>
-        <w:t>Preface:: is RIP present TRUE</w:t>
+        <w:pStyle w:val="Compact"/>
+      </w:pPr>
+      <w:r>
+        <w:t xml:space="preserve">Preface:: is RIP present TRUE</w:t>
       </w:r>
     </w:p>
     <w:p>
       <w:pPr>
         <w:numPr>
           <w:ilvl w:val="0"/>
-          <w:numId w:val="25"/>
+          <w:numId w:val="1007"/>
         </w:numPr>
-      </w:pPr>
-      <w:r>
-        <w:t>Essence Container Data:: Following Index Table TRUE (A Complete Index Table follows all Es</w:t>
-      </w:r>
-      <w:r>
-        <w:t>sence)</w:t>
+        <w:pStyle w:val="Compact"/>
+      </w:pPr>
+      <w:r>
+        <w:t xml:space="preserve">Essence Container Data:: Following Index Table TRUE (A Complete Index Table follows all Essence)</w:t>
       </w:r>
     </w:p>
     <w:p>
       <w:pPr>
         <w:pStyle w:val="Heading1"/>
       </w:pPr>
-      <w:bookmarkStart w:id="9" w:name="mapping-vc-6-bytestream"/>
-      <w:r>
-        <w:t>5 Mapping VC-6 Bytestream</w:t>
-      </w:r>
-      <w:bookmarkEnd w:id="9"/>
+      <w:bookmarkStart w:id="31" w:name="mapping-vc-6-bytestream"/>
+      <w:r>
+        <w:t xml:space="preserve">5 Mapping VC-6 Bytestream</w:t>
+      </w:r>
+      <w:bookmarkEnd w:id="31"/>
     </w:p>
     <w:p>
       <w:pPr>
         <w:pStyle w:val="Heading2"/>
       </w:pPr>
-      <w:bookmarkStart w:id="10" w:name="general-1"/>
-      <w:r>
-        <w:t>5.1 General</w:t>
-      </w:r>
-      <w:bookmarkEnd w:id="10"/>
-    </w:p>
-    <w:p>
-      <w:r>
-        <w:t>The mapping of SMPTE ST-2117, is as defined in SMPTE ST 381-3. The mapping of AES3 digital audio data is defined by SMPTE ST 382. This specification uses Frame Wrapping as defined by SMPTE ST 379-2. The System I</w:t>
-      </w:r>
-      <w:r>
-        <w:t xml:space="preserve">tem is defined by SMPTE ST 326 and </w:t>
-      </w:r>
-      <w:r>
-        <w:lastRenderedPageBreak/>
-        <w:t>mapped into the MXF by SMPTE ST 385. The order of Items in each Edit Unit is System, Picture, Sound and Data.</w:t>
+      <w:bookmarkStart w:id="32" w:name="general-1"/>
+      <w:r>
+        <w:t xml:space="preserve">5.1 General</w:t>
+      </w:r>
+      <w:bookmarkEnd w:id="32"/>
+    </w:p>
+    <w:p>
+      <w:pPr>
+        <w:pStyle w:val="FirstParagraph"/>
+      </w:pPr>
+      <w:r>
+        <w:t xml:space="preserve">The mapping of SMPTE ST-2117, is as defined in SMPTE ST 381-3. The mapping of AES3 digital audio data is defined by SMPTE ST 382. This specification uses Frame Wrapping as defined by SMPTE ST 379-2. The System Item is defined by SMPTE ST 326 and mapped into the MXF by SMPTE ST 385. The order of Items in each Edit Unit is System, Picture, Sound and Data.</w:t>
       </w:r>
     </w:p>
     <w:p>
       <w:pPr>
         <w:pStyle w:val="Heading2"/>
       </w:pPr>
-      <w:bookmarkStart w:id="11" w:name="edit-unit-structure"/>
-      <w:r>
-        <w:t>5.2 Edit Unit Structure</w:t>
-      </w:r>
-      <w:bookmarkEnd w:id="11"/>
-    </w:p>
-    <w:p>
-      <w:r>
-        <w:t>The SMPTE ST 2117 MXF Mapping shall make use of Frame Wrapping as defined by SMPTE ST 3</w:t>
-      </w:r>
-      <w:r>
-        <w:t>79-2 Section 8.4.1.</w:t>
-      </w:r>
-    </w:p>
-    <w:p>
-      <w:r>
-        <w:t>An arrangement of System, Picture, Sound, and Data Items in a Frame Wrapping, i.e. the structure of Edit Unit is shown in Figure 3.</w:t>
-      </w:r>
-    </w:p>
-    <w:p>
-      <w:r>
-        <w:t>Structure of Generic Edit Unit</w:t>
-      </w:r>
-    </w:p>
-    <w:p>
-      <w:r>
-        <w:t>Structure of Generic Edit Unit</w:t>
+      <w:bookmarkStart w:id="33" w:name="edit-unit-structure"/>
+      <w:r>
+        <w:t xml:space="preserve">5.2 Edit Unit Structure</w:t>
+      </w:r>
+      <w:bookmarkEnd w:id="33"/>
+    </w:p>
+    <w:p>
+      <w:pPr>
+        <w:pStyle w:val="FirstParagraph"/>
+      </w:pPr>
+      <w:r>
+        <w:t xml:space="preserve">The SMPTE ST 2117 MXF Mapping shall make use of Frame Wrapping as defined by SMPTE ST 379-2 Section 8.4.1.</w:t>
+      </w:r>
+    </w:p>
+    <w:p>
+      <w:pPr>
+        <w:pStyle w:val="BodyText"/>
+      </w:pPr>
+      <w:r>
+        <w:t xml:space="preserve">An arrangement of System, Picture, Sound, and Data Items in a Frame Wrapping, i.e. the structure of Edit Unit is shown in Figure 3.</w:t>
+      </w:r>
+    </w:p>
+    <w:p>
+      <w:pPr>
+        <w:pStyle w:val="CaptionedFigure"/>
+      </w:pPr>
+      <w:r>
+        <w:t xml:space="preserve">Structure of Generic Edit Unit</w:t>
+      </w:r>
+    </w:p>
+    <w:p>
+      <w:pPr>
+        <w:pStyle w:val="ImageCaption"/>
+      </w:pPr>
+      <w:r>
+        <w:t xml:space="preserve">Structure of Generic Edit Unit</w:t>
       </w:r>
     </w:p>
     <w:p>
       <w:pPr>
         <w:pStyle w:val="Heading2"/>
       </w:pPr>
-      <w:bookmarkStart w:id="12" w:name="system-item-mapping"/>
-      <w:r>
-        <w:t>5.3 System Item Mapping</w:t>
-      </w:r>
-      <w:bookmarkEnd w:id="12"/>
+      <w:bookmarkStart w:id="34" w:name="system-item-mapping"/>
+      <w:r>
+        <w:t xml:space="preserve">5.3 System Item Mapping</w:t>
+      </w:r>
+      <w:bookmarkEnd w:id="34"/>
     </w:p>
     <w:p>
       <w:pPr>
         <w:pStyle w:val="Heading2"/>
       </w:pPr>
-      <w:bookmarkStart w:id="13" w:name="general-2"/>
-      <w:r>
-        <w:t>5.4 General</w:t>
-      </w:r>
-      <w:bookmarkEnd w:id="13"/>
-    </w:p>
-    <w:p>
-      <w:r>
-        <w:t>The System Item in each Edit Unit consists of System Metadata Pack, a Package Metadata set and Picture Metadata Set.</w:t>
+      <w:bookmarkStart w:id="35" w:name="general-2"/>
+      <w:r>
+        <w:t xml:space="preserve">5.4 General</w:t>
+      </w:r>
+      <w:bookmarkEnd w:id="35"/>
+    </w:p>
+    <w:p>
+      <w:pPr>
+        <w:pStyle w:val="FirstParagraph"/>
+      </w:pPr>
+      <w:r>
+        <w:t xml:space="preserve">The System Item in each Edit Unit consists of System Metadata Pack, a Package Metadata set and Picture Metadata Set.</w:t>
       </w:r>
     </w:p>
     <w:p>
       <w:pPr>
         <w:pStyle w:val="Heading3"/>
       </w:pPr>
-      <w:bookmarkStart w:id="14" w:name="overview-of-system-item"/>
-      <w:r>
-        <w:t>5.4.1 Overview of System Item</w:t>
-      </w:r>
-      <w:bookmarkEnd w:id="14"/>
-    </w:p>
-    <w:p>
-      <w:r>
-        <w:t>The System Item is placed at the beginning of every Edit Unit and contains information on the essence item an</w:t>
-      </w:r>
-      <w:r>
-        <w:t>d the metadata attached to the frames, and it shall comply with SMPTE ST 385.</w:t>
-      </w:r>
-    </w:p>
-    <w:p>
-      <w:r>
-        <w:t>Typical System Item consists of the following two KLV packets and a fill item, and its size is the same as one KAG size (1h).</w:t>
+      <w:bookmarkStart w:id="36" w:name="overview-of-system-item"/>
+      <w:r>
+        <w:t xml:space="preserve">5.4.1 Overview of System Item</w:t>
+      </w:r>
+      <w:bookmarkEnd w:id="36"/>
+    </w:p>
+    <w:p>
+      <w:pPr>
+        <w:pStyle w:val="FirstParagraph"/>
+      </w:pPr>
+      <w:r>
+        <w:t xml:space="preserve">The System Item is placed at the beginning of every Edit Unit and contains information on the essence item and the metadata attached to the frames, and it shall comply with SMPTE ST 385.</w:t>
+      </w:r>
+    </w:p>
+    <w:p>
+      <w:pPr>
+        <w:pStyle w:val="BodyText"/>
+      </w:pPr>
+      <w:r>
+        <w:t xml:space="preserve">Typical System Item consists of the following two KLV packets and a fill item, and its size is the same as one KAG size (1h).</w:t>
       </w:r>
     </w:p>
     <w:p>
       <w:pPr>
         <w:numPr>
           <w:ilvl w:val="0"/>
-          <w:numId w:val="26"/>
+          <w:numId w:val="1008"/>
         </w:numPr>
-      </w:pPr>
-      <w:r>
-        <w:t>System Metadata Pack contains Package Rate, Multiple</w:t>
-      </w:r>
-      <w:r>
-        <w:t xml:space="preserve"> EC UL, LTC</w:t>
+        <w:pStyle w:val="Compact"/>
+      </w:pPr>
+      <w:r>
+        <w:t xml:space="preserve">System Metadata Pack contains Package Rate, Multiple EC UL, LTC</w:t>
       </w:r>
     </w:p>
     <w:p>
       <w:pPr>
         <w:numPr>
           <w:ilvl w:val="0"/>
-          <w:numId w:val="26"/>
+          <w:numId w:val="1008"/>
         </w:numPr>
-      </w:pPr>
-      <w:r>
-        <w:t>Package Metadata Set contains Body UMID</w:t>
+        <w:pStyle w:val="Compact"/>
+      </w:pPr>
+      <w:r>
+        <w:t xml:space="preserve">Package Metadata Set contains Body UMID</w:t>
       </w:r>
     </w:p>
     <w:p>
       <w:pPr>
         <w:numPr>
           <w:ilvl w:val="0"/>
-          <w:numId w:val="26"/>
+          <w:numId w:val="1008"/>
         </w:numPr>
-      </w:pPr>
-      <w:r>
-        <w:t>Fill Item</w:t>
-      </w:r>
-    </w:p>
-    <w:p>
-      <w:r>
-        <w:t>Figure 4 shows the outline of System Item.</w:t>
-      </w:r>
-    </w:p>
-    <w:p>
-      <w:r>
-        <w:t>Typical System Item</w:t>
-      </w:r>
-    </w:p>
-    <w:p>
-      <w:r>
-        <w:t>Typical System Item</w:t>
+        <w:pStyle w:val="Compact"/>
+      </w:pPr>
+      <w:r>
+        <w:t xml:space="preserve">Fill Item</w:t>
+      </w:r>
+    </w:p>
+    <w:p>
+      <w:pPr>
+        <w:pStyle w:val="FirstParagraph"/>
+      </w:pPr>
+      <w:r>
+        <w:t xml:space="preserve">Figure 4 shows the outline of System Item.</w:t>
+      </w:r>
+    </w:p>
+    <w:p>
+      <w:pPr>
+        <w:pStyle w:val="CaptionedFigure"/>
+      </w:pPr>
+      <w:r>
+        <w:t xml:space="preserve">Typical System Item</w:t>
+      </w:r>
+    </w:p>
+    <w:p>
+      <w:pPr>
+        <w:pStyle w:val="ImageCaption"/>
+      </w:pPr>
+      <w:r>
+        <w:t xml:space="preserve">Typical System Item</w:t>
       </w:r>
     </w:p>
     <w:p>
       <w:pPr>
         <w:pStyle w:val="Heading3"/>
       </w:pPr>
-      <w:bookmarkStart w:id="15" w:name="system-metadata-pack"/>
-      <w:r>
-        <w:t>5.4.2 System Metadata Pack</w:t>
-      </w:r>
-      <w:bookmarkEnd w:id="15"/>
-    </w:p>
-    <w:p>
-      <w:r>
-        <w:t xml:space="preserve">The Pack Key is 06.0E.2B.34.02.05.01.01.0D.01.03.01.04.01.01.00, in accordance with </w:t>
-      </w:r>
-      <w:r>
-        <w:t>SMPTE ST 385. The Length of this pack shall be fixed, i.e. 57-byte payload.</w:t>
-      </w:r>
-    </w:p>
-    <w:p>
-      <w:r>
-        <w:t>Also, each property shall be described in the provided field without tag and length. The sequence and values shall comply with SMPTE ST 326</w:t>
+      <w:bookmarkStart w:id="37" w:name="system-metadata-pack"/>
+      <w:r>
+        <w:t xml:space="preserve">5.4.2 System Metadata Pack</w:t>
+      </w:r>
+      <w:bookmarkEnd w:id="37"/>
+    </w:p>
+    <w:p>
+      <w:pPr>
+        <w:pStyle w:val="FirstParagraph"/>
+      </w:pPr>
+      <w:r>
+        <w:t xml:space="preserve">The Pack Key is 06.0E.2B.34.02.05.01.01.0D.01.03.01.04.01.01.00, in accordance with SMPTE ST 385. The Length of this pack shall be fixed, i.e. 57-byte payload.</w:t>
+      </w:r>
+    </w:p>
+    <w:p>
+      <w:pPr>
+        <w:pStyle w:val="BodyText"/>
+      </w:pPr>
+      <w:r>
+        <w:t xml:space="preserve">Also, each property shall be described in the provided field without tag and length. The sequence and values shall comply with SMPTE ST 326</w:t>
       </w:r>
     </w:p>
     <w:p>
       <w:pPr>
         <w:numPr>
           <w:ilvl w:val="0"/>
-          <w:numId w:val="27"/>
+          <w:numId w:val="1009"/>
         </w:numPr>
-      </w:pPr>
-      <w:r>
-        <w:t>System Metadata Bitmap (“SMB” in the figure) indicates the presence of metadata in the Pack, and of essence data wit</w:t>
-      </w:r>
-      <w:r>
-        <w:t>hin the Edit Unit, should be set to 0101_1100b, when Data Item is not recorded or 0101_1110b when Data Item is recorded.</w:t>
+        <w:pStyle w:val="Compact"/>
+      </w:pPr>
+      <w:r>
+        <w:t xml:space="preserve">System Metadata Bitmap (</w:t>
+      </w:r>
+      <w:r>
+        <w:t xml:space="preserve">“</w:t>
+      </w:r>
+      <w:r>
+        <w:t xml:space="preserve">SMB</w:t>
+      </w:r>
+      <w:r>
+        <w:t xml:space="preserve">”</w:t>
+      </w:r>
+      <w:r>
+        <w:t xml:space="preserve"> </w:t>
+      </w:r>
+      <w:r>
+        <w:t xml:space="preserve">in the figure) indicates the presence of metadata in the Pack, and of essence data within the Edit Unit, should be set to 0101_1100b, when Data Item is not recorded or 0101_1110b when Data Item is recorded.</w:t>
       </w:r>
     </w:p>
     <w:p>
       <w:pPr>
         <w:numPr>
           <w:ilvl w:val="0"/>
-          <w:numId w:val="27"/>
+          <w:numId w:val="1009"/>
         </w:numPr>
-      </w:pPr>
-      <w:r>
-        <w:lastRenderedPageBreak/>
-        <w:t>The value of Continuity Count (“CC” in the figure) shall be monotonically increasing within a file. It does not have to start from 0, a</w:t>
-      </w:r>
-      <w:r>
-        <w:t>nd reverts to 0000h following full count FFFFh.</w:t>
+        <w:pStyle w:val="Compact"/>
+      </w:pPr>
+      <w:r>
+        <w:t xml:space="preserve">The value of Continuity Count (</w:t>
+      </w:r>
+      <w:r>
+        <w:t xml:space="preserve">“</w:t>
+      </w:r>
+      <w:r>
+        <w:t xml:space="preserve">CC</w:t>
+      </w:r>
+      <w:r>
+        <w:t xml:space="preserve">”</w:t>
+      </w:r>
+      <w:r>
+        <w:t xml:space="preserve"> </w:t>
+      </w:r>
+      <w:r>
+        <w:t xml:space="preserve">in the figure) shall be monotonically increasing within a file. It does not have to start from 0, and reverts to 0000h following full count FFFFh.</w:t>
       </w:r>
     </w:p>
     <w:p>
       <w:pPr>
         <w:numPr>
           <w:ilvl w:val="0"/>
-          <w:numId w:val="27"/>
+          <w:numId w:val="1009"/>
         </w:numPr>
-      </w:pPr>
-      <w:r>
-        <w:t>SMPTE Universal Label (“GC EC label” in the figure) shall be set to the same label as the Essence Container Property of Multiple Descriptor Set</w:t>
+        <w:pStyle w:val="Compact"/>
+      </w:pPr>
+      <w:r>
+        <w:t xml:space="preserve">SMPTE Universal Label (</w:t>
+      </w:r>
+      <w:r>
+        <w:t xml:space="preserve">“</w:t>
+      </w:r>
+      <w:r>
+        <w:t xml:space="preserve">GC EC label</w:t>
+      </w:r>
+      <w:r>
+        <w:t xml:space="preserve">”</w:t>
+      </w:r>
+      <w:r>
+        <w:t xml:space="preserve"> </w:t>
+      </w:r>
+      <w:r>
+        <w:t xml:space="preserve">in the figure) shall be set to the same label as the Essence Container Property of Multiple Descriptor Set</w:t>
       </w:r>
     </w:p>
     <w:p>
       <w:pPr>
         <w:numPr>
           <w:ilvl w:val="0"/>
-          <w:numId w:val="27"/>
+          <w:numId w:val="1009"/>
         </w:numPr>
-      </w:pPr>
-      <w:r>
-        <w:t>Package Creation Date should be blank. Tag (“T” in the figure) a</w:t>
-      </w:r>
-      <w:r>
-        <w:t>nd the remains are filled with 00h</w:t>
+        <w:pStyle w:val="Compact"/>
+      </w:pPr>
+      <w:r>
+        <w:t xml:space="preserve">Package Creation Date should be blank. Tag (</w:t>
+      </w:r>
+      <w:r>
+        <w:t xml:space="preserve">“</w:t>
+      </w:r>
+      <w:r>
+        <w:t xml:space="preserve">T</w:t>
+      </w:r>
+      <w:r>
+        <w:t xml:space="preserve">”</w:t>
+      </w:r>
+      <w:r>
+        <w:t xml:space="preserve"> </w:t>
+      </w:r>
+      <w:r>
+        <w:t xml:space="preserve">in the figure) and the remains are filled with 00h</w:t>
       </w:r>
     </w:p>
     <w:p>
       <w:pPr>
         <w:numPr>
           <w:ilvl w:val="0"/>
-          <w:numId w:val="27"/>
+          <w:numId w:val="1009"/>
         </w:numPr>
-      </w:pPr>
-      <w:r>
-        <w:t xml:space="preserve">LTC shall be described in the User Date column. Since it complies with SMPTE ST 331, it starts with CP-Tag 81h and digits of Frame, Second, Minute, and Hour are placed with flags such as DF, and then Binary Group data (4 </w:t>
-      </w:r>
-      <w:r>
-        <w:t>bytes) is placed and remaining 8 bytes are filled with 0. In the 50p/59.94p system, the LTC is handled in half the rate of the Main-Stream video, and the field mark flag in the Time Code is used to identify the first or second frame of a frame pair</w:t>
+        <w:pStyle w:val="Compact"/>
+      </w:pPr>
+      <w:r>
+        <w:t xml:space="preserve">LTC shall be described in the User Date column. Since it complies with SMPTE ST 331, it starts with CP-Tag 81h and digits of Frame, Second, Minute, and Hour are placed with flags such as DF, and then Binary Group data (4 bytes) is placed and remaining 8 bytes are filled with 0. In the 50p/59.94p system, the LTC is handled in half the rate of the Main-Stream video, and the field mark flag in the Time Code is used to identify the first or second frame of a frame pair</w:t>
       </w:r>
     </w:p>
     <w:p>
       <w:pPr>
         <w:pStyle w:val="Heading3"/>
       </w:pPr>
-      <w:bookmarkStart w:id="16" w:name="package-metadata-set"/>
-      <w:r>
-        <w:t>5.4.3 P</w:t>
-      </w:r>
-      <w:r>
-        <w:t>ackage Metadata Set</w:t>
-      </w:r>
-      <w:bookmarkEnd w:id="16"/>
-    </w:p>
-    <w:p>
-      <w:r>
-        <w:t>The Set Key is 06.0E.2B.34.02.43.01.01.0D.01.03.01.04.01.02.nn, in accordance with SMPTE ST 385. This nn indicates the number of Metadata Block in the Set and is typically 1 for Body UMID in this specification.</w:t>
-      </w:r>
-    </w:p>
-    <w:p>
-      <w:r>
-        <w:t>Each metadata block is de</w:t>
-      </w:r>
-      <w:r>
-        <w:t>scribed with 1-byte CP-Tag and 2-byte Length field. Typical metadata in this specification, shown in Figure 4 is defined as follows:</w:t>
+      <w:bookmarkStart w:id="38" w:name="package-metadata-set"/>
+      <w:r>
+        <w:t xml:space="preserve">5.4.3 Package Metadata Set</w:t>
+      </w:r>
+      <w:bookmarkEnd w:id="38"/>
+    </w:p>
+    <w:p>
+      <w:pPr>
+        <w:pStyle w:val="FirstParagraph"/>
+      </w:pPr>
+      <w:r>
+        <w:t xml:space="preserve">The Set Key is 06.0E.2B.34.02.43.01.01.0D.01.03.01.04.01.02.nn, in accordance with SMPTE ST 385. This nn indicates the number of Metadata Block in the Set and is typically 1 for Body UMID in this specification.</w:t>
+      </w:r>
+    </w:p>
+    <w:p>
+      <w:pPr>
+        <w:pStyle w:val="BodyText"/>
+      </w:pPr>
+      <w:r>
+        <w:t xml:space="preserve">Each metadata block is described with 1-byte CP-Tag and 2-byte Length field. Typical metadata in this specification, shown in Figure 4 is defined as follows:</w:t>
       </w:r>
     </w:p>
     <w:p>
       <w:pPr>
         <w:numPr>
           <w:ilvl w:val="0"/>
-          <w:numId w:val="28"/>
+          <w:numId w:val="1010"/>
         </w:numPr>
-      </w:pPr>
-      <w:r>
-        <w:t>Body UMID should be described as the first Metadata Block</w:t>
+        <w:pStyle w:val="Compact"/>
+      </w:pPr>
+      <w:r>
+        <w:t xml:space="preserve">Body UMID should be described as the first Metadata Block</w:t>
       </w:r>
     </w:p>
     <w:p>
       <w:pPr>
         <w:numPr>
           <w:ilvl w:val="1"/>
-          <w:numId w:val="29"/>
+          <w:numId w:val="1011"/>
         </w:numPr>
-      </w:pPr>
-      <w:r>
-        <w:t>Extended UMID (64 bytes) should be described with CP-Tag 83h</w:t>
+        <w:pStyle w:val="Compact"/>
+      </w:pPr>
+      <w:r>
+        <w:t xml:space="preserve">Extended UMID (64 bytes) should be described with CP-Tag 83h</w:t>
       </w:r>
     </w:p>
     <w:p>
       <w:pPr>
         <w:numPr>
           <w:ilvl w:val="1"/>
-          <w:numId w:val="29"/>
+          <w:numId w:val="1011"/>
         </w:numPr>
-      </w:pPr>
-      <w:r>
-        <w:t>Deco</w:t>
-      </w:r>
-      <w:r>
-        <w:t>ders should support the case of having just Basic UMID (32 bytes) or blank data (i.e. Local Length is zero) in the Metadata Block</w:t>
+        <w:pStyle w:val="Compact"/>
+      </w:pPr>
+      <w:r>
+        <w:t xml:space="preserve">Decoders should support the case of having just Basic UMID (32 bytes) or blank data (i.e. Local Length is zero) in the Metadata Block</w:t>
       </w:r>
     </w:p>
     <w:p>
       <w:pPr>
         <w:pStyle w:val="Heading2"/>
       </w:pPr>
-      <w:bookmarkStart w:id="17" w:name="picture-item-mapping"/>
-      <w:r>
-        <w:t>5.5 Picture Item Mapping</w:t>
-      </w:r>
-      <w:bookmarkEnd w:id="17"/>
+      <w:bookmarkStart w:id="39" w:name="picture-item-mapping"/>
+      <w:r>
+        <w:t xml:space="preserve">5.5 Picture Item Mapping</w:t>
+      </w:r>
+      <w:bookmarkEnd w:id="39"/>
     </w:p>
     <w:p>
       <w:pPr>
         <w:pStyle w:val="Heading3"/>
       </w:pPr>
-      <w:bookmarkStart w:id="18" w:name="general-3"/>
-      <w:r>
-        <w:t>5.5.1 General</w:t>
-      </w:r>
-      <w:bookmarkEnd w:id="18"/>
-    </w:p>
-    <w:p>
-      <w:r>
-        <w:t>Figure 5 shows the SMPTE ST-2117 picture element, the byte stream shall comply with SMP</w:t>
-      </w:r>
-      <w:r>
-        <w:t>TE ST-2117.</w:t>
-      </w:r>
-    </w:p>
-    <w:p>
-      <w:r>
-        <w:t>Mapping of ST-2117 Picture Item Element</w:t>
-      </w:r>
-    </w:p>
-    <w:p>
-      <w:r>
-        <w:t>Mapping of ST-2117 Picture Item Element</w:t>
+      <w:bookmarkStart w:id="40" w:name="general-3"/>
+      <w:r>
+        <w:t xml:space="preserve">5.5.1 General</w:t>
+      </w:r>
+      <w:bookmarkEnd w:id="40"/>
+    </w:p>
+    <w:p>
+      <w:pPr>
+        <w:pStyle w:val="FirstParagraph"/>
+      </w:pPr>
+      <w:r>
+        <w:t xml:space="preserve">Figure 5 shows the SMPTE ST-2117 picture element, the byte stream shall comply with SMPTE ST-2117.</w:t>
+      </w:r>
+    </w:p>
+    <w:p>
+      <w:pPr>
+        <w:pStyle w:val="CaptionedFigure"/>
+      </w:pPr>
+      <w:r>
+        <w:t xml:space="preserve">Mapping of ST-2117 Picture Item Element</w:t>
+      </w:r>
+    </w:p>
+    <w:p>
+      <w:pPr>
+        <w:pStyle w:val="ImageCaption"/>
+      </w:pPr>
+      <w:r>
+        <w:t xml:space="preserve">Mapping of ST-2117 Picture Item Element</w:t>
       </w:r>
     </w:p>
     <w:p>
       <w:pPr>
         <w:pStyle w:val="Heading3"/>
       </w:pPr>
-      <w:bookmarkStart w:id="19" w:name="smpte-st-2117-picture-element-key"/>
-      <w:r>
-        <w:t>5.5.2 SMPTE ST-2117 Picture Element Key</w:t>
-      </w:r>
-      <w:bookmarkEnd w:id="19"/>
-    </w:p>
-    <w:p>
-      <w:r>
-        <w:t xml:space="preserve">The Key is </w:t>
+      <w:bookmarkStart w:id="41" w:name="smpte-st-2117-picture-element-key"/>
+      <w:r>
+        <w:t xml:space="preserve">5.5.2 SMPTE ST-2117 Picture Element Key</w:t>
+      </w:r>
+      <w:bookmarkEnd w:id="41"/>
+    </w:p>
+    <w:p>
+      <w:pPr>
+        <w:pStyle w:val="FirstParagraph"/>
+      </w:pPr>
+      <w:r>
+        <w:t xml:space="preserve">The Key is</w:t>
+      </w:r>
+      <w:r>
+        <w:t xml:space="preserve"> </w:t>
       </w:r>
       <w:r>
         <w:rPr>
           <w:rStyle w:val="VerbatimChar"/>
         </w:rPr>
-        <w:t>06.0E.2B.34.01.02.01.01.0D.01.03.01.15.kk.05.nn</w:t>
-      </w:r>
-      <w:r>
-        <w:t>, in accordance with SMPTE ST-2117, as it is a Frame Wrapped GC-Pi</w:t>
-      </w:r>
-      <w:r>
-        <w:t>cture element.</w:t>
-      </w:r>
-    </w:p>
-    <w:p>
-      <w:r>
-        <w:t>The parameter kk specifies the count of Picture Elements in the Picture Item, and nn indicates the index number of the Element. In this specification, the tail of the key shall be set to 15.01.05.00.</w:t>
+        <w:t xml:space="preserve">06.0E.2B.34.01.02.01.01.0D.01.03.01.15.kk.05.nn</w:t>
+      </w:r>
+      <w:r>
+        <w:t xml:space="preserve">, in accordance with SMPTE ST-2117, as it is a Frame Wrapped GC-Picture element.</w:t>
+      </w:r>
+    </w:p>
+    <w:p>
+      <w:pPr>
+        <w:pStyle w:val="BodyText"/>
+      </w:pPr>
+      <w:r>
+        <w:t xml:space="preserve">The parameter kk specifies the count of Picture Elements in the Picture Item, and nn indicates the index number of the Element. In this specification, the tail of the key shall be set to 15.01.05.00.</w:t>
       </w:r>
     </w:p>
     <w:p>
       <w:pPr>
         <w:pStyle w:val="Heading3"/>
       </w:pPr>
-      <w:bookmarkStart w:id="20" w:name="smpte-st-2117-picture-element-length"/>
-      <w:r>
-        <w:lastRenderedPageBreak/>
-        <w:t>5.5.3 SMPTE ST-2117 Picture Element Lengt</w:t>
-      </w:r>
-      <w:r>
-        <w:t>h</w:t>
-      </w:r>
-      <w:bookmarkEnd w:id="20"/>
-    </w:p>
-    <w:p>
-      <w:r>
-        <w:t>The length field of the KLV coded Element is 4 bytes BER long-form encoded (i.e. </w:t>
+      <w:bookmarkStart w:id="42" w:name="smpte-st-2117-picture-element-length"/>
+      <w:r>
+        <w:t xml:space="preserve">5.5.3 SMPTE ST-2117 Picture Element Length</w:t>
+      </w:r>
+      <w:bookmarkEnd w:id="42"/>
+    </w:p>
+    <w:p>
+      <w:pPr>
+        <w:pStyle w:val="FirstParagraph"/>
+      </w:pPr>
+      <w:r>
+        <w:t xml:space="preserve">The length field of the KLV coded Element is 4 bytes BER long-form encoded (i.e. </w:t>
       </w:r>
       <w:r>
         <w:rPr>
           <w:rStyle w:val="VerbatimChar"/>
         </w:rPr>
-        <w:t>83h.xx.yy.zz</w:t>
-      </w:r>
-      <w:r>
-        <w:t>) for Frame wrapping.</w:t>
+        <w:t xml:space="preserve">83h.xx.yy.zz</w:t>
+      </w:r>
+      <w:r>
+        <w:t xml:space="preserve">) for Frame wrapping.</w:t>
       </w:r>
     </w:p>
     <w:p>
       <w:pPr>
         <w:pStyle w:val="Heading3"/>
       </w:pPr>
-      <w:bookmarkStart w:id="21" w:name="smpte-st-2117-picture-element-value"/>
-      <w:r>
-        <w:t>5.5.4 SMPTE ST-2117 Picture Element Value</w:t>
-      </w:r>
-      <w:bookmarkEnd w:id="21"/>
-    </w:p>
-    <w:p>
-      <w:r>
-        <w:t>The Picture Element complies with SMPTE ST-2117.</w:t>
+      <w:bookmarkStart w:id="43" w:name="smpte-st-2117-picture-element-value"/>
+      <w:r>
+        <w:t xml:space="preserve">5.5.4 SMPTE ST-2117 Picture Element Value</w:t>
+      </w:r>
+      <w:bookmarkEnd w:id="43"/>
+    </w:p>
+    <w:p>
+      <w:pPr>
+        <w:pStyle w:val="FirstParagraph"/>
+      </w:pPr>
+      <w:r>
+        <w:t xml:space="preserve">The Picture Element complies with SMPTE ST-2117.</w:t>
       </w:r>
     </w:p>
     <w:p>
       <w:pPr>
         <w:numPr>
           <w:ilvl w:val="0"/>
-          <w:numId w:val="30"/>
+          <w:numId w:val="1012"/>
         </w:numPr>
-      </w:pPr>
-      <w:r>
-        <w:t>The constraints on the conformant implementation</w:t>
-      </w:r>
-      <w:r>
-        <w:t>s are described in Annex B.8.2.</w:t>
+        <w:pStyle w:val="Compact"/>
+      </w:pPr>
+      <w:r>
+        <w:t xml:space="preserve">The constraints on the conformant implementations are described in Annex B.8.2.</w:t>
       </w:r>
     </w:p>
     <w:p>
       <w:pPr>
         <w:numPr>
           <w:ilvl w:val="0"/>
-          <w:numId w:val="30"/>
+          <w:numId w:val="1012"/>
         </w:numPr>
-      </w:pPr>
-      <w:r>
-        <w:t>Operating Points of the elementary stream are described in Annex C.</w:t>
+        <w:pStyle w:val="Compact"/>
+      </w:pPr>
+      <w:r>
+        <w:t xml:space="preserve">Operating Points of the elementary stream are described in Annex C.</w:t>
       </w:r>
     </w:p>
     <w:p>
       <w:pPr>
         <w:numPr>
           <w:ilvl w:val="0"/>
-          <w:numId w:val="30"/>
+          <w:numId w:val="1012"/>
         </w:numPr>
-      </w:pPr>
-      <w:r>
-        <w:t>The property values of Picture Essence Descriptor are described in Annex D.</w:t>
+        <w:pStyle w:val="Compact"/>
+      </w:pPr>
+      <w:r>
+        <w:t xml:space="preserve">The property values of Picture Essence Descriptor are described in Annex D.</w:t>
       </w:r>
     </w:p>
     <w:p>
       <w:pPr>
         <w:pStyle w:val="Heading2"/>
       </w:pPr>
-      <w:bookmarkStart w:id="22" w:name="aes3-sound-item-mapping"/>
-      <w:r>
-        <w:t>5.6 AES3 Sound Item Mapping</w:t>
-      </w:r>
-      <w:bookmarkEnd w:id="22"/>
+      <w:bookmarkStart w:id="44" w:name="aes3-sound-item-mapping"/>
+      <w:r>
+        <w:t xml:space="preserve">5.6 AES3 Sound Item Mapping</w:t>
+      </w:r>
+      <w:bookmarkEnd w:id="44"/>
     </w:p>
     <w:p>
       <w:pPr>
         <w:pStyle w:val="Heading3"/>
       </w:pPr>
-      <w:bookmarkStart w:id="23" w:name="general-4"/>
-      <w:r>
-        <w:t>5.6.1 General</w:t>
-      </w:r>
-      <w:bookmarkEnd w:id="23"/>
-    </w:p>
-    <w:p>
-      <w:r>
-        <w:t>This element contains a Linear-PCM Audio data stream and shall comply with SMPTE ST 382.</w:t>
-      </w:r>
-    </w:p>
-    <w:p>
-      <w:r>
-        <w:t>Figure 6 shows the mapping of generic AES Sound Item Element</w:t>
-      </w:r>
-    </w:p>
-    <w:p>
-      <w:r>
-        <w:t>Mapping of AES in a Sound Item</w:t>
-      </w:r>
-    </w:p>
-    <w:p>
-      <w:r>
-        <w:t>Mapping of AES in a Sound Item</w:t>
+      <w:bookmarkStart w:id="45" w:name="general-4"/>
+      <w:r>
+        <w:t xml:space="preserve">5.6.1 General</w:t>
+      </w:r>
+      <w:bookmarkEnd w:id="45"/>
+    </w:p>
+    <w:p>
+      <w:pPr>
+        <w:pStyle w:val="FirstParagraph"/>
+      </w:pPr>
+      <w:r>
+        <w:t xml:space="preserve">This element contains a Linear-PCM Audio data stream and shall comply with SMPTE ST 382.</w:t>
+      </w:r>
+    </w:p>
+    <w:p>
+      <w:pPr>
+        <w:pStyle w:val="BodyText"/>
+      </w:pPr>
+      <w:r>
+        <w:t xml:space="preserve">Figure 6 shows the mapping of generic AES Sound Item Element</w:t>
+      </w:r>
+    </w:p>
+    <w:p>
+      <w:pPr>
+        <w:pStyle w:val="CaptionedFigure"/>
+      </w:pPr>
+      <w:r>
+        <w:t xml:space="preserve">Mapping of AES in a Sound Item</w:t>
+      </w:r>
+    </w:p>
+    <w:p>
+      <w:pPr>
+        <w:pStyle w:val="ImageCaption"/>
+      </w:pPr>
+      <w:r>
+        <w:t xml:space="preserve">Mapping of AES in a Sound Item</w:t>
       </w:r>
     </w:p>
     <w:p>
       <w:pPr>
         <w:pStyle w:val="Heading3"/>
       </w:pPr>
-      <w:bookmarkStart w:id="24" w:name="aes3-sound-element-key"/>
-      <w:r>
-        <w:t>5.6.2 AES3 Sound Element Key</w:t>
-      </w:r>
-      <w:bookmarkEnd w:id="24"/>
-    </w:p>
-    <w:p>
-      <w:r>
-        <w:t xml:space="preserve">The Key is </w:t>
+      <w:bookmarkStart w:id="46" w:name="aes3-sound-element-key"/>
+      <w:r>
+        <w:t xml:space="preserve">5.6.2 AES3 Sound Element Key</w:t>
+      </w:r>
+      <w:bookmarkEnd w:id="46"/>
+    </w:p>
+    <w:p>
+      <w:pPr>
+        <w:pStyle w:val="FirstParagraph"/>
+      </w:pPr>
+      <w:r>
+        <w:t xml:space="preserve">The Key is</w:t>
+      </w:r>
+      <w:r>
+        <w:t xml:space="preserve"> </w:t>
       </w:r>
       <w:r>
         <w:rPr>
           <w:rStyle w:val="VerbatimChar"/>
         </w:rPr>
-        <w:t>06.0E.2B.34.01.02.01.01.0D.01.03.01.16.kk.03.nn</w:t>
-      </w:r>
-      <w:r>
-        <w:t>, in accordance with SMPTE ST 382 as it is a Frame Wrapped AES GC-Sound element. The parameter kk specifies the count of Sound Elements, and nn indicates the index number of the Element. In this specification,</w:t>
-      </w:r>
-      <w:r>
-        <w:t xml:space="preserve"> nn shall be assigned as an incremental integer number starting from zero., for the 3rd element of 8 channels, the tail of the key is set to </w:t>
+        <w:t xml:space="preserve">06.0E.2B.34.01.02.01.01.0D.01.03.01.16.kk.03.nn</w:t>
+      </w:r>
+      <w:r>
+        <w:t xml:space="preserve">, in accordance with SMPTE ST 382 as it is a Frame Wrapped AES GC-Sound element.</w:t>
+      </w:r>
+      <w:r>
+        <w:t xml:space="preserve"> </w:t>
+      </w:r>
+      <w:r>
+        <w:t xml:space="preserve">The parameter kk specifies the count of Sound Elements, and nn indicates the index number of the Element. In this specification, nn shall be assigned as an incremental integer number starting from zero., for the 3rd element of 8 channels, the tail of the key is set to</w:t>
+      </w:r>
+      <w:r>
+        <w:t xml:space="preserve"> </w:t>
       </w:r>
       <w:r>
         <w:rPr>
           <w:rStyle w:val="VerbatimChar"/>
         </w:rPr>
-        <w:t>16.08.03.02</w:t>
+        <w:t xml:space="preserve">16.08.03.02</w:t>
       </w:r>
     </w:p>
     <w:p>
       <w:pPr>
         <w:pStyle w:val="Heading3"/>
       </w:pPr>
-      <w:bookmarkStart w:id="25" w:name="aes3-sound-element-length"/>
-      <w:r>
-        <w:t>5.6.3 AES3 Sound Element Length</w:t>
-      </w:r>
-      <w:bookmarkEnd w:id="25"/>
-    </w:p>
-    <w:p>
-      <w:r>
-        <w:t>The length field of the KLV coded Element is 4 bytes BER long-form enco</w:t>
-      </w:r>
-      <w:r>
-        <w:t>ded (i.e. </w:t>
+      <w:bookmarkStart w:id="47" w:name="aes3-sound-element-length"/>
+      <w:r>
+        <w:t xml:space="preserve">5.6.3 AES3 Sound Element Length</w:t>
+      </w:r>
+      <w:bookmarkEnd w:id="47"/>
+    </w:p>
+    <w:p>
+      <w:pPr>
+        <w:pStyle w:val="FirstParagraph"/>
+      </w:pPr>
+      <w:r>
+        <w:t xml:space="preserve">The length field of the KLV coded Element is 4 bytes BER long-form encoded (i.e. </w:t>
       </w:r>
       <w:r>
         <w:rPr>
           <w:rStyle w:val="VerbatimChar"/>
         </w:rPr>
-        <w:t>83h.xx.yy.zz</w:t>
-      </w:r>
-      <w:r>
-        <w:t>) for Frame wrapping.</w:t>
+        <w:t xml:space="preserve">83h.xx.yy.zz</w:t>
+      </w:r>
+      <w:r>
+        <w:t xml:space="preserve">) for Frame wrapping.</w:t>
       </w:r>
     </w:p>
     <w:p>
       <w:pPr>
         <w:pStyle w:val="Heading3"/>
       </w:pPr>
-      <w:bookmarkStart w:id="26" w:name="aes3-sound-element-value"/>
-      <w:r>
-        <w:t>5.6.4 AES3 Sound Element Value</w:t>
-      </w:r>
-      <w:bookmarkEnd w:id="26"/>
-    </w:p>
-    <w:p>
-      <w:r>
-        <w:t>The Sound Element Value complies with SMPTE ST 382</w:t>
+      <w:bookmarkStart w:id="48" w:name="aes3-sound-element-value"/>
+      <w:r>
+        <w:t xml:space="preserve">5.6.4 AES3 Sound Element Value</w:t>
+      </w:r>
+      <w:bookmarkEnd w:id="48"/>
+    </w:p>
+    <w:p>
+      <w:pPr>
+        <w:pStyle w:val="FirstParagraph"/>
+      </w:pPr>
+      <w:r>
+        <w:t xml:space="preserve">The Sound Element Value complies with SMPTE ST 382</w:t>
       </w:r>
     </w:p>
     <w:p>
       <w:pPr>
         <w:numPr>
           <w:ilvl w:val="0"/>
-          <w:numId w:val="31"/>
+          <w:numId w:val="1013"/>
         </w:numPr>
-      </w:pPr>
-      <w:r>
-        <w:t>The constraints on the conformant implementations are described in Annex B.8.3.</w:t>
+        <w:pStyle w:val="Compact"/>
+      </w:pPr>
+      <w:r>
+        <w:t xml:space="preserve">The constraints on the conformant implementations are described in Annex B.8.3.</w:t>
       </w:r>
     </w:p>
     <w:p>
       <w:pPr>
         <w:numPr>
           <w:ilvl w:val="0"/>
-          <w:numId w:val="31"/>
+          <w:numId w:val="1013"/>
         </w:numPr>
-      </w:pPr>
-      <w:r>
-        <w:t>The property values of Sound Essence Descriptor ar</w:t>
-      </w:r>
-      <w:r>
-        <w:t>e described in Annex D</w:t>
+        <w:pStyle w:val="Compact"/>
+      </w:pPr>
+      <w:r>
+        <w:t xml:space="preserve">The property values of Sound Essence Descriptor are described in Annex D</w:t>
       </w:r>
     </w:p>
     <w:p>
       <w:pPr>
         <w:pStyle w:val="Heading2"/>
       </w:pPr>
-      <w:bookmarkStart w:id="27" w:name="data-item-mapping"/>
-      <w:r>
-        <w:lastRenderedPageBreak/>
-        <w:t>5.7 Data Item Mapping</w:t>
-      </w:r>
-      <w:bookmarkEnd w:id="27"/>
+      <w:bookmarkStart w:id="49" w:name="data-item-mapping"/>
+      <w:r>
+        <w:t xml:space="preserve">5.7 Data Item Mapping</w:t>
+      </w:r>
+      <w:bookmarkEnd w:id="49"/>
     </w:p>
     <w:p>
       <w:pPr>
         <w:pStyle w:val="Heading2"/>
       </w:pPr>
-      <w:bookmarkStart w:id="28" w:name="general-5"/>
-      <w:r>
-        <w:t>5.8 General</w:t>
-      </w:r>
-      <w:bookmarkEnd w:id="28"/>
-    </w:p>
-    <w:p>
-      <w:r>
-        <w:t>This element contains data stream, e.g. caption or sub-title, and shall comply with SMPTE ST 436-1. Figure 6 shows the mapping of ANC Data Item Element.</w:t>
-      </w:r>
-    </w:p>
-    <w:p>
-      <w:r>
-        <w:t>Mapping of ANC Data in a Data Item Element</w:t>
-      </w:r>
-    </w:p>
-    <w:p>
-      <w:r>
-        <w:t>Map</w:t>
-      </w:r>
-      <w:r>
-        <w:t>ping of ANC Data in a Data Item Element</w:t>
-      </w:r>
-    </w:p>
-    <w:p>
-      <w:r>
-        <w:t xml:space="preserve">The Set Key is </w:t>
+      <w:bookmarkStart w:id="50" w:name="general-5"/>
+      <w:r>
+        <w:t xml:space="preserve">5.8 General</w:t>
+      </w:r>
+      <w:bookmarkEnd w:id="50"/>
+    </w:p>
+    <w:p>
+      <w:pPr>
+        <w:pStyle w:val="FirstParagraph"/>
+      </w:pPr>
+      <w:r>
+        <w:t xml:space="preserve">This element contains data stream, e.g. caption or sub-title, and shall comply with SMPTE ST 436-1. Figure 6 shows the mapping of ANC Data Item Element.</w:t>
+      </w:r>
+    </w:p>
+    <w:p>
+      <w:pPr>
+        <w:pStyle w:val="CaptionedFigure"/>
+      </w:pPr>
+      <w:r>
+        <w:t xml:space="preserve">Mapping of ANC Data in a Data Item Element</w:t>
+      </w:r>
+    </w:p>
+    <w:p>
+      <w:pPr>
+        <w:pStyle w:val="ImageCaption"/>
+      </w:pPr>
+      <w:r>
+        <w:t xml:space="preserve">Mapping of ANC Data in a Data Item Element</w:t>
+      </w:r>
+    </w:p>
+    <w:p>
+      <w:pPr>
+        <w:pStyle w:val="BodyText"/>
+      </w:pPr>
+      <w:r>
+        <w:t xml:space="preserve">The Set Key is</w:t>
+      </w:r>
+      <w:r>
+        <w:t xml:space="preserve"> </w:t>
       </w:r>
       <w:r>
         <w:rPr>
           <w:rStyle w:val="VerbatimChar"/>
         </w:rPr>
-        <w:t>06.0E.2B.34.01.02.01.01.0D.01.03. 01.17.01.02.01</w:t>
-      </w:r>
-      <w:r>
-        <w:t>, in accordance with SMPTE ST 436-1, because it allows one Frame Wrapped ANC Data Element in an Edit Unit.</w:t>
+        <w:t xml:space="preserve">06.0E.2B.34.01.02.01.01.0D.01.03. 01.17.01.02.01</w:t>
+      </w:r>
+      <w:r>
+        <w:t xml:space="preserve">, in accordance with SMPTE ST 436-1, because it allows one Frame Wrapped ANC Data Element in an Edit Unit.</w:t>
       </w:r>
     </w:p>
     <w:p>
       <w:pPr>
         <w:pStyle w:val="Heading3"/>
       </w:pPr>
-      <w:bookmarkStart w:id="29" w:name="acquisition-metadata-set"/>
-      <w:r>
-        <w:t>5.8.1 Acquisition Metadata Set</w:t>
-      </w:r>
-      <w:bookmarkEnd w:id="29"/>
-    </w:p>
-    <w:p>
-      <w:r>
-        <w:t>Acquisition Met</w:t>
-      </w:r>
-      <w:r>
-        <w:t>adata Sets are specified in SMPTE RDD 18 and may be attached as ANC packets in the Data Item.</w:t>
+      <w:bookmarkStart w:id="51" w:name="acquisition-metadata-set"/>
+      <w:r>
+        <w:t xml:space="preserve">5.8.1 Acquisition Metadata Set</w:t>
+      </w:r>
+      <w:bookmarkEnd w:id="51"/>
+    </w:p>
+    <w:p>
+      <w:pPr>
+        <w:pStyle w:val="FirstParagraph"/>
+      </w:pPr>
+      <w:r>
+        <w:t xml:space="preserve">Acquisition Metadata Sets are specified in SMPTE RDD 18 and may be attached as ANC packets in the Data Item.</w:t>
       </w:r>
     </w:p>
     <w:p>
@@ -2029,8 +2685,7 @@
         <w:rPr>
           <w:b/>
         </w:rPr>
-        <w:lastRenderedPageBreak/>
-        <w:t>Information for Document Editors (this page is to be deleted prior to FCD ballot)</w:t>
+        <w:t xml:space="preserve">Information for Document Editors (this page is to be deleted prior to FCD ballot)</w:t>
       </w:r>
     </w:p>
     <w:p>
@@ -2038,10 +2693,13 @@
         <w:pStyle w:val="smpte-hint"/>
       </w:pPr>
       <w:r>
-        <w:t>The following documents have useful reference material for document editors. S</w:t>
-      </w:r>
-      <w:r>
-        <w:t>MPTE AG 16:2018 – SMPTE Engineering Document Style Guidelines</w:t>
+        <w:t xml:space="preserve">The following documents have useful reference material for document editors.</w:t>
+      </w:r>
+      <w:r>
+        <w:t xml:space="preserve"> </w:t>
+      </w:r>
+      <w:r>
+        <w:t xml:space="preserve">SMPTE AG 16:2018 – SMPTE Engineering Document Style Guidelines</w:t>
       </w:r>
     </w:p>
     <w:p>
@@ -2049,10 +2707,7 @@
         <w:pStyle w:val="smpte-hint"/>
       </w:pPr>
       <w:r>
-        <w:t>International Organization for Standardization (ISO) / International Electrotechnical Commission (IEC), Directives, Part 2:2016-05, Principles and rules for the structure and drafting of ISO and</w:t>
-      </w:r>
-      <w:r>
-        <w:t xml:space="preserve"> IEC documents, 7.0</w:t>
+        <w:t xml:space="preserve">International Organization for Standardization (ISO) / International Electrotechnical Commission (IEC), Directives, Part 2:2016-05, Principles and rules for the structure and drafting of ISO and IEC documents, 7.0</w:t>
       </w:r>
     </w:p>
     <w:p>
@@ -2063,10 +2718,10 @@
         <w:rPr>
           <w:b/>
         </w:rPr>
-        <w:t>Warning</w:t>
-      </w:r>
-      <w:r>
-        <w:t>: Only copy-and-paste plain text from other documents; otherwise this style set may be corrupted.</w:t>
+        <w:t xml:space="preserve">Warning</w:t>
+      </w:r>
+      <w:r>
+        <w:t xml:space="preserve">: Only copy-and-paste plain text from other documents; otherwise this style set may be corrupted.</w:t>
       </w:r>
     </w:p>
     <w:p>
@@ -2074,19 +2729,28 @@
         <w:pStyle w:val="smpte-hint"/>
       </w:pPr>
       <w:r>
-        <w:t xml:space="preserve">The </w:t>
+        <w:t xml:space="preserve">The</w:t>
+      </w:r>
+      <w:r>
+        <w:t xml:space="preserve"> </w:t>
       </w:r>
       <w:r>
         <w:rPr>
           <w:rStyle w:val="VerbatimChar"/>
         </w:rPr>
-        <w:t>refdoc</w:t>
-      </w:r>
-      <w:r>
-        <w:t xml:space="preserve"> </w:t>
-      </w:r>
-      <w:r>
-        <w:t>for this document type is in the refdocs folder of this project. It explains how the types work.</w:t>
+        <w:t xml:space="preserve">refdoc</w:t>
+      </w:r>
+      <w:r>
+        <w:t xml:space="preserve"> </w:t>
+      </w:r>
+      <w:r>
+        <w:t xml:space="preserve">for this document type is in the refdocs folder of this project.</w:t>
+      </w:r>
+      <w:r>
+        <w:t xml:space="preserve"> </w:t>
+      </w:r>
+      <w:r>
+        <w:t xml:space="preserve">It explains how the types work.</w:t>
       </w:r>
     </w:p>
     <w:p>
@@ -2094,23 +2758,35 @@
         <w:pStyle w:val="smpte-hint"/>
       </w:pPr>
       <w:r>
-        <w:t xml:space="preserve">If you extend the document types with your own refdoc, the </w:t>
+        <w:t xml:space="preserve">If you extend the document types with your own refdoc, the</w:t>
+      </w:r>
+      <w:r>
+        <w:t xml:space="preserve"> </w:t>
       </w:r>
       <w:r>
         <w:rPr>
           <w:b/>
         </w:rPr>
-        <w:t>YOU MUST</w:t>
-      </w:r>
-      <w:r>
-        <w:t xml:space="preserve"> make Home Office aware, otherwise the styles may be lost.</w:t>
+        <w:t xml:space="preserve">YOU MUST</w:t>
+      </w:r>
+      <w:r>
+        <w:t xml:space="preserve"> </w:t>
+      </w:r>
+      <w:r>
+        <w:t xml:space="preserve">make</w:t>
+      </w:r>
+      <w:r>
+        <w:t xml:space="preserve"> </w:t>
+      </w:r>
+      <w:r>
+        <w:t xml:space="preserve">Home Office aware, otherwise the styles may be lost.</w:t>
       </w:r>
     </w:p>
     <w:sectPr>
-      <w:headerReference w:type="even" r:id="rId7"/>
-      <w:headerReference w:type="default" r:id="rId8"/>
-      <w:footerReference w:type="even" r:id="rId9"/>
-      <w:footerReference w:type="default" r:id="rId10"/>
+      <w:headerReference w:type="even" r:id="rId10"/>
+      <w:headerReference w:type="default" r:id="rId9"/>
+      <w:footerReference w:type="even" r:id="rId14"/>
+      <w:footerReference w:type="default" r:id="rId13"/>
       <w:headerReference w:type="first" r:id="rId11"/>
       <w:footerReference w:type="first" r:id="rId12"/>
       <w:pgSz w:w="11906" w:h="16838"/>
@@ -2123,29 +2799,8 @@
 </w:document>
 </file>
 
-<file path=word/endnotes.xml><?xml version="1.0" encoding="utf-8"?>
-<w:endnotes xmlns:wpc="http://schemas.microsoft.com/office/word/2010/wordprocessingCanvas" xmlns:cx="http://schemas.microsoft.com/office/drawing/2014/chartex" xmlns:cx1="http://schemas.microsoft.com/office/drawing/2015/9/8/chartex" xmlns:cx2="http://schemas.microsoft.com/office/drawing/2015/10/21/chartex" xmlns:cx3="http://schemas.microsoft.com/office/drawing/2016/5/9/chartex" xmlns:cx4="http://schemas.microsoft.com/office/drawing/2016/5/10/chartex" xmlns:cx5="http://schemas.microsoft.com/office/drawing/2016/5/11/chartex" xmlns:cx6="http://schemas.microsoft.com/office/drawing/2016/5/12/chartex" xmlns:cx7="http://schemas.microsoft.com/office/drawing/2016/5/13/chartex" xmlns:cx8="http://schemas.microsoft.com/office/drawing/2016/5/14/chartex" xmlns:mc="http://schemas.openxmlformats.org/markup-compatibility/2006" xmlns:aink="http://schemas.microsoft.com/office/drawing/2016/ink" xmlns:am3d="http://schemas.microsoft.com/office/drawing/2017/model3d" xmlns:o="urn:schemas-microsoft-com:office:office" xmlns:r="http://schemas.openxmlformats.org/officeDocument/2006/relationships" xmlns:m="http://schemas.openxmlformats.org/officeDocument/2006/math" xmlns:v="urn:schemas-microsoft-com:vml" xmlns:wp14="http://schemas.microsoft.com/office/word/2010/wordprocessingDrawing" xmlns:wp="http://schemas.openxmlformats.org/drawingml/2006/wordprocessingDrawing" xmlns:w10="urn:schemas-microsoft-com:office:word" xmlns:w="http://schemas.openxmlformats.org/wordprocessingml/2006/main" xmlns:w14="http://schemas.microsoft.com/office/word/2010/wordml" xmlns:w15="http://schemas.microsoft.com/office/word/2012/wordml" xmlns:w16cex="http://schemas.microsoft.com/office/word/2018/wordml/cex" xmlns:w16cid="http://schemas.microsoft.com/office/word/2016/wordml/cid" xmlns:w16="http://schemas.microsoft.com/office/word/2018/wordml" xmlns:w16se="http://schemas.microsoft.com/office/word/2015/wordml/symex" xmlns:wpg="http://schemas.microsoft.com/office/word/2010/wordprocessingGroup" xmlns:wpi="http://schemas.microsoft.com/office/word/2010/wordprocessingInk" xmlns:wne="http://schemas.microsoft.com/office/word/2006/wordml" xmlns:wps="http://schemas.microsoft.com/office/word/2010/wordprocessingShape" mc:Ignorable="w14 w15 w16se w16cid w16 w16cex wp14">
-  <w:endnote w:type="separator" w:id="-1">
-    <w:p>
-      <w:pPr>
-        <w:spacing w:before="0" w:after="0" w:line="240" w:lineRule="auto"/>
-      </w:pPr>
-      <w:r>
-        <w:separator/>
-      </w:r>
-    </w:p>
-  </w:endnote>
-  <w:endnote w:type="continuationSeparator" w:id="0">
-    <w:p>
-      <w:pPr>
-        <w:spacing w:before="0" w:after="0" w:line="240" w:lineRule="auto"/>
-      </w:pPr>
-      <w:r>
-        <w:continuationSeparator/>
-      </w:r>
-    </w:p>
-  </w:endnote>
-</w:endnotes>
+<file path=word/comments.xml><?xml version="1.0" encoding="utf-8"?>
+<w:comments xmlns:w="http://schemas.openxmlformats.org/wordprocessingml/2006/main" xmlns:m="http://schemas.openxmlformats.org/officeDocument/2006/math" xmlns:r="http://schemas.openxmlformats.org/officeDocument/2006/relationships" xmlns:o="urn:schemas-microsoft-com:office:office" xmlns:v="urn:schemas-microsoft-com:vml" xmlns:w10="urn:schemas-microsoft-com:office:word" xmlns:a="http://schemas.openxmlformats.org/drawingml/2006/main" xmlns:pic="http://schemas.openxmlformats.org/drawingml/2006/picture" xmlns:wp="http://schemas.openxmlformats.org/drawingml/2006/wordprocessingDrawing"/>
 </file>
 
 <file path=word/footer1.xml><?xml version="1.0" encoding="utf-8"?>
@@ -2186,13 +2841,7 @@
       <w:rPr>
         <w:lang w:val="en-US"/>
       </w:rPr>
-      <w:instrText xml:space="preserve"> PAGE</w:instrText>
-    </w:r>
-    <w:r>
-      <w:rPr>
-        <w:lang w:val="en-US"/>
-      </w:rPr>
-      <w:instrText xml:space="preserve"> </w:instrText>
+      <w:instrText xml:space="preserve"> PAGE </w:instrText>
     </w:r>
     <w:r>
       <w:rPr>
@@ -2327,18 +2976,18 @@
 </file>
 
 <file path=word/footnotes.xml><?xml version="1.0" encoding="utf-8"?>
-<w:footnotes xmlns:wpc="http://schemas.microsoft.com/office/word/2010/wordprocessingCanvas" xmlns:cx="http://schemas.microsoft.com/office/drawing/2014/chartex" xmlns:cx1="http://schemas.microsoft.com/office/drawing/2015/9/8/chartex" xmlns:cx2="http://schemas.microsoft.com/office/drawing/2015/10/21/chartex" xmlns:cx3="http://schemas.microsoft.com/office/drawing/2016/5/9/chartex" xmlns:cx4="http://schemas.microsoft.com/office/drawing/2016/5/10/chartex" xmlns:cx5="http://schemas.microsoft.com/office/drawing/2016/5/11/chartex" xmlns:cx6="http://schemas.microsoft.com/office/drawing/2016/5/12/chartex" xmlns:cx7="http://schemas.microsoft.com/office/drawing/2016/5/13/chartex" xmlns:cx8="http://schemas.microsoft.com/office/drawing/2016/5/14/chartex" xmlns:mc="http://schemas.openxmlformats.org/markup-compatibility/2006" xmlns:aink="http://schemas.microsoft.com/office/drawing/2016/ink" xmlns:am3d="http://schemas.microsoft.com/office/drawing/2017/model3d" xmlns:o="urn:schemas-microsoft-com:office:office" xmlns:r="http://schemas.openxmlformats.org/officeDocument/2006/relationships" xmlns:m="http://schemas.openxmlformats.org/officeDocument/2006/math" xmlns:v="urn:schemas-microsoft-com:vml" xmlns:wp14="http://schemas.microsoft.com/office/word/2010/wordprocessingDrawing" xmlns:wp="http://schemas.openxmlformats.org/drawingml/2006/wordprocessingDrawing" xmlns:w10="urn:schemas-microsoft-com:office:word" xmlns:w="http://schemas.openxmlformats.org/wordprocessingml/2006/main" xmlns:w14="http://schemas.microsoft.com/office/word/2010/wordml" xmlns:w15="http://schemas.microsoft.com/office/word/2012/wordml" xmlns:w16cex="http://schemas.microsoft.com/office/word/2018/wordml/cex" xmlns:w16cid="http://schemas.microsoft.com/office/word/2016/wordml/cid" xmlns:w16="http://schemas.microsoft.com/office/word/2018/wordml" xmlns:w16se="http://schemas.microsoft.com/office/word/2015/wordml/symex" xmlns:wpg="http://schemas.microsoft.com/office/word/2010/wordprocessingGroup" xmlns:wpi="http://schemas.microsoft.com/office/word/2010/wordprocessingInk" xmlns:wne="http://schemas.microsoft.com/office/word/2006/wordml" xmlns:wps="http://schemas.microsoft.com/office/word/2010/wordprocessingShape" mc:Ignorable="w14 w15 w16se w16cid w16 w16cex wp14">
+<w:footnotes xmlns:w="http://schemas.openxmlformats.org/wordprocessingml/2006/main" xmlns:m="http://schemas.openxmlformats.org/officeDocument/2006/math" xmlns:r="http://schemas.openxmlformats.org/officeDocument/2006/relationships" xmlns:o="urn:schemas-microsoft-com:office:office" xmlns:v="urn:schemas-microsoft-com:vml" xmlns:w10="urn:schemas-microsoft-com:office:word" xmlns:a="http://schemas.openxmlformats.org/drawingml/2006/main" xmlns:pic="http://schemas.openxmlformats.org/drawingml/2006/picture" xmlns:wp="http://schemas.openxmlformats.org/drawingml/2006/wordprocessingDrawing">
+  <w:footnote w:type="continuationSeparator" w:id="0">
+    <w:p>
+      <w:r>
+        <w:continuationSeparator/>
+      </w:r>
+    </w:p>
+  </w:footnote>
   <w:footnote w:type="separator" w:id="-1">
     <w:p>
       <w:r>
         <w:separator/>
-      </w:r>
-    </w:p>
-  </w:footnote>
-  <w:footnote w:type="continuationSeparator" w:id="0">
-    <w:p>
-      <w:r>
-        <w:continuationSeparator/>
       </w:r>
     </w:p>
   </w:footnote>
@@ -2376,7 +3025,7 @@
         <w:noProof/>
       </w:rPr>
       <w:drawing>
-        <wp:anchor distT="0" distB="0" distL="114300" distR="114300" simplePos="0" relativeHeight="251658240" behindDoc="1" locked="0" layoutInCell="1" allowOverlap="1" wp14:anchorId="1EE623F8" wp14:editId="7DFEA8B9">
+        <wp:anchor distT="0" distB="0" distL="114300" distR="114300" simplePos="0" relativeHeight="251658240" behindDoc="1" locked="0" layoutInCell="1" allowOverlap="1" wp14:anchorId="38B8EF81" wp14:editId="35E69D51">
           <wp:simplePos x="0" y="0"/>
           <wp:positionH relativeFrom="margin">
             <wp:posOffset>4876800</wp:posOffset>
@@ -2387,7 +3036,7 @@
           <wp:extent cx="857159" cy="548712"/>
           <wp:effectExtent l="0" t="0" r="635" b="3810"/>
           <wp:wrapNone/>
-          <wp:docPr id="3" name="Graphic 3"/>
+          <wp:docPr id="1" name="Graphic 1"/>
           <wp:cNvGraphicFramePr>
             <a:graphicFrameLocks xmlns:a="http://schemas.openxmlformats.org/drawingml/2006/main" noChangeAspect="1"/>
           </wp:cNvGraphicFramePr>
@@ -2441,110 +3090,6 @@
 <file path=word/numbering.xml><?xml version="1.0" encoding="utf-8"?>
 <w:numbering xmlns:wpc="http://schemas.microsoft.com/office/word/2010/wordprocessingCanvas" xmlns:cx="http://schemas.microsoft.com/office/drawing/2014/chartex" xmlns:cx1="http://schemas.microsoft.com/office/drawing/2015/9/8/chartex" xmlns:cx2="http://schemas.microsoft.com/office/drawing/2015/10/21/chartex" xmlns:cx3="http://schemas.microsoft.com/office/drawing/2016/5/9/chartex" xmlns:cx4="http://schemas.microsoft.com/office/drawing/2016/5/10/chartex" xmlns:cx5="http://schemas.microsoft.com/office/drawing/2016/5/11/chartex" xmlns:cx6="http://schemas.microsoft.com/office/drawing/2016/5/12/chartex" xmlns:cx7="http://schemas.microsoft.com/office/drawing/2016/5/13/chartex" xmlns:cx8="http://schemas.microsoft.com/office/drawing/2016/5/14/chartex" xmlns:mc="http://schemas.openxmlformats.org/markup-compatibility/2006" xmlns:aink="http://schemas.microsoft.com/office/drawing/2016/ink" xmlns:am3d="http://schemas.microsoft.com/office/drawing/2017/model3d" xmlns:o="urn:schemas-microsoft-com:office:office" xmlns:r="http://schemas.openxmlformats.org/officeDocument/2006/relationships" xmlns:m="http://schemas.openxmlformats.org/officeDocument/2006/math" xmlns:v="urn:schemas-microsoft-com:vml" xmlns:wp14="http://schemas.microsoft.com/office/word/2010/wordprocessingDrawing" xmlns:wp="http://schemas.openxmlformats.org/drawingml/2006/wordprocessingDrawing" xmlns:w10="urn:schemas-microsoft-com:office:word" xmlns:w="http://schemas.openxmlformats.org/wordprocessingml/2006/main" xmlns:w14="http://schemas.microsoft.com/office/word/2010/wordml" xmlns:w15="http://schemas.microsoft.com/office/word/2012/wordml" xmlns:w16cex="http://schemas.microsoft.com/office/word/2018/wordml/cex" xmlns:w16cid="http://schemas.microsoft.com/office/word/2016/wordml/cid" xmlns:w16="http://schemas.microsoft.com/office/word/2018/wordml" xmlns:w16se="http://schemas.microsoft.com/office/word/2015/wordml/symex" xmlns:wpg="http://schemas.microsoft.com/office/word/2010/wordprocessingGroup" xmlns:wpi="http://schemas.microsoft.com/office/word/2010/wordprocessingInk" xmlns:wne="http://schemas.microsoft.com/office/word/2006/wordml" xmlns:wps="http://schemas.microsoft.com/office/word/2010/wordprocessingShape" mc:Ignorable="w14 w15 w16se w16cid w16 w16cex wp14">
   <w:abstractNum w:abstractNumId="0" w15:restartNumberingAfterBreak="0">
-    <w:nsid w:val="EA454B4C"/>
-    <w:multiLevelType w:val="multilevel"/>
-    <w:tmpl w:val="152465B6"/>
-    <w:lvl w:ilvl="0">
-      <w:numFmt w:val="bullet"/>
-      <w:lvlText w:val="•"/>
-      <w:lvlJc w:val="left"/>
-      <w:pPr>
-        <w:tabs>
-          <w:tab w:val="num" w:pos="0"/>
-        </w:tabs>
-        <w:ind w:left="480" w:hanging="480"/>
-      </w:pPr>
-    </w:lvl>
-    <w:lvl w:ilvl="1">
-      <w:numFmt w:val="bullet"/>
-      <w:lvlText w:val="–"/>
-      <w:lvlJc w:val="left"/>
-      <w:pPr>
-        <w:tabs>
-          <w:tab w:val="num" w:pos="720"/>
-        </w:tabs>
-        <w:ind w:left="1200" w:hanging="480"/>
-      </w:pPr>
-    </w:lvl>
-    <w:lvl w:ilvl="2">
-      <w:numFmt w:val="bullet"/>
-      <w:lvlText w:val="•"/>
-      <w:lvlJc w:val="left"/>
-      <w:pPr>
-        <w:tabs>
-          <w:tab w:val="num" w:pos="1440"/>
-        </w:tabs>
-        <w:ind w:left="1920" w:hanging="480"/>
-      </w:pPr>
-    </w:lvl>
-    <w:lvl w:ilvl="3">
-      <w:numFmt w:val="bullet"/>
-      <w:lvlText w:val="–"/>
-      <w:lvlJc w:val="left"/>
-      <w:pPr>
-        <w:tabs>
-          <w:tab w:val="num" w:pos="2160"/>
-        </w:tabs>
-        <w:ind w:left="2640" w:hanging="480"/>
-      </w:pPr>
-    </w:lvl>
-    <w:lvl w:ilvl="4">
-      <w:numFmt w:val="bullet"/>
-      <w:lvlText w:val="•"/>
-      <w:lvlJc w:val="left"/>
-      <w:pPr>
-        <w:tabs>
-          <w:tab w:val="num" w:pos="2880"/>
-        </w:tabs>
-        <w:ind w:left="3360" w:hanging="480"/>
-      </w:pPr>
-    </w:lvl>
-    <w:lvl w:ilvl="5">
-      <w:numFmt w:val="bullet"/>
-      <w:lvlText w:val="–"/>
-      <w:lvlJc w:val="left"/>
-      <w:pPr>
-        <w:tabs>
-          <w:tab w:val="num" w:pos="3600"/>
-        </w:tabs>
-        <w:ind w:left="4080" w:hanging="480"/>
-      </w:pPr>
-    </w:lvl>
-    <w:lvl w:ilvl="6">
-      <w:numFmt w:val="bullet"/>
-      <w:lvlText w:val="•"/>
-      <w:lvlJc w:val="left"/>
-      <w:pPr>
-        <w:tabs>
-          <w:tab w:val="num" w:pos="4320"/>
-        </w:tabs>
-        <w:ind w:left="4800" w:hanging="480"/>
-      </w:pPr>
-    </w:lvl>
-    <w:lvl w:ilvl="7">
-      <w:numFmt w:val="bullet"/>
-      <w:lvlText w:val="–"/>
-      <w:lvlJc w:val="left"/>
-      <w:pPr>
-        <w:tabs>
-          <w:tab w:val="num" w:pos="5040"/>
-        </w:tabs>
-        <w:ind w:left="5520" w:hanging="480"/>
-      </w:pPr>
-    </w:lvl>
-    <w:lvl w:ilvl="8">
-      <w:numFmt w:val="bullet"/>
-      <w:lvlText w:val="•"/>
-      <w:lvlJc w:val="left"/>
-      <w:pPr>
-        <w:tabs>
-          <w:tab w:val="num" w:pos="5760"/>
-        </w:tabs>
-        <w:ind w:left="6240" w:hanging="480"/>
-      </w:pPr>
-    </w:lvl>
-  </w:abstractNum>
-  <w:abstractNum w:abstractNumId="1" w15:restartNumberingAfterBreak="0">
     <w:nsid w:val="FFFFFF7C"/>
     <w:multiLevelType w:val="singleLevel"/>
     <w:tmpl w:val="A6E87C10"/>
@@ -2561,7 +3106,7 @@
       </w:pPr>
     </w:lvl>
   </w:abstractNum>
-  <w:abstractNum w:abstractNumId="2" w15:restartNumberingAfterBreak="0">
+  <w:abstractNum w:abstractNumId="1" w15:restartNumberingAfterBreak="0">
     <w:nsid w:val="FFFFFF7D"/>
     <w:multiLevelType w:val="singleLevel"/>
     <w:tmpl w:val="FD7E8416"/>
@@ -2578,7 +3123,7 @@
       </w:pPr>
     </w:lvl>
   </w:abstractNum>
-  <w:abstractNum w:abstractNumId="3" w15:restartNumberingAfterBreak="0">
+  <w:abstractNum w:abstractNumId="2" w15:restartNumberingAfterBreak="0">
     <w:nsid w:val="FFFFFF7E"/>
     <w:multiLevelType w:val="singleLevel"/>
     <w:tmpl w:val="C35C3C26"/>
@@ -2595,7 +3140,7 @@
       </w:pPr>
     </w:lvl>
   </w:abstractNum>
-  <w:abstractNum w:abstractNumId="4" w15:restartNumberingAfterBreak="0">
+  <w:abstractNum w:abstractNumId="3" w15:restartNumberingAfterBreak="0">
     <w:nsid w:val="FFFFFF7F"/>
     <w:multiLevelType w:val="singleLevel"/>
     <w:tmpl w:val="69484EAE"/>
@@ -2612,7 +3157,7 @@
       </w:pPr>
     </w:lvl>
   </w:abstractNum>
-  <w:abstractNum w:abstractNumId="5" w15:restartNumberingAfterBreak="0">
+  <w:abstractNum w:abstractNumId="4" w15:restartNumberingAfterBreak="0">
     <w:nsid w:val="FFFFFF80"/>
     <w:multiLevelType w:val="singleLevel"/>
     <w:tmpl w:val="C07E387C"/>
@@ -2632,7 +3177,7 @@
       </w:rPr>
     </w:lvl>
   </w:abstractNum>
-  <w:abstractNum w:abstractNumId="6" w15:restartNumberingAfterBreak="0">
+  <w:abstractNum w:abstractNumId="5" w15:restartNumberingAfterBreak="0">
     <w:nsid w:val="FFFFFF81"/>
     <w:multiLevelType w:val="singleLevel"/>
     <w:tmpl w:val="63BC8C7A"/>
@@ -2652,7 +3197,7 @@
       </w:rPr>
     </w:lvl>
   </w:abstractNum>
-  <w:abstractNum w:abstractNumId="7" w15:restartNumberingAfterBreak="0">
+  <w:abstractNum w:abstractNumId="6" w15:restartNumberingAfterBreak="0">
     <w:nsid w:val="FFFFFF82"/>
     <w:multiLevelType w:val="singleLevel"/>
     <w:tmpl w:val="8DCAF63E"/>
@@ -2672,7 +3217,7 @@
       </w:rPr>
     </w:lvl>
   </w:abstractNum>
-  <w:abstractNum w:abstractNumId="8" w15:restartNumberingAfterBreak="0">
+  <w:abstractNum w:abstractNumId="7" w15:restartNumberingAfterBreak="0">
     <w:nsid w:val="FFFFFF83"/>
     <w:multiLevelType w:val="singleLevel"/>
     <w:tmpl w:val="A7DACAF4"/>
@@ -2692,7 +3237,7 @@
       </w:rPr>
     </w:lvl>
   </w:abstractNum>
-  <w:abstractNum w:abstractNumId="9" w15:restartNumberingAfterBreak="0">
+  <w:abstractNum w:abstractNumId="8" w15:restartNumberingAfterBreak="0">
     <w:nsid w:val="FFFFFF88"/>
     <w:multiLevelType w:val="singleLevel"/>
     <w:tmpl w:val="44943A98"/>
@@ -2709,7 +3254,7 @@
       </w:pPr>
     </w:lvl>
   </w:abstractNum>
-  <w:abstractNum w:abstractNumId="10" w15:restartNumberingAfterBreak="0">
+  <w:abstractNum w:abstractNumId="9" w15:restartNumberingAfterBreak="0">
     <w:nsid w:val="FFFFFF89"/>
     <w:multiLevelType w:val="singleLevel"/>
     <w:tmpl w:val="EAD2FC38"/>
@@ -2729,7 +3274,7 @@
       </w:rPr>
     </w:lvl>
   </w:abstractNum>
-  <w:abstractNum w:abstractNumId="11" w15:restartNumberingAfterBreak="0">
+  <w:abstractNum w:abstractNumId="10" w15:restartNumberingAfterBreak="0">
     <w:nsid w:val="00DE65BC"/>
     <w:multiLevelType w:val="multilevel"/>
     <w:tmpl w:val="08090025"/>
@@ -2818,7 +3363,7 @@
       </w:pPr>
     </w:lvl>
   </w:abstractNum>
-  <w:abstractNum w:abstractNumId="12" w15:restartNumberingAfterBreak="0">
+  <w:abstractNum w:abstractNumId="11" w15:restartNumberingAfterBreak="0">
     <w:nsid w:val="0EBF792F"/>
     <w:multiLevelType w:val="hybridMultilevel"/>
     <w:tmpl w:val="868E9ADC"/>
@@ -2931,7 +3476,7 @@
       </w:rPr>
     </w:lvl>
   </w:abstractNum>
-  <w:abstractNum w:abstractNumId="13" w15:restartNumberingAfterBreak="0">
+  <w:abstractNum w:abstractNumId="12" w15:restartNumberingAfterBreak="0">
     <w:nsid w:val="111B731F"/>
     <w:multiLevelType w:val="multilevel"/>
     <w:tmpl w:val="6ED459A6"/>
@@ -3068,7 +3613,7 @@
       </w:rPr>
     </w:lvl>
   </w:abstractNum>
-  <w:abstractNum w:abstractNumId="14" w15:restartNumberingAfterBreak="0">
+  <w:abstractNum w:abstractNumId="13" w15:restartNumberingAfterBreak="0">
     <w:nsid w:val="2C1AE401"/>
     <w:multiLevelType w:val="multilevel"/>
     <w:tmpl w:val="DDDCEC44"/>
@@ -3172,7 +3717,7 @@
       </w:pPr>
     </w:lvl>
   </w:abstractNum>
-  <w:abstractNum w:abstractNumId="15" w15:restartNumberingAfterBreak="0">
+  <w:abstractNum w:abstractNumId="14" w15:restartNumberingAfterBreak="0">
     <w:nsid w:val="63877D56"/>
     <w:multiLevelType w:val="hybridMultilevel"/>
     <w:tmpl w:val="1E060E74"/>
@@ -3285,7 +3830,7 @@
       </w:rPr>
     </w:lvl>
   </w:abstractNum>
-  <w:abstractNum w:abstractNumId="16" w15:restartNumberingAfterBreak="0">
+  <w:abstractNum w:abstractNumId="15" w15:restartNumberingAfterBreak="0">
     <w:nsid w:val="64A608D9"/>
     <w:multiLevelType w:val="hybridMultilevel"/>
     <w:tmpl w:val="B198BAAE"/>
@@ -3398,7 +3943,7 @@
       </w:rPr>
     </w:lvl>
   </w:abstractNum>
-  <w:abstractNum w:abstractNumId="17" w15:restartNumberingAfterBreak="0">
+  <w:abstractNum w:abstractNumId="16" w15:restartNumberingAfterBreak="0">
     <w:nsid w:val="65BE71B0"/>
     <w:multiLevelType w:val="hybridMultilevel"/>
     <w:tmpl w:val="F5A8EBA2"/>
@@ -3511,98 +4056,304 @@
       </w:rPr>
     </w:lvl>
   </w:abstractNum>
+  <w:abstractNum w:abstractNumId="990">
+    <w:nsid w:val="2c1ae401"/>
+    <w:multiLevelType w:val="multilevel"/>
+    <w:lvl w:ilvl="0">
+      <w:numFmt w:val="bullet"/>
+      <w:lvlText w:val=" "/>
+      <w:lvlJc w:val="left"/>
+      <w:pPr>
+        <w:tabs>
+          <w:tab w:val="num" w:pos="0"/>
+        </w:tabs>
+        <w:ind w:left="480" w:hanging="480"/>
+      </w:pPr>
+    </w:lvl>
+    <w:lvl w:ilvl="1">
+      <w:numFmt w:val="bullet"/>
+      <w:lvlText w:val=" "/>
+      <w:lvlJc w:val="left"/>
+      <w:pPr>
+        <w:tabs>
+          <w:tab w:val="num" w:pos="720"/>
+        </w:tabs>
+        <w:ind w:left="1200" w:hanging="480"/>
+      </w:pPr>
+    </w:lvl>
+    <w:lvl w:ilvl="2">
+      <w:numFmt w:val="bullet"/>
+      <w:lvlText w:val=" "/>
+      <w:lvlJc w:val="left"/>
+      <w:pPr>
+        <w:tabs>
+          <w:tab w:val="num" w:pos="1440"/>
+        </w:tabs>
+        <w:ind w:left="1920" w:hanging="480"/>
+      </w:pPr>
+    </w:lvl>
+    <w:lvl w:ilvl="3">
+      <w:numFmt w:val="bullet"/>
+      <w:lvlText w:val=" "/>
+      <w:lvlJc w:val="left"/>
+      <w:pPr>
+        <w:tabs>
+          <w:tab w:val="num" w:pos="2160"/>
+        </w:tabs>
+        <w:ind w:left="2640" w:hanging="480"/>
+      </w:pPr>
+    </w:lvl>
+    <w:lvl w:ilvl="4">
+      <w:numFmt w:val="bullet"/>
+      <w:lvlText w:val=" "/>
+      <w:lvlJc w:val="left"/>
+      <w:pPr>
+        <w:tabs>
+          <w:tab w:val="num" w:pos="2880"/>
+        </w:tabs>
+        <w:ind w:left="3360" w:hanging="480"/>
+      </w:pPr>
+    </w:lvl>
+    <w:lvl w:ilvl="5">
+      <w:numFmt w:val="bullet"/>
+      <w:lvlText w:val=" "/>
+      <w:lvlJc w:val="left"/>
+      <w:pPr>
+        <w:tabs>
+          <w:tab w:val="num" w:pos="3600"/>
+        </w:tabs>
+        <w:ind w:left="4080" w:hanging="480"/>
+      </w:pPr>
+    </w:lvl>
+    <w:lvl w:ilvl="6">
+      <w:numFmt w:val="bullet"/>
+      <w:lvlText w:val=" "/>
+      <w:lvlJc w:val="left"/>
+      <w:pPr>
+        <w:tabs>
+          <w:tab w:val="num" w:pos="4320"/>
+        </w:tabs>
+        <w:ind w:left="4800" w:hanging="480"/>
+      </w:pPr>
+    </w:lvl>
+    <w:lvl w:ilvl="7">
+      <w:numFmt w:val="bullet"/>
+      <w:lvlText w:val=" "/>
+      <w:lvlJc w:val="left"/>
+      <w:pPr>
+        <w:tabs>
+          <w:tab w:val="num" w:pos="5040"/>
+        </w:tabs>
+        <w:ind w:left="5520" w:hanging="480"/>
+      </w:pPr>
+    </w:lvl>
+    <w:lvl w:ilvl="8">
+      <w:numFmt w:val="bullet"/>
+      <w:lvlText w:val=" "/>
+      <w:lvlJc w:val="left"/>
+      <w:pPr>
+        <w:tabs>
+          <w:tab w:val="num" w:pos="5760"/>
+        </w:tabs>
+        <w:ind w:left="6240" w:hanging="480"/>
+      </w:pPr>
+    </w:lvl>
+  </w:abstractNum>
+  <w:abstractNum w:abstractNumId="991">
+    <w:nsid w:val="ea454b4c"/>
+    <w:multiLevelType w:val="multilevel"/>
+    <w:lvl w:ilvl="0">
+      <w:numFmt w:val="bullet"/>
+      <w:lvlText w:val="•"/>
+      <w:lvlJc w:val="left"/>
+      <w:pPr>
+        <w:tabs>
+          <w:tab w:val="num" w:pos="0"/>
+        </w:tabs>
+        <w:ind w:left="480" w:hanging="480"/>
+      </w:pPr>
+    </w:lvl>
+    <w:lvl w:ilvl="1">
+      <w:numFmt w:val="bullet"/>
+      <w:lvlText w:val="–"/>
+      <w:lvlJc w:val="left"/>
+      <w:pPr>
+        <w:tabs>
+          <w:tab w:val="num" w:pos="720"/>
+        </w:tabs>
+        <w:ind w:left="1200" w:hanging="480"/>
+      </w:pPr>
+    </w:lvl>
+    <w:lvl w:ilvl="2">
+      <w:numFmt w:val="bullet"/>
+      <w:lvlText w:val="•"/>
+      <w:lvlJc w:val="left"/>
+      <w:pPr>
+        <w:tabs>
+          <w:tab w:val="num" w:pos="1440"/>
+        </w:tabs>
+        <w:ind w:left="1920" w:hanging="480"/>
+      </w:pPr>
+    </w:lvl>
+    <w:lvl w:ilvl="3">
+      <w:numFmt w:val="bullet"/>
+      <w:lvlText w:val="–"/>
+      <w:lvlJc w:val="left"/>
+      <w:pPr>
+        <w:tabs>
+          <w:tab w:val="num" w:pos="2160"/>
+        </w:tabs>
+        <w:ind w:left="2640" w:hanging="480"/>
+      </w:pPr>
+    </w:lvl>
+    <w:lvl w:ilvl="4">
+      <w:numFmt w:val="bullet"/>
+      <w:lvlText w:val="•"/>
+      <w:lvlJc w:val="left"/>
+      <w:pPr>
+        <w:tabs>
+          <w:tab w:val="num" w:pos="2880"/>
+        </w:tabs>
+        <w:ind w:left="3360" w:hanging="480"/>
+      </w:pPr>
+    </w:lvl>
+    <w:lvl w:ilvl="5">
+      <w:numFmt w:val="bullet"/>
+      <w:lvlText w:val="–"/>
+      <w:lvlJc w:val="left"/>
+      <w:pPr>
+        <w:tabs>
+          <w:tab w:val="num" w:pos="3600"/>
+        </w:tabs>
+        <w:ind w:left="4080" w:hanging="480"/>
+      </w:pPr>
+    </w:lvl>
+    <w:lvl w:ilvl="6">
+      <w:numFmt w:val="bullet"/>
+      <w:lvlText w:val="•"/>
+      <w:lvlJc w:val="left"/>
+      <w:pPr>
+        <w:tabs>
+          <w:tab w:val="num" w:pos="4320"/>
+        </w:tabs>
+        <w:ind w:left="4800" w:hanging="480"/>
+      </w:pPr>
+    </w:lvl>
+    <w:lvl w:ilvl="7">
+      <w:numFmt w:val="bullet"/>
+      <w:lvlText w:val="–"/>
+      <w:lvlJc w:val="left"/>
+      <w:pPr>
+        <w:tabs>
+          <w:tab w:val="num" w:pos="5040"/>
+        </w:tabs>
+        <w:ind w:left="5520" w:hanging="480"/>
+      </w:pPr>
+    </w:lvl>
+    <w:lvl w:ilvl="8">
+      <w:numFmt w:val="bullet"/>
+      <w:lvlText w:val="•"/>
+      <w:lvlJc w:val="left"/>
+      <w:pPr>
+        <w:tabs>
+          <w:tab w:val="num" w:pos="5760"/>
+        </w:tabs>
+        <w:ind w:left="6240" w:hanging="480"/>
+      </w:pPr>
+    </w:lvl>
+  </w:abstractNum>
   <w:num w:numId="1">
+    <w:abstractNumId w:val="12"/>
+  </w:num>
+  <w:num w:numId="2">
+    <w:abstractNumId w:val="10"/>
+  </w:num>
+  <w:num w:numId="3">
     <w:abstractNumId w:val="13"/>
   </w:num>
-  <w:num w:numId="2">
+  <w:num w:numId="4">
+    <w:abstractNumId w:val="9"/>
+  </w:num>
+  <w:num w:numId="5">
+    <w:abstractNumId w:val="7"/>
+  </w:num>
+  <w:num w:numId="6">
+    <w:abstractNumId w:val="6"/>
+  </w:num>
+  <w:num w:numId="7">
+    <w:abstractNumId w:val="5"/>
+  </w:num>
+  <w:num w:numId="8">
+    <w:abstractNumId w:val="4"/>
+  </w:num>
+  <w:num w:numId="9">
+    <w:abstractNumId w:val="8"/>
+  </w:num>
+  <w:num w:numId="10">
+    <w:abstractNumId w:val="3"/>
+  </w:num>
+  <w:num w:numId="11">
+    <w:abstractNumId w:val="2"/>
+  </w:num>
+  <w:num w:numId="12">
+    <w:abstractNumId w:val="1"/>
+  </w:num>
+  <w:num w:numId="13">
+    <w:abstractNumId w:val="0"/>
+  </w:num>
+  <w:num w:numId="14">
     <w:abstractNumId w:val="11"/>
   </w:num>
-  <w:num w:numId="3">
+  <w:num w:numId="15">
+    <w:abstractNumId w:val="15"/>
+  </w:num>
+  <w:num w:numId="16">
     <w:abstractNumId w:val="14"/>
   </w:num>
-  <w:num w:numId="4">
-    <w:abstractNumId w:val="10"/>
-  </w:num>
-  <w:num w:numId="5">
-    <w:abstractNumId w:val="8"/>
-  </w:num>
-  <w:num w:numId="6">
-    <w:abstractNumId w:val="7"/>
-  </w:num>
-  <w:num w:numId="7">
-    <w:abstractNumId w:val="6"/>
-  </w:num>
-  <w:num w:numId="8">
-    <w:abstractNumId w:val="5"/>
-  </w:num>
-  <w:num w:numId="9">
-    <w:abstractNumId w:val="9"/>
-  </w:num>
-  <w:num w:numId="10">
-    <w:abstractNumId w:val="4"/>
-  </w:num>
-  <w:num w:numId="11">
-    <w:abstractNumId w:val="3"/>
-  </w:num>
-  <w:num w:numId="12">
-    <w:abstractNumId w:val="2"/>
-  </w:num>
-  <w:num w:numId="13">
-    <w:abstractNumId w:val="1"/>
-  </w:num>
-  <w:num w:numId="14">
-    <w:abstractNumId w:val="12"/>
-  </w:num>
-  <w:num w:numId="15">
+  <w:num w:numId="17">
     <w:abstractNumId w:val="16"/>
   </w:num>
-  <w:num w:numId="16">
-    <w:abstractNumId w:val="15"/>
+  <w:num w:numId="1000">
+    <w:abstractNumId w:val="990"/>
   </w:num>
-  <w:num w:numId="17">
-    <w:abstractNumId w:val="17"/>
+  <w:num w:numId="1001">
+    <w:abstractNumId w:val="991"/>
   </w:num>
-  <w:num w:numId="18">
-    <w:abstractNumId w:val="14"/>
+  <w:num w:numId="1002">
+    <w:abstractNumId w:val="991"/>
   </w:num>
-  <w:num w:numId="19">
-    <w:abstractNumId w:val="0"/>
+  <w:num w:numId="1003">
+    <w:abstractNumId w:val="991"/>
   </w:num>
-  <w:num w:numId="20">
-    <w:abstractNumId w:val="0"/>
+  <w:num w:numId="1004">
+    <w:abstractNumId w:val="991"/>
   </w:num>
-  <w:num w:numId="21">
-    <w:abstractNumId w:val="0"/>
+  <w:num w:numId="1005">
+    <w:abstractNumId w:val="991"/>
   </w:num>
-  <w:num w:numId="22">
-    <w:abstractNumId w:val="0"/>
+  <w:num w:numId="1006">
+    <w:abstractNumId w:val="991"/>
   </w:num>
-  <w:num w:numId="23">
-    <w:abstractNumId w:val="0"/>
+  <w:num w:numId="1007">
+    <w:abstractNumId w:val="991"/>
   </w:num>
-  <w:num w:numId="24">
-    <w:abstractNumId w:val="0"/>
+  <w:num w:numId="1008">
+    <w:abstractNumId w:val="991"/>
   </w:num>
-  <w:num w:numId="25">
-    <w:abstractNumId w:val="0"/>
+  <w:num w:numId="1009">
+    <w:abstractNumId w:val="991"/>
   </w:num>
-  <w:num w:numId="26">
-    <w:abstractNumId w:val="0"/>
+  <w:num w:numId="1010">
+    <w:abstractNumId w:val="991"/>
   </w:num>
-  <w:num w:numId="27">
-    <w:abstractNumId w:val="0"/>
+  <w:num w:numId="1011">
+    <w:abstractNumId w:val="991"/>
   </w:num>
-  <w:num w:numId="28">
-    <w:abstractNumId w:val="0"/>
+  <w:num w:numId="1012">
+    <w:abstractNumId w:val="991"/>
   </w:num>
-  <w:num w:numId="29">
-    <w:abstractNumId w:val="0"/>
-  </w:num>
-  <w:num w:numId="30">
-    <w:abstractNumId w:val="0"/>
-  </w:num>
-  <w:num w:numId="31">
-    <w:abstractNumId w:val="0"/>
+  <w:num w:numId="1013">
+    <w:abstractNumId w:val="991"/>
   </w:num>
 </w:numbering>
 </file>
@@ -5438,6 +6189,7 @@
   </w:style>
   <w:style w:type="character" w:customStyle="1" w:styleId="smpte-ch-review-highlight">
     <w:name w:val="smpte-ch-review-highlight"/>
+    <w:basedOn w:val="BodyTextChar"/>
   </w:style>
 </w:styles>
 </file>

</xml_diff>

<commit_message>
refactor into ST & RP
</commit_message>
<xml_diff>
--- a/docs/31FS-WD-ST-xxxx-VC-6-in-MXF-(r0-draft).docx
+++ b/docs/31FS-WD-ST-xxxx-VC-6-in-MXF-(r0-draft).docx
@@ -945,6 +945,26 @@
         <w:pStyle w:val="BodyText"/>
       </w:pPr>
       <w:r>
+        <w:t xml:space="preserve">SMPTE ST 2117-1 (VC-6) is a versatile compression intra-frame scheme. This document maps the VC-6</w:t>
+      </w:r>
+      <w:r>
+        <w:t xml:space="preserve"> </w:t>
+      </w:r>
+      <w:r>
+        <w:t xml:space="preserve">bitstream into the MXF Generic Container. The usage of this mapping to synchronise with other components</w:t>
+      </w:r>
+      <w:r>
+        <w:t xml:space="preserve"> </w:t>
+      </w:r>
+      <w:r>
+        <w:t xml:space="preserve">such as audio and video is outside the scope of this document.</w:t>
+      </w:r>
+    </w:p>
+    <w:p>
+      <w:pPr>
+        <w:pStyle w:val="BodyText"/>
+      </w:pPr>
+      <w:r>
         <w:t xml:space="preserve">The MXF Generic Container is a streamable Essence Container that can be placed on any suitable transport and stored.</w:t>
       </w:r>
       <w:r>
@@ -959,12 +979,6 @@
       <w:r>
         <w:t xml:space="preserve">SMPTE ST 379-2 defines the MXF Constrained Generic Container.</w:t>
       </w:r>
-      <w:r>
-        <w:t xml:space="preserve"> </w:t>
-      </w:r>
-      <w:r>
-        <w:t xml:space="preserve">This document defines how SMPTE ST-2117-1 streams can be mapped in the MXF Generic Container and MXF Constrained Generic Container.</w:t>
-      </w:r>
     </w:p>
     <w:p>
       <w:pPr>
@@ -976,34 +990,68 @@
     </w:p>
     <w:p>
       <w:pPr>
+        <w:pStyle w:val="smpte-hint"/>
+      </w:pPr>
+      <w:r>
+        <w:t xml:space="preserve">[Editors notes: The following paragraph will be replaced with the appropriate patent information during the SMPTE Headquarters publication process.]</w:t>
+      </w:r>
+    </w:p>
+    <w:p>
+      <w:pPr>
+        <w:pStyle w:val="smpte-boilerplate"/>
+      </w:pPr>
+      <w:r>
+        <w:t xml:space="preserve">At the time of publication, no notice had been received by SMPTE claiming patent rights essential to the implementation of this Engineering Document. However, attention is drawn to the possibility that some of the elements of this document may be the subject of patent rights. SMPTE shall not be held responsible for identifying any or all such patent rights.</w:t>
+      </w:r>
+    </w:p>
+    <w:p>
+      <w:pPr>
+        <w:pStyle w:val="Heading1"/>
+      </w:pPr>
+      <w:bookmarkStart w:id="22" w:name="scope"/>
+      <w:r>
+        <w:t xml:space="preserve">1 Scope</w:t>
+      </w:r>
+      <w:bookmarkEnd w:id="22"/>
+    </w:p>
+    <w:p>
+      <w:pPr>
+        <w:pStyle w:val="smpte-hint"/>
+      </w:pPr>
+      <w:r>
+        <w:t xml:space="preserve">The scope clearly defines the subject of the document and the aspects covered, thereby indicating the limits of applicability of the document. See AG-16 clause 3.4 (Scope), and ISO Directive Part 2 clause 14 (Scope).</w:t>
+      </w:r>
+    </w:p>
+    <w:p>
+      <w:pPr>
         <w:pStyle w:val="BodyText"/>
       </w:pPr>
       <w:r>
-        <w:rPr>
-          <w:rStyle w:val="smpte-ch-review-highlight"/>
-          <w:b/>
-        </w:rPr>
-        <w:t xml:space="preserve">Recommendation</w:t>
-      </w:r>
-      <w:r>
-        <w:rPr>
-          <w:rStyle w:val="smpte-ch-review-highlight"/>
-        </w:rPr>
-        <w:t xml:space="preserve"> </w:t>
-      </w:r>
-      <w:r>
-        <w:rPr>
-          <w:rStyle w:val="smpte-ch-review-highlight"/>
-        </w:rPr>
-        <w:t xml:space="preserve">- This document should be split into two. An MXF mapping standard and an RP for using it.</w:t>
-      </w:r>
+        <w:t xml:space="preserve">This Standard constrains the MXF mapping of SMPTE ST-2117-1 into the MXF Generic Container or MXF Constrained Generic Container.</w:t>
+      </w:r>
+    </w:p>
+    <w:p>
+      <w:pPr>
+        <w:pStyle w:val="Heading1"/>
+      </w:pPr>
+      <w:bookmarkStart w:id="23" w:name="normative-references"/>
+      <w:r>
+        <w:t xml:space="preserve">2 Normative References</w:t>
+      </w:r>
+      <w:bookmarkEnd w:id="23"/>
     </w:p>
     <w:p>
       <w:pPr>
         <w:pStyle w:val="smpte-hint"/>
       </w:pPr>
       <w:r>
-        <w:t xml:space="preserve">[Editors notes: The following paragraph will be replaced with the appropriate patent information during the SMPTE Headquarters publication process.]</w:t>
+        <w:t xml:space="preserve">The normative references clause lists, for information, those documents which are cited normatively in the document.</w:t>
+      </w:r>
+      <w:r>
+        <w:t xml:space="preserve"> </w:t>
+      </w:r>
+      <w:r>
+        <w:t xml:space="preserve">See AG-16 clause 3.5 (Normative References), AG-16 clause 4.3 (Normative References to Standards and Recommended Practices), and the ISO Directives Clause 15 (Normative References).</w:t>
       </w:r>
     </w:p>
     <w:p>
@@ -1011,25 +1059,49 @@
         <w:pStyle w:val="smpte-boilerplate"/>
       </w:pPr>
       <w:r>
-        <w:t xml:space="preserve">At the time of publication, no notice had been received by SMPTE claiming patent rights essential to the implementation of this Engineering Document. However, attention is drawn to the possibility that some of the elements of this document may be the subject of patent rights. SMPTE shall not be held responsible for identifying any or all such patent rights.</w:t>
-      </w:r>
-    </w:p>
-    <w:p>
-      <w:pPr>
-        <w:pStyle w:val="Heading1"/>
-      </w:pPr>
-      <w:bookmarkStart w:id="22" w:name="scope"/>
-      <w:r>
-        <w:t xml:space="preserve">1 Scope</w:t>
-      </w:r>
-      <w:bookmarkEnd w:id="22"/>
-    </w:p>
-    <w:p>
-      <w:pPr>
-        <w:pStyle w:val="smpte-hint"/>
-      </w:pPr>
-      <w:r>
-        <w:t xml:space="preserve">The scope clearly defines the subject of the document and the aspects covered, thereby indicating the limits of applicability of the document. See AG-16 clause 3.4 (Scope), and ISO Directive Part 2 clause 14 (Scope).</w:t>
+        <w:t xml:space="preserve">The following</w:t>
+      </w:r>
+      <w:r>
+        <w:t xml:space="preserve"> </w:t>
+      </w:r>
+      <w:r>
+        <w:t xml:space="preserve">SMPTE STANDARD</w:t>
+      </w:r>
+      <w:r>
+        <w:t xml:space="preserve"> </w:t>
+      </w:r>
+      <w:r>
+        <w:t xml:space="preserve">contains provisions that, through reference in this text, constitute provisions of this standard.</w:t>
+      </w:r>
+      <w:r>
+        <w:t xml:space="preserve"> </w:t>
+      </w:r>
+      <w:r>
+        <w:t xml:space="preserve">[Dated references require that the specific edition cited shall be used as the reference.</w:t>
+      </w:r>
+      <w:r>
+        <w:t xml:space="preserve"> </w:t>
+      </w:r>
+      <w:r>
+        <w:t xml:space="preserve">Undated citations refer to the edition of the referenced document (including any amendments) current at the date of publication of this document.</w:t>
+      </w:r>
+      <w:r>
+        <w:t xml:space="preserve"> </w:t>
+      </w:r>
+      <w:r>
+        <w:t xml:space="preserve">All</w:t>
+      </w:r>
+      <w:r>
+        <w:t xml:space="preserve"> </w:t>
+      </w:r>
+      <w:r>
+        <w:t xml:space="preserve">SMPTE STANDARD</w:t>
+      </w:r>
+      <w:r>
+        <w:t xml:space="preserve"> </w:t>
+      </w:r>
+      <w:r>
+        <w:t xml:space="preserve">are subject to revision, and users of this engineering document are encouraged to investigate the possibility of applying the most recent edition of any undated reference.</w:t>
       </w:r>
     </w:p>
     <w:p>
@@ -1037,81 +1109,7 @@
         <w:pStyle w:val="BodyText"/>
       </w:pPr>
       <w:r>
-        <w:t xml:space="preserve">This Standard constrains the MXF mapping of SMPTE ST-2117-1 into the MXF Generic Container or MXF Constrained Generic Container.</w:t>
-      </w:r>
-    </w:p>
-    <w:p>
-      <w:pPr>
-        <w:pStyle w:val="Heading1"/>
-      </w:pPr>
-      <w:bookmarkStart w:id="23" w:name="normative-references"/>
-      <w:r>
-        <w:t xml:space="preserve">2 Normative References</w:t>
-      </w:r>
-      <w:bookmarkEnd w:id="23"/>
-    </w:p>
-    <w:p>
-      <w:pPr>
-        <w:pStyle w:val="smpte-hint"/>
-      </w:pPr>
-      <w:r>
-        <w:t xml:space="preserve">The normative references clause lists, for information, those documents which are cited normatively in the document.</w:t>
-      </w:r>
-      <w:r>
-        <w:t xml:space="preserve"> </w:t>
-      </w:r>
-      <w:r>
-        <w:t xml:space="preserve">See AG-16 clause 3.5 (Normative References), AG-16 clause 4.3 (Normative References to Standards and Recommended Practices), and the ISO Directives Clause 15 (Normative References).</w:t>
-      </w:r>
-    </w:p>
-    <w:p>
-      <w:pPr>
-        <w:pStyle w:val="smpte-boilerplate"/>
-      </w:pPr>
-      <w:r>
-        <w:t xml:space="preserve">The following</w:t>
-      </w:r>
-      <w:r>
-        <w:t xml:space="preserve"> </w:t>
-      </w:r>
-      <w:r>
-        <w:t xml:space="preserve">SMPTE STANDARD</w:t>
-      </w:r>
-      <w:r>
-        <w:t xml:space="preserve"> </w:t>
-      </w:r>
-      <w:r>
-        <w:t xml:space="preserve">contains provisions that, through reference in this text, constitute provisions of this standard.</w:t>
-      </w:r>
-      <w:r>
-        <w:t xml:space="preserve"> </w:t>
-      </w:r>
-      <w:r>
-        <w:t xml:space="preserve">[Dated references require that the specific edition cited shall be used as the reference.</w:t>
-      </w:r>
-      <w:r>
-        <w:t xml:space="preserve"> </w:t>
-      </w:r>
-      <w:r>
-        <w:t xml:space="preserve">Undated citations refer to the edition of the referenced document (including any amendments) current at the date of publication of this document.</w:t>
-      </w:r>
-      <w:r>
-        <w:t xml:space="preserve"> </w:t>
-      </w:r>
-      <w:r>
-        <w:t xml:space="preserve">All</w:t>
-      </w:r>
-      <w:r>
-        <w:t xml:space="preserve"> </w:t>
-      </w:r>
-      <w:r>
-        <w:t xml:space="preserve">SMPTE STANDARD</w:t>
-      </w:r>
-      <w:r>
-        <w:t xml:space="preserve"> </w:t>
-      </w:r>
-      <w:r>
-        <w:t xml:space="preserve">are subject to revision, and users of this engineering document are encouraged to investigate the possibility of applying the most recent edition of any undated reference.</w:t>
+        <w:t xml:space="preserve">SMPTE ST 326:2000, Television — SDTI Content Package Format (SDTI-CP)</w:t>
       </w:r>
     </w:p>
     <w:p>
@@ -1119,7 +1117,7 @@
         <w:pStyle w:val="BodyText"/>
       </w:pPr>
       <w:r>
-        <w:t xml:space="preserve">SMPTE ST 326:2000, Television — SDTI Content Package Format (SDTI-CP)</w:t>
+        <w:t xml:space="preserve">SMPTE ST 331:2011, Element and Metadata Definitions for the SDTI-CP</w:t>
       </w:r>
     </w:p>
     <w:p>
@@ -1127,23 +1125,7 @@
         <w:pStyle w:val="BodyText"/>
       </w:pPr>
       <w:r>
-        <w:t xml:space="preserve">SMPTE ST 331:2011, Element and Metadata Definitions for the SDTI-CP</w:t>
-      </w:r>
-    </w:p>
-    <w:p>
-      <w:pPr>
-        <w:pStyle w:val="BodyText"/>
-      </w:pPr>
-      <w:r>
-        <w:t xml:space="preserve">SMPTE ST 377-1:2011, Material Exchange Format (MXF) — File Format Specification</w:t>
-      </w:r>
-    </w:p>
-    <w:p>
-      <w:pPr>
-        <w:pStyle w:val="BodyText"/>
-      </w:pPr>
-      <w:r>
-        <w:t xml:space="preserve">Amendment 2:2012 to SMPTE ST 377-1:2011</w:t>
+        <w:t xml:space="preserve">SMPTE ST 377-1:2019, Material Exchange Format (MXF) — File Format Specification</w:t>
       </w:r>
     </w:p>
     <w:p>
@@ -1434,14 +1416,14 @@
       <w:r>
         <w:drawing>
           <wp:inline>
-            <wp:extent cx="3810000" cy="2540000"/>
+            <wp:extent cx="5727700" cy="763693"/>
             <wp:effectExtent b="0" l="0" r="0" t="0"/>
             <wp:docPr descr="Figure 1 - Single Essence Location Style" title="" id="1" name="Picture"/>
             <a:graphic>
               <a:graphicData uri="http://schemas.openxmlformats.org/drawingml/2006/picture">
                 <pic:pic>
                   <pic:nvPicPr>
-                    <pic:cNvPr descr="https://github.com/mrmxf/31fs-ST-vc6-in-mxf/blob/df3c4f563b44ec47c36b6b64fe6b1772b362e1ba/src/st-xxxx-WD-figure-01.svg" id="0" name="Picture"/>
+                    <pic:cNvPr descr="figure-01.svg" id="0" name="Picture"/>
                     <pic:cNvPicPr>
                       <a:picLocks noChangeArrowheads="1" noChangeAspect="1"/>
                     </pic:cNvPicPr>
@@ -1455,7 +1437,7 @@
                   <pic:spPr bwMode="auto">
                     <a:xfrm>
                       <a:off x="0" y="0"/>
-                      <a:ext cx="3810000" cy="2540000"/>
+                      <a:ext cx="5727700" cy="763693"/>
                     </a:xfrm>
                     <a:prstGeom prst="rect">
                       <a:avLst/>
@@ -1496,7 +1478,7 @@
               <a:graphicData uri="http://schemas.openxmlformats.org/drawingml/2006/picture">
                 <pic:pic>
                   <pic:nvPicPr>
-                    <pic:cNvPr descr="st-xxxx-WD-figure-02.svg" id="0" name="Picture"/>
+                    <pic:cNvPr descr="figure-02.svg" id="0" name="Picture"/>
                     <pic:cNvPicPr>
                       <a:picLocks noChangeArrowheads="1" noChangeAspect="1"/>
                     </pic:cNvPicPr>
@@ -1635,7 +1617,10 @@
         <w:pStyle w:val="FirstParagraph"/>
       </w:pPr>
       <w:r>
-        <w:t xml:space="preserve">It is recommended to have the following Index Layout Properties defined in Amendment 2 to SMPTE ST 377-1.</w:t>
+        <w:rPr>
+          <w:rStyle w:val="smpte-ch-review-highlight-green"/>
+        </w:rPr>
+        <w:t xml:space="preserve">The following Index Layout Properties shall be set according to SMPTE ST 377-1.</w:t>
       </w:r>
     </w:p>
     <w:p>
@@ -1707,21 +1692,13 @@
         <w:t xml:space="preserve"> </w:t>
       </w:r>
       <w:r>
-        <w:t xml:space="preserve">a Footer Partition, and a Random Index Pack. Every Partition except Header and the first Body Partitions</w:t>
-      </w:r>
-      <w:r>
-        <w:t xml:space="preserve"> </w:t>
-      </w:r>
-      <w:r>
-        <w:t xml:space="preserve">has one Index Table Segment that carries the Index Entries indexing the Edit Units.</w:t>
-      </w:r>
-    </w:p>
-    <w:p>
-      <w:pPr>
-        <w:pStyle w:val="BodyText"/>
-      </w:pPr>
-      <w:r>
-        <w:t xml:space="preserve">The purpose of this essence location style is to place the Index Table Segment just after the corresponding essence data. All Index Table Segments follow Essence Container Segments that they index. Thus, when receiving a streamed file, decoders can use Index Table Segments for indexing without a long delay.</w:t>
+        <w:t xml:space="preserve">a Footer Partition, and a Random Index Pack. Every Body Partition carrying VC-6 data</w:t>
+      </w:r>
+      <w:r>
+        <w:t xml:space="preserve"> </w:t>
+      </w:r>
+      <w:r>
+        <w:t xml:space="preserve">shall be followed by one Index Table Segment that carries the Index Entries for the Edit Units of that Body Partition.</w:t>
       </w:r>
     </w:p>
     <w:p>
@@ -1806,7 +1783,10 @@
         <w:pStyle w:val="FirstParagraph"/>
       </w:pPr>
       <w:r>
-        <w:t xml:space="preserve">It is recommended to have the following Index Layout Properties</w:t>
+        <w:rPr>
+          <w:rStyle w:val="smpte-ch-review-highlight-green"/>
+        </w:rPr>
+        <w:t xml:space="preserve">The following Index Layout Properties shall be set according to SMPTE ST 377-1.</w:t>
       </w:r>
     </w:p>
     <w:p>
@@ -1873,454 +1853,226 @@
       <w:pPr>
         <w:pStyle w:val="Heading1"/>
       </w:pPr>
-      <w:bookmarkStart w:id="31" w:name="mapping-vc-6-bytestream"/>
-      <w:r>
-        <w:t xml:space="preserve">5 Mapping VC-6 Bytestream</w:t>
+      <w:bookmarkStart w:id="31" w:name="X36c6bebf290339ffd7bf96626b7913de85ecbf3"/>
+      <w:r>
+        <w:t xml:space="preserve">5 Mapping VC-6 Bytestream into the MXF Gegneric Container</w:t>
       </w:r>
       <w:bookmarkEnd w:id="31"/>
     </w:p>
     <w:p>
       <w:pPr>
+        <w:pStyle w:val="FirstParagraph"/>
+      </w:pPr>
+      <w:r>
+        <w:t xml:space="preserve">HEVC streams shall be mapped using the MXF Generic Container using frame wrapping as defined in SMPTE ST 379-1 and SMPTE ST 379-2</w:t>
+      </w:r>
+    </w:p>
+    <w:p>
+      <w:pPr>
+        <w:pStyle w:val="BodyText"/>
+      </w:pPr>
+      <w:r>
+        <w:t xml:space="preserve">Figure 4 shows the SMPTE ST-2117 picture element, the byte stream shall comply with SMPTE ST-2117.</w:t>
+      </w:r>
+    </w:p>
+    <w:p>
+      <w:pPr>
+        <w:pStyle w:val="CaptionedFigure"/>
+      </w:pPr>
+      <w:r>
+        <w:t xml:space="preserve">Mapping of ST-2117 Picture Item Element</w:t>
+      </w:r>
+    </w:p>
+    <w:p>
+      <w:pPr>
+        <w:pStyle w:val="ImageCaption"/>
+      </w:pPr>
+      <w:r>
+        <w:t xml:space="preserve">Mapping of ST-2117 Picture Item Element</w:t>
+      </w:r>
+    </w:p>
+    <w:p>
+      <w:pPr>
+        <w:pStyle w:val="Heading1"/>
+      </w:pPr>
+      <w:bookmarkStart w:id="32" w:name="key-length-value-encoding"/>
+      <w:r>
+        <w:t xml:space="preserve">6 Key Length Value Encoding</w:t>
+      </w:r>
+      <w:bookmarkEnd w:id="32"/>
+    </w:p>
+    <w:p>
+      <w:pPr>
         <w:pStyle w:val="Heading2"/>
       </w:pPr>
-      <w:bookmarkStart w:id="32" w:name="general-1"/>
-      <w:r>
-        <w:t xml:space="preserve">5.1 General</w:t>
-      </w:r>
-      <w:bookmarkEnd w:id="32"/>
+      <w:bookmarkStart w:id="33" w:name="picture-element-key"/>
+      <w:r>
+        <w:t xml:space="preserve">6.1 Picture Element Key</w:t>
+      </w:r>
+      <w:bookmarkEnd w:id="33"/>
+    </w:p>
+    <w:p>
+      <w:pPr>
+        <w:pStyle w:val="Heading3"/>
+      </w:pPr>
+      <w:bookmarkStart w:id="34" w:name="smpte-st-2117-picture-element-key"/>
+      <w:r>
+        <w:t xml:space="preserve">6.1.1 SMPTE ST-2117 Picture Element Key</w:t>
+      </w:r>
+      <w:bookmarkEnd w:id="34"/>
     </w:p>
     <w:p>
       <w:pPr>
         <w:pStyle w:val="FirstParagraph"/>
       </w:pPr>
       <w:r>
-        <w:t xml:space="preserve">The mapping of SMPTE ST-2117, is as defined in SMPTE ST 381-3. The mapping of AES3 digital audio data is defined by SMPTE ST 382. This specification uses Frame Wrapping as defined by SMPTE ST 379-2. The System Item is defined by SMPTE ST 326 and mapped into the MXF by SMPTE ST 385. The order of Items in each Edit Unit is System, Picture, Sound and Data.</w:t>
-      </w:r>
-    </w:p>
-    <w:p>
-      <w:pPr>
-        <w:pStyle w:val="Heading2"/>
-      </w:pPr>
-      <w:bookmarkStart w:id="33" w:name="edit-unit-structure"/>
-      <w:r>
-        <w:t xml:space="preserve">5.2 Edit Unit Structure</w:t>
-      </w:r>
-      <w:bookmarkEnd w:id="33"/>
-    </w:p>
-    <w:p>
-      <w:pPr>
-        <w:pStyle w:val="FirstParagraph"/>
-      </w:pPr>
-      <w:r>
-        <w:t xml:space="preserve">The SMPTE ST 2117 MXF Mapping shall make use of Frame Wrapping as defined by SMPTE ST 379-2 Section 8.4.1.</w:t>
-      </w:r>
-    </w:p>
+        <w:rPr>
+          <w:rStyle w:val="smpte-caption-table"/>
+        </w:rPr>
+        <w:t xml:space="preserve">Table 1</w:t>
+      </w:r>
+    </w:p>
+    <w:tbl>
+      <w:tblPr>
+        <w:tblStyle w:val="Table"/>
+        <w:tblW w:type="pct" w:w="5000.0"/>
+        <w:tblLook w:firstRow="1" w:lastRow="0" w:firstColumn="0" w:lastColumn="0" w:noHBand="0" w:noVBand="0"/>
+      </w:tblPr>
+      <w:tblGrid>
+        <w:gridCol w:w="2253"/>
+        <w:gridCol w:w="1996"/>
+        <w:gridCol w:w="386"/>
+        <w:gridCol w:w="3283"/>
+      </w:tblGrid>
+      <w:tr>
+        <w:trPr>
+          <w:cnfStyle w:firstRow="1"/>
+        </w:trPr>
+        <w:tc>
+          <w:tcPr>
+            <w:tcBorders>
+              <w:bottom w:val="single"/>
+            </w:tcBorders>
+            <w:vAlign w:val="bottom"/>
+          </w:tcPr>
+          <w:p>
+            <w:pPr>
+              <w:pStyle w:val="Compact"/>
+              <w:jc w:val="left"/>
+            </w:pPr>
+            <w:r>
+              <w:t xml:space="preserve">Item Name</w:t>
+            </w:r>
+          </w:p>
+        </w:tc>
+        <w:tc>
+          <w:tcPr>
+            <w:tcBorders>
+              <w:bottom w:val="single"/>
+            </w:tcBorders>
+            <w:vAlign w:val="bottom"/>
+          </w:tcPr>
+          <w:p>
+            <w:pPr>
+              <w:pStyle w:val="Compact"/>
+              <w:jc w:val="left"/>
+            </w:pPr>
+            <w:r>
+              <w:t xml:space="preserve">Symbol</w:t>
+            </w:r>
+          </w:p>
+        </w:tc>
+        <w:tc>
+          <w:tcPr>
+            <w:tcBorders>
+              <w:bottom w:val="single"/>
+            </w:tcBorders>
+            <w:vAlign w:val="bottom"/>
+          </w:tcPr>
+          <w:p>
+            <w:pPr>
+              <w:pStyle w:val="Compact"/>
+              <w:jc w:val="left"/>
+            </w:pPr>
+            <w:r>
+              <w:t xml:space="preserve">Kind</w:t>
+            </w:r>
+          </w:p>
+        </w:tc>
+        <w:tc>
+          <w:tcPr>
+            <w:tcBorders>
+              <w:bottom w:val="single"/>
+            </w:tcBorders>
+            <w:vAlign w:val="bottom"/>
+          </w:tcPr>
+          <w:p>
+            <w:pPr>
+              <w:pStyle w:val="Compact"/>
+              <w:jc w:val="left"/>
+            </w:pPr>
+            <w:r>
+              <w:t xml:space="preserve">Item UL</w:t>
+            </w:r>
+          </w:p>
+        </w:tc>
+      </w:tr>
+      <w:tr>
+        <w:tc>
+          <w:p>
+            <w:pPr>
+              <w:pStyle w:val="Compact"/>
+              <w:jc w:val="left"/>
+            </w:pPr>
+            <w:r>
+              <w:t xml:space="preserve">Frame Wrapped VC6 Picture Element</w:t>
+            </w:r>
+          </w:p>
+        </w:tc>
+        <w:tc>
+          <w:p>
+            <w:pPr>
+              <w:pStyle w:val="Compact"/>
+              <w:jc w:val="left"/>
+            </w:pPr>
+            <w:r>
+              <w:t xml:space="preserve">FrameWrappedVC6PictureElement</w:t>
+            </w:r>
+          </w:p>
+        </w:tc>
+        <w:tc>
+          <w:p>
+            <w:pPr>
+              <w:pStyle w:val="Compact"/>
+              <w:jc w:val="left"/>
+            </w:pPr>
+            <w:r>
+              <w:t xml:space="preserve">LEAF</w:t>
+            </w:r>
+          </w:p>
+        </w:tc>
+        <w:tc>
+          <w:p>
+            <w:pPr>
+              <w:pStyle w:val="Compact"/>
+              <w:jc w:val="left"/>
+            </w:pPr>
+            <w:r>
+              <w:rPr>
+                <w:rStyle w:val="VerbatimChar"/>
+              </w:rPr>
+              <w:t xml:space="preserve">urn:smpte:ul:060E2B34.01020101.0D010301.15kk05nn</w:t>
+            </w:r>
+          </w:p>
+        </w:tc>
+      </w:tr>
+    </w:tbl>
     <w:p>
       <w:pPr>
         <w:pStyle w:val="BodyText"/>
       </w:pPr>
       <w:r>
-        <w:t xml:space="preserve">An arrangement of System, Picture, Sound, and Data Items in a Frame Wrapping, i.e. the structure of Edit Unit is shown in Figure 3.</w:t>
-      </w:r>
-    </w:p>
-    <w:p>
-      <w:pPr>
-        <w:pStyle w:val="CaptionedFigure"/>
-      </w:pPr>
-      <w:r>
-        <w:t xml:space="preserve">Structure of Generic Edit Unit</w:t>
-      </w:r>
-    </w:p>
-    <w:p>
-      <w:pPr>
-        <w:pStyle w:val="ImageCaption"/>
-      </w:pPr>
-      <w:r>
-        <w:t xml:space="preserve">Structure of Generic Edit Unit</w:t>
-      </w:r>
-    </w:p>
-    <w:p>
-      <w:pPr>
-        <w:pStyle w:val="Heading2"/>
-      </w:pPr>
-      <w:bookmarkStart w:id="34" w:name="system-item-mapping"/>
-      <w:r>
-        <w:t xml:space="preserve">5.3 System Item Mapping</w:t>
-      </w:r>
-      <w:bookmarkEnd w:id="34"/>
-    </w:p>
-    <w:p>
-      <w:pPr>
-        <w:pStyle w:val="Heading2"/>
-      </w:pPr>
-      <w:bookmarkStart w:id="35" w:name="general-2"/>
-      <w:r>
-        <w:t xml:space="preserve">5.4 General</w:t>
-      </w:r>
-      <w:bookmarkEnd w:id="35"/>
-    </w:p>
-    <w:p>
-      <w:pPr>
-        <w:pStyle w:val="FirstParagraph"/>
-      </w:pPr>
-      <w:r>
-        <w:t xml:space="preserve">The System Item in each Edit Unit consists of System Metadata Pack, a Package Metadata set and Picture Metadata Set.</w:t>
-      </w:r>
-    </w:p>
-    <w:p>
-      <w:pPr>
-        <w:pStyle w:val="Heading3"/>
-      </w:pPr>
-      <w:bookmarkStart w:id="36" w:name="overview-of-system-item"/>
-      <w:r>
-        <w:t xml:space="preserve">5.4.1 Overview of System Item</w:t>
-      </w:r>
-      <w:bookmarkEnd w:id="36"/>
-    </w:p>
-    <w:p>
-      <w:pPr>
-        <w:pStyle w:val="FirstParagraph"/>
-      </w:pPr>
-      <w:r>
-        <w:t xml:space="preserve">The System Item is placed at the beginning of every Edit Unit and contains information on the essence item and the metadata attached to the frames, and it shall comply with SMPTE ST 385.</w:t>
-      </w:r>
-    </w:p>
-    <w:p>
-      <w:pPr>
-        <w:pStyle w:val="BodyText"/>
-      </w:pPr>
-      <w:r>
-        <w:t xml:space="preserve">Typical System Item consists of the following two KLV packets and a fill item, and its size is the same as one KAG size (1h).</w:t>
-      </w:r>
-    </w:p>
-    <w:p>
-      <w:pPr>
-        <w:numPr>
-          <w:ilvl w:val="0"/>
-          <w:numId w:val="1008"/>
-        </w:numPr>
-        <w:pStyle w:val="Compact"/>
-      </w:pPr>
-      <w:r>
-        <w:t xml:space="preserve">System Metadata Pack contains Package Rate, Multiple EC UL, LTC</w:t>
-      </w:r>
-    </w:p>
-    <w:p>
-      <w:pPr>
-        <w:numPr>
-          <w:ilvl w:val="0"/>
-          <w:numId w:val="1008"/>
-        </w:numPr>
-        <w:pStyle w:val="Compact"/>
-      </w:pPr>
-      <w:r>
-        <w:t xml:space="preserve">Package Metadata Set contains Body UMID</w:t>
-      </w:r>
-    </w:p>
-    <w:p>
-      <w:pPr>
-        <w:numPr>
-          <w:ilvl w:val="0"/>
-          <w:numId w:val="1008"/>
-        </w:numPr>
-        <w:pStyle w:val="Compact"/>
-      </w:pPr>
-      <w:r>
-        <w:t xml:space="preserve">Fill Item</w:t>
-      </w:r>
-    </w:p>
-    <w:p>
-      <w:pPr>
-        <w:pStyle w:val="FirstParagraph"/>
-      </w:pPr>
-      <w:r>
-        <w:t xml:space="preserve">Figure 4 shows the outline of System Item.</w:t>
-      </w:r>
-    </w:p>
-    <w:p>
-      <w:pPr>
-        <w:pStyle w:val="CaptionedFigure"/>
-      </w:pPr>
-      <w:r>
-        <w:t xml:space="preserve">Typical System Item</w:t>
-      </w:r>
-    </w:p>
-    <w:p>
-      <w:pPr>
-        <w:pStyle w:val="ImageCaption"/>
-      </w:pPr>
-      <w:r>
-        <w:t xml:space="preserve">Typical System Item</w:t>
-      </w:r>
-    </w:p>
-    <w:p>
-      <w:pPr>
-        <w:pStyle w:val="Heading3"/>
-      </w:pPr>
-      <w:bookmarkStart w:id="37" w:name="system-metadata-pack"/>
-      <w:r>
-        <w:t xml:space="preserve">5.4.2 System Metadata Pack</w:t>
-      </w:r>
-      <w:bookmarkEnd w:id="37"/>
-    </w:p>
-    <w:p>
-      <w:pPr>
-        <w:pStyle w:val="FirstParagraph"/>
-      </w:pPr>
-      <w:r>
-        <w:t xml:space="preserve">The Pack Key is 06.0E.2B.34.02.05.01.01.0D.01.03.01.04.01.01.00, in accordance with SMPTE ST 385. The Length of this pack shall be fixed, i.e. 57-byte payload.</w:t>
-      </w:r>
-    </w:p>
-    <w:p>
-      <w:pPr>
-        <w:pStyle w:val="BodyText"/>
-      </w:pPr>
-      <w:r>
-        <w:t xml:space="preserve">Also, each property shall be described in the provided field without tag and length. The sequence and values shall comply with SMPTE ST 326</w:t>
-      </w:r>
-    </w:p>
-    <w:p>
-      <w:pPr>
-        <w:numPr>
-          <w:ilvl w:val="0"/>
-          <w:numId w:val="1009"/>
-        </w:numPr>
-        <w:pStyle w:val="Compact"/>
-      </w:pPr>
-      <w:r>
-        <w:t xml:space="preserve">System Metadata Bitmap (</w:t>
-      </w:r>
-      <w:r>
-        <w:t xml:space="preserve">“</w:t>
-      </w:r>
-      <w:r>
-        <w:t xml:space="preserve">SMB</w:t>
-      </w:r>
-      <w:r>
-        <w:t xml:space="preserve">”</w:t>
-      </w:r>
-      <w:r>
-        <w:t xml:space="preserve"> </w:t>
-      </w:r>
-      <w:r>
-        <w:t xml:space="preserve">in the figure) indicates the presence of metadata in the Pack, and of essence data within the Edit Unit, should be set to 0101_1100b, when Data Item is not recorded or 0101_1110b when Data Item is recorded.</w:t>
-      </w:r>
-    </w:p>
-    <w:p>
-      <w:pPr>
-        <w:numPr>
-          <w:ilvl w:val="0"/>
-          <w:numId w:val="1009"/>
-        </w:numPr>
-        <w:pStyle w:val="Compact"/>
-      </w:pPr>
-      <w:r>
-        <w:t xml:space="preserve">The value of Continuity Count (</w:t>
-      </w:r>
-      <w:r>
-        <w:t xml:space="preserve">“</w:t>
-      </w:r>
-      <w:r>
-        <w:t xml:space="preserve">CC</w:t>
-      </w:r>
-      <w:r>
-        <w:t xml:space="preserve">”</w:t>
-      </w:r>
-      <w:r>
-        <w:t xml:space="preserve"> </w:t>
-      </w:r>
-      <w:r>
-        <w:t xml:space="preserve">in the figure) shall be monotonically increasing within a file. It does not have to start from 0, and reverts to 0000h following full count FFFFh.</w:t>
-      </w:r>
-    </w:p>
-    <w:p>
-      <w:pPr>
-        <w:numPr>
-          <w:ilvl w:val="0"/>
-          <w:numId w:val="1009"/>
-        </w:numPr>
-        <w:pStyle w:val="Compact"/>
-      </w:pPr>
-      <w:r>
-        <w:t xml:space="preserve">SMPTE Universal Label (</w:t>
-      </w:r>
-      <w:r>
-        <w:t xml:space="preserve">“</w:t>
-      </w:r>
-      <w:r>
-        <w:t xml:space="preserve">GC EC label</w:t>
-      </w:r>
-      <w:r>
-        <w:t xml:space="preserve">”</w:t>
-      </w:r>
-      <w:r>
-        <w:t xml:space="preserve"> </w:t>
-      </w:r>
-      <w:r>
-        <w:t xml:space="preserve">in the figure) shall be set to the same label as the Essence Container Property of Multiple Descriptor Set</w:t>
-      </w:r>
-    </w:p>
-    <w:p>
-      <w:pPr>
-        <w:numPr>
-          <w:ilvl w:val="0"/>
-          <w:numId w:val="1009"/>
-        </w:numPr>
-        <w:pStyle w:val="Compact"/>
-      </w:pPr>
-      <w:r>
-        <w:t xml:space="preserve">Package Creation Date should be blank. Tag (</w:t>
-      </w:r>
-      <w:r>
-        <w:t xml:space="preserve">“</w:t>
-      </w:r>
-      <w:r>
-        <w:t xml:space="preserve">T</w:t>
-      </w:r>
-      <w:r>
-        <w:t xml:space="preserve">”</w:t>
-      </w:r>
-      <w:r>
-        <w:t xml:space="preserve"> </w:t>
-      </w:r>
-      <w:r>
-        <w:t xml:space="preserve">in the figure) and the remains are filled with 00h</w:t>
-      </w:r>
-    </w:p>
-    <w:p>
-      <w:pPr>
-        <w:numPr>
-          <w:ilvl w:val="0"/>
-          <w:numId w:val="1009"/>
-        </w:numPr>
-        <w:pStyle w:val="Compact"/>
-      </w:pPr>
-      <w:r>
-        <w:t xml:space="preserve">LTC shall be described in the User Date column. Since it complies with SMPTE ST 331, it starts with CP-Tag 81h and digits of Frame, Second, Minute, and Hour are placed with flags such as DF, and then Binary Group data (4 bytes) is placed and remaining 8 bytes are filled with 0. In the 50p/59.94p system, the LTC is handled in half the rate of the Main-Stream video, and the field mark flag in the Time Code is used to identify the first or second frame of a frame pair</w:t>
-      </w:r>
-    </w:p>
-    <w:p>
-      <w:pPr>
-        <w:pStyle w:val="Heading3"/>
-      </w:pPr>
-      <w:bookmarkStart w:id="38" w:name="package-metadata-set"/>
-      <w:r>
-        <w:t xml:space="preserve">5.4.3 Package Metadata Set</w:t>
-      </w:r>
-      <w:bookmarkEnd w:id="38"/>
-    </w:p>
-    <w:p>
-      <w:pPr>
-        <w:pStyle w:val="FirstParagraph"/>
-      </w:pPr>
-      <w:r>
-        <w:t xml:space="preserve">The Set Key is 06.0E.2B.34.02.43.01.01.0D.01.03.01.04.01.02.nn, in accordance with SMPTE ST 385. This nn indicates the number of Metadata Block in the Set and is typically 1 for Body UMID in this specification.</w:t>
-      </w:r>
-    </w:p>
-    <w:p>
-      <w:pPr>
-        <w:pStyle w:val="BodyText"/>
-      </w:pPr>
-      <w:r>
-        <w:t xml:space="preserve">Each metadata block is described with 1-byte CP-Tag and 2-byte Length field. Typical metadata in this specification, shown in Figure 4 is defined as follows:</w:t>
-      </w:r>
-    </w:p>
-    <w:p>
-      <w:pPr>
-        <w:numPr>
-          <w:ilvl w:val="0"/>
-          <w:numId w:val="1010"/>
-        </w:numPr>
-        <w:pStyle w:val="Compact"/>
-      </w:pPr>
-      <w:r>
-        <w:t xml:space="preserve">Body UMID should be described as the first Metadata Block</w:t>
-      </w:r>
-    </w:p>
-    <w:p>
-      <w:pPr>
-        <w:numPr>
-          <w:ilvl w:val="1"/>
-          <w:numId w:val="1011"/>
-        </w:numPr>
-        <w:pStyle w:val="Compact"/>
-      </w:pPr>
-      <w:r>
-        <w:t xml:space="preserve">Extended UMID (64 bytes) should be described with CP-Tag 83h</w:t>
-      </w:r>
-    </w:p>
-    <w:p>
-      <w:pPr>
-        <w:numPr>
-          <w:ilvl w:val="1"/>
-          <w:numId w:val="1011"/>
-        </w:numPr>
-        <w:pStyle w:val="Compact"/>
-      </w:pPr>
-      <w:r>
-        <w:t xml:space="preserve">Decoders should support the case of having just Basic UMID (32 bytes) or blank data (i.e. Local Length is zero) in the Metadata Block</w:t>
-      </w:r>
-    </w:p>
-    <w:p>
-      <w:pPr>
-        <w:pStyle w:val="Heading2"/>
-      </w:pPr>
-      <w:bookmarkStart w:id="39" w:name="picture-item-mapping"/>
-      <w:r>
-        <w:t xml:space="preserve">5.5 Picture Item Mapping</w:t>
-      </w:r>
-      <w:bookmarkEnd w:id="39"/>
-    </w:p>
-    <w:p>
-      <w:pPr>
-        <w:pStyle w:val="Heading3"/>
-      </w:pPr>
-      <w:bookmarkStart w:id="40" w:name="general-3"/>
-      <w:r>
-        <w:t xml:space="preserve">5.5.1 General</w:t>
-      </w:r>
-      <w:bookmarkEnd w:id="40"/>
-    </w:p>
-    <w:p>
-      <w:pPr>
-        <w:pStyle w:val="FirstParagraph"/>
-      </w:pPr>
-      <w:r>
-        <w:t xml:space="preserve">Figure 5 shows the SMPTE ST-2117 picture element, the byte stream shall comply with SMPTE ST-2117.</w:t>
-      </w:r>
-    </w:p>
-    <w:p>
-      <w:pPr>
-        <w:pStyle w:val="CaptionedFigure"/>
-      </w:pPr>
-      <w:r>
-        <w:t xml:space="preserve">Mapping of ST-2117 Picture Item Element</w:t>
-      </w:r>
-    </w:p>
-    <w:p>
-      <w:pPr>
-        <w:pStyle w:val="ImageCaption"/>
-      </w:pPr>
-      <w:r>
-        <w:t xml:space="preserve">Mapping of ST-2117 Picture Item Element</w:t>
-      </w:r>
-    </w:p>
-    <w:p>
-      <w:pPr>
-        <w:pStyle w:val="Heading3"/>
-      </w:pPr>
-      <w:bookmarkStart w:id="41" w:name="smpte-st-2117-picture-element-key"/>
-      <w:r>
-        <w:t xml:space="preserve">5.5.2 SMPTE ST-2117 Picture Element Key</w:t>
-      </w:r>
-      <w:bookmarkEnd w:id="41"/>
-    </w:p>
-    <w:p>
-      <w:pPr>
-        <w:pStyle w:val="FirstParagraph"/>
-      </w:pPr>
-      <w:r>
-        <w:t xml:space="preserve">The Key is</w:t>
+        <w:t xml:space="preserve">The parameter</w:t>
       </w:r>
       <w:r>
         <w:t xml:space="preserve"> </w:t>
@@ -2329,36 +2081,109 @@
         <w:rPr>
           <w:rStyle w:val="VerbatimChar"/>
         </w:rPr>
-        <w:t xml:space="preserve">06.0E.2B.34.01.02.01.01.0D.01.03.01.15.kk.05.nn</w:t>
-      </w:r>
-      <w:r>
-        <w:t xml:space="preserve">, in accordance with SMPTE ST-2117, as it is a Frame Wrapped GC-Picture element.</w:t>
-      </w:r>
-    </w:p>
-    <w:p>
-      <w:pPr>
-        <w:pStyle w:val="BodyText"/>
-      </w:pPr>
-      <w:r>
-        <w:t xml:space="preserve">The parameter kk specifies the count of Picture Elements in the Picture Item, and nn indicates the index number of the Element. In this specification, the tail of the key shall be set to 15.01.05.00.</w:t>
+        <w:t xml:space="preserve">kk</w:t>
+      </w:r>
+      <w:r>
+        <w:t xml:space="preserve"> </w:t>
+      </w:r>
+      <w:r>
+        <w:t xml:space="preserve">specifies the count of Picture Elements in the Picture Item, and</w:t>
+      </w:r>
+      <w:r>
+        <w:t xml:space="preserve"> </w:t>
+      </w:r>
+      <w:r>
+        <w:rPr>
+          <w:rStyle w:val="VerbatimChar"/>
+        </w:rPr>
+        <w:t xml:space="preserve">nn</w:t>
+      </w:r>
+      <w:r>
+        <w:t xml:space="preserve"> </w:t>
+      </w:r>
+      <w:r>
+        <w:t xml:space="preserve">indicates the index number of the Element.</w:t>
+      </w:r>
+      <w:r>
+        <w:t xml:space="preserve"> </w:t>
+      </w:r>
+      <w:r>
+        <w:t xml:space="preserve">For VC-6 mappings</w:t>
+      </w:r>
+      <w:r>
+        <w:t xml:space="preserve"> </w:t>
+      </w:r>
+      <w:r>
+        <w:rPr>
+          <w:rStyle w:val="VerbatimChar"/>
+        </w:rPr>
+        <w:t xml:space="preserve">kk</w:t>
+      </w:r>
+      <w:r>
+        <w:t xml:space="preserve"> </w:t>
+      </w:r>
+      <w:r>
+        <w:t xml:space="preserve">should have the value</w:t>
+      </w:r>
+      <w:r>
+        <w:t xml:space="preserve"> </w:t>
+      </w:r>
+      <w:r>
+        <w:rPr>
+          <w:rStyle w:val="VerbatimChar"/>
+        </w:rPr>
+        <w:t xml:space="preserve">01</w:t>
+      </w:r>
+      <w:r>
+        <w:t xml:space="preserve"> </w:t>
+      </w:r>
+      <w:r>
+        <w:t xml:space="preserve">and</w:t>
+      </w:r>
+      <w:r>
+        <w:t xml:space="preserve"> </w:t>
+      </w:r>
+      <w:r>
+        <w:rPr>
+          <w:rStyle w:val="VerbatimChar"/>
+        </w:rPr>
+        <w:t xml:space="preserve">nn</w:t>
+      </w:r>
+      <w:r>
+        <w:t xml:space="preserve"> </w:t>
+      </w:r>
+      <w:r>
+        <w:t xml:space="preserve">should have the value</w:t>
+      </w:r>
+      <w:r>
+        <w:t xml:space="preserve"> </w:t>
+      </w:r>
+      <w:r>
+        <w:rPr>
+          <w:rStyle w:val="VerbatimChar"/>
+        </w:rPr>
+        <w:t xml:space="preserve">01</w:t>
+      </w:r>
+      <w:r>
+        <w:t xml:space="preserve">.</w:t>
       </w:r>
     </w:p>
     <w:p>
       <w:pPr>
         <w:pStyle w:val="Heading3"/>
       </w:pPr>
-      <w:bookmarkStart w:id="42" w:name="smpte-st-2117-picture-element-length"/>
-      <w:r>
-        <w:t xml:space="preserve">5.5.3 SMPTE ST-2117 Picture Element Length</w:t>
-      </w:r>
-      <w:bookmarkEnd w:id="42"/>
+      <w:bookmarkStart w:id="35" w:name="smpte-st-2117-picture-element-length"/>
+      <w:r>
+        <w:t xml:space="preserve">6.1.2 SMPTE ST-2117 Picture Element Length</w:t>
+      </w:r>
+      <w:bookmarkEnd w:id="35"/>
     </w:p>
     <w:p>
       <w:pPr>
         <w:pStyle w:val="FirstParagraph"/>
       </w:pPr>
       <w:r>
-        <w:t xml:space="preserve">The length field of the KLV coded Element is 4 bytes BER long-form encoded (i.e. </w:t>
+        <w:t xml:space="preserve">The length field of the KLV coded Element shall be 4 bytes BER long-form encoded (i.e. </w:t>
       </w:r>
       <w:r>
         <w:rPr>
@@ -2367,89 +2192,53 @@
         <w:t xml:space="preserve">83h.xx.yy.zz</w:t>
       </w:r>
       <w:r>
-        <w:t xml:space="preserve">) for Frame wrapping.</w:t>
+        <w:t xml:space="preserve">).</w:t>
       </w:r>
     </w:p>
     <w:p>
       <w:pPr>
         <w:pStyle w:val="Heading3"/>
       </w:pPr>
-      <w:bookmarkStart w:id="43" w:name="smpte-st-2117-picture-element-value"/>
-      <w:r>
-        <w:t xml:space="preserve">5.5.4 SMPTE ST-2117 Picture Element Value</w:t>
-      </w:r>
-      <w:bookmarkEnd w:id="43"/>
+      <w:bookmarkStart w:id="36" w:name="smpte-st-2117-picture-element-value"/>
+      <w:r>
+        <w:t xml:space="preserve">6.1.3 SMPTE ST-2117 Picture Element Value</w:t>
+      </w:r>
+      <w:bookmarkEnd w:id="36"/>
     </w:p>
     <w:p>
       <w:pPr>
         <w:pStyle w:val="FirstParagraph"/>
       </w:pPr>
       <w:r>
-        <w:t xml:space="preserve">The Picture Element complies with SMPTE ST-2117.</w:t>
-      </w:r>
-    </w:p>
-    <w:p>
-      <w:pPr>
-        <w:numPr>
-          <w:ilvl w:val="0"/>
-          <w:numId w:val="1012"/>
-        </w:numPr>
-        <w:pStyle w:val="Compact"/>
-      </w:pPr>
-      <w:r>
-        <w:t xml:space="preserve">The constraints on the conformant implementations are described in Annex B.8.2.</w:t>
-      </w:r>
-    </w:p>
-    <w:p>
-      <w:pPr>
-        <w:numPr>
-          <w:ilvl w:val="0"/>
-          <w:numId w:val="1012"/>
-        </w:numPr>
-        <w:pStyle w:val="Compact"/>
-      </w:pPr>
-      <w:r>
-        <w:t xml:space="preserve">Operating Points of the elementary stream are described in Annex C.</w:t>
-      </w:r>
-    </w:p>
-    <w:p>
-      <w:pPr>
-        <w:numPr>
-          <w:ilvl w:val="0"/>
-          <w:numId w:val="1012"/>
-        </w:numPr>
-        <w:pStyle w:val="Compact"/>
-      </w:pPr>
-      <w:r>
-        <w:t xml:space="preserve">The property values of Picture Essence Descriptor are described in Annex D.</w:t>
-      </w:r>
+        <w:t xml:space="preserve">Each Picture Element shall be a byte stream for a single image compliant with SMPTE ST-2117-1.</w:t>
+      </w:r>
+    </w:p>
+    <w:p>
+      <w:pPr>
+        <w:pStyle w:val="Heading1"/>
+      </w:pPr>
+      <w:bookmarkStart w:id="37" w:name="mxf-labels"/>
+      <w:r>
+        <w:t xml:space="preserve">7 MXF Labels</w:t>
+      </w:r>
+      <w:bookmarkEnd w:id="37"/>
     </w:p>
     <w:p>
       <w:pPr>
         <w:pStyle w:val="Heading2"/>
       </w:pPr>
-      <w:bookmarkStart w:id="44" w:name="aes3-sound-item-mapping"/>
-      <w:r>
-        <w:t xml:space="preserve">5.6 AES3 Sound Item Mapping</w:t>
-      </w:r>
-      <w:bookmarkEnd w:id="44"/>
-    </w:p>
-    <w:p>
-      <w:pPr>
-        <w:pStyle w:val="Heading3"/>
-      </w:pPr>
-      <w:bookmarkStart w:id="45" w:name="general-4"/>
-      <w:r>
-        <w:t xml:space="preserve">5.6.1 General</w:t>
-      </w:r>
-      <w:bookmarkEnd w:id="45"/>
+      <w:bookmarkStart w:id="38" w:name="essence-container-label"/>
+      <w:r>
+        <w:t xml:space="preserve">7.1 Essence Container Label</w:t>
+      </w:r>
+      <w:bookmarkEnd w:id="38"/>
     </w:p>
     <w:p>
       <w:pPr>
         <w:pStyle w:val="FirstParagraph"/>
       </w:pPr>
       <w:r>
-        <w:t xml:space="preserve">This element contains a Linear-PCM Audio data stream and shall comply with SMPTE ST 382.</w:t>
+        <w:t xml:space="preserve">The Essence Container Label is carried in the Essence Containers Properties of the Partition Packs, Preface Set and File Descriptor.</w:t>
       </w:r>
     </w:p>
     <w:p>
@@ -2457,221 +2246,319 @@
         <w:pStyle w:val="BodyText"/>
       </w:pPr>
       <w:r>
-        <w:t xml:space="preserve">Figure 6 shows the mapping of generic AES Sound Item Element</w:t>
-      </w:r>
-    </w:p>
-    <w:p>
-      <w:pPr>
-        <w:pStyle w:val="CaptionedFigure"/>
-      </w:pPr>
-      <w:r>
-        <w:t xml:space="preserve">Mapping of AES in a Sound Item</w:t>
-      </w:r>
-    </w:p>
-    <w:p>
-      <w:pPr>
-        <w:pStyle w:val="ImageCaption"/>
-      </w:pPr>
-      <w:r>
-        <w:t xml:space="preserve">Mapping of AES in a Sound Item</w:t>
-      </w:r>
-    </w:p>
-    <w:p>
-      <w:pPr>
-        <w:pStyle w:val="Heading3"/>
-      </w:pPr>
-      <w:bookmarkStart w:id="46" w:name="aes3-sound-element-key"/>
-      <w:r>
-        <w:t xml:space="preserve">5.6.2 AES3 Sound Element Key</w:t>
-      </w:r>
-      <w:bookmarkEnd w:id="46"/>
+        <w:t xml:space="preserve">The values of the Essence Container Label for VC-6 Bytestreams in MXF shall be on eof the values in Table 2.</w:t>
+      </w:r>
+    </w:p>
+    <w:p>
+      <w:pPr>
+        <w:pStyle w:val="BodyText"/>
+      </w:pPr>
+      <w:r>
+        <w:rPr>
+          <w:rStyle w:val="smpte-caption-table"/>
+        </w:rPr>
+        <w:t xml:space="preserve">Table 2 – Essence Container Label Values for HEVC</w:t>
+      </w:r>
+    </w:p>
+    <w:tbl>
+      <w:tblPr>
+        <w:tblStyle w:val="Table"/>
+        <w:tblW w:type="pct" w:w="5000.0"/>
+        <w:tblLook w:firstRow="1" w:lastRow="0" w:firstColumn="0" w:lastColumn="0" w:noHBand="0" w:noVBand="0"/>
+      </w:tblPr>
+      <w:tblGrid>
+        <w:gridCol w:w="2253"/>
+        <w:gridCol w:w="1996"/>
+        <w:gridCol w:w="386"/>
+        <w:gridCol w:w="3283"/>
+      </w:tblGrid>
+      <w:tr>
+        <w:trPr>
+          <w:cnfStyle w:firstRow="1"/>
+        </w:trPr>
+        <w:tc>
+          <w:tcPr>
+            <w:tcBorders>
+              <w:bottom w:val="single"/>
+            </w:tcBorders>
+            <w:vAlign w:val="bottom"/>
+          </w:tcPr>
+          <w:p>
+            <w:pPr>
+              <w:pStyle w:val="Compact"/>
+              <w:jc w:val="left"/>
+            </w:pPr>
+            <w:r>
+              <w:t xml:space="preserve">Item Name</w:t>
+            </w:r>
+          </w:p>
+        </w:tc>
+        <w:tc>
+          <w:tcPr>
+            <w:tcBorders>
+              <w:bottom w:val="single"/>
+            </w:tcBorders>
+            <w:vAlign w:val="bottom"/>
+          </w:tcPr>
+          <w:p>
+            <w:pPr>
+              <w:pStyle w:val="Compact"/>
+              <w:jc w:val="left"/>
+            </w:pPr>
+            <w:r>
+              <w:t xml:space="preserve">Symbol</w:t>
+            </w:r>
+          </w:p>
+        </w:tc>
+        <w:tc>
+          <w:tcPr>
+            <w:tcBorders>
+              <w:bottom w:val="single"/>
+            </w:tcBorders>
+            <w:vAlign w:val="bottom"/>
+          </w:tcPr>
+          <w:p>
+            <w:pPr>
+              <w:pStyle w:val="Compact"/>
+              <w:jc w:val="left"/>
+            </w:pPr>
+            <w:r>
+              <w:t xml:space="preserve">Kind</w:t>
+            </w:r>
+          </w:p>
+        </w:tc>
+        <w:tc>
+          <w:tcPr>
+            <w:tcBorders>
+              <w:bottom w:val="single"/>
+            </w:tcBorders>
+            <w:vAlign w:val="bottom"/>
+          </w:tcPr>
+          <w:p>
+            <w:pPr>
+              <w:pStyle w:val="Compact"/>
+              <w:jc w:val="left"/>
+            </w:pPr>
+            <w:r>
+              <w:t xml:space="preserve">Item UL</w:t>
+            </w:r>
+          </w:p>
+        </w:tc>
+      </w:tr>
+      <w:tr>
+        <w:tc>
+          <w:p>
+            <w:pPr>
+              <w:pStyle w:val="Compact"/>
+              <w:jc w:val="left"/>
+            </w:pPr>
+            <w:r>
+              <w:t xml:space="preserve">VC6 Generic Bytestream</w:t>
+            </w:r>
+          </w:p>
+        </w:tc>
+        <w:tc>
+          <w:p>
+            <w:pPr>
+              <w:pStyle w:val="Compact"/>
+              <w:jc w:val="left"/>
+            </w:pPr>
+            <w:r>
+              <w:t xml:space="preserve">VC6GenericBytestream</w:t>
+            </w:r>
+          </w:p>
+        </w:tc>
+        <w:tc>
+          <w:p>
+            <w:pPr>
+              <w:pStyle w:val="Compact"/>
+              <w:jc w:val="left"/>
+            </w:pPr>
+            <w:r>
+              <w:t xml:space="preserve">LEAF</w:t>
+            </w:r>
+          </w:p>
+        </w:tc>
+        <w:tc>
+          <w:p>
+            <w:pPr>
+              <w:pStyle w:val="Compact"/>
+              <w:jc w:val="left"/>
+            </w:pPr>
+            <w:r>
+              <w:rPr>
+                <w:rStyle w:val="VerbatimChar"/>
+              </w:rPr>
+              <w:t xml:space="preserve">urn:smpte:ul:060E2B34.01020101.0D010301.15kk05nn</w:t>
+            </w:r>
+          </w:p>
+        </w:tc>
+      </w:tr>
+    </w:tbl>
+    <w:p>
+      <w:pPr>
+        <w:pStyle w:val="Heading2"/>
+      </w:pPr>
+      <w:bookmarkStart w:id="39" w:name="picture-essence-coding-label"/>
+      <w:r>
+        <w:t xml:space="preserve">7.2 Picture Essence Coding Label</w:t>
+      </w:r>
+      <w:bookmarkEnd w:id="39"/>
     </w:p>
     <w:p>
       <w:pPr>
         <w:pStyle w:val="FirstParagraph"/>
       </w:pPr>
       <w:r>
-        <w:t xml:space="preserve">The Key is</w:t>
-      </w:r>
-      <w:r>
-        <w:t xml:space="preserve"> </w:t>
-      </w:r>
+        <w:t xml:space="preserve">The Picture Essence Coding Label is used in the Generic Picture Essence Descriptor. The values for the Picture Essence Coding Label for the HEVC are given in Table 3. These Label values are listed in the SMPTE Labels Register.</w:t>
+      </w:r>
+    </w:p>
+    <w:p>
+      <w:pPr>
+        <w:pStyle w:val="BodyText"/>
+      </w:pPr>
       <w:r>
         <w:rPr>
-          <w:rStyle w:val="VerbatimChar"/>
+          <w:rStyle w:val="smpte-caption-table"/>
         </w:rPr>
-        <w:t xml:space="preserve">06.0E.2B.34.01.02.01.01.0D.01.03.01.16.kk.03.nn</w:t>
-      </w:r>
-      <w:r>
-        <w:t xml:space="preserve">, in accordance with SMPTE ST 382 as it is a Frame Wrapped AES GC-Sound element.</w:t>
-      </w:r>
-      <w:r>
-        <w:t xml:space="preserve"> </w:t>
-      </w:r>
-      <w:r>
-        <w:t xml:space="preserve">The parameter kk specifies the count of Sound Elements, and nn indicates the index number of the Element. In this specification, nn shall be assigned as an incremental integer number starting from zero., for the 3rd element of 8 channels, the tail of the key is set to</w:t>
-      </w:r>
-      <w:r>
-        <w:t xml:space="preserve"> </w:t>
-      </w:r>
-      <w:r>
-        <w:rPr>
-          <w:rStyle w:val="VerbatimChar"/>
-        </w:rPr>
-        <w:t xml:space="preserve">16.08.03.02</w:t>
-      </w:r>
-    </w:p>
-    <w:p>
-      <w:pPr>
-        <w:pStyle w:val="Heading3"/>
-      </w:pPr>
-      <w:bookmarkStart w:id="47" w:name="aes3-sound-element-length"/>
-      <w:r>
-        <w:t xml:space="preserve">5.6.3 AES3 Sound Element Length</w:t>
-      </w:r>
-      <w:bookmarkEnd w:id="47"/>
-    </w:p>
-    <w:p>
-      <w:pPr>
-        <w:pStyle w:val="FirstParagraph"/>
-      </w:pPr>
-      <w:r>
-        <w:t xml:space="preserve">The length field of the KLV coded Element is 4 bytes BER long-form encoded (i.e. </w:t>
-      </w:r>
-      <w:r>
-        <w:rPr>
-          <w:rStyle w:val="VerbatimChar"/>
-        </w:rPr>
-        <w:t xml:space="preserve">83h.xx.yy.zz</w:t>
-      </w:r>
-      <w:r>
-        <w:t xml:space="preserve">) for Frame wrapping.</w:t>
-      </w:r>
-    </w:p>
-    <w:p>
-      <w:pPr>
-        <w:pStyle w:val="Heading3"/>
-      </w:pPr>
-      <w:bookmarkStart w:id="48" w:name="aes3-sound-element-value"/>
-      <w:r>
-        <w:t xml:space="preserve">5.6.4 AES3 Sound Element Value</w:t>
-      </w:r>
-      <w:bookmarkEnd w:id="48"/>
-    </w:p>
-    <w:p>
-      <w:pPr>
-        <w:pStyle w:val="FirstParagraph"/>
-      </w:pPr>
-      <w:r>
-        <w:t xml:space="preserve">The Sound Element Value complies with SMPTE ST 382</w:t>
-      </w:r>
-    </w:p>
-    <w:p>
-      <w:pPr>
-        <w:numPr>
-          <w:ilvl w:val="0"/>
-          <w:numId w:val="1013"/>
-        </w:numPr>
-        <w:pStyle w:val="Compact"/>
-      </w:pPr>
-      <w:r>
-        <w:t xml:space="preserve">The constraints on the conformant implementations are described in Annex B.8.3.</w:t>
-      </w:r>
-    </w:p>
-    <w:p>
-      <w:pPr>
-        <w:numPr>
-          <w:ilvl w:val="0"/>
-          <w:numId w:val="1013"/>
-        </w:numPr>
-        <w:pStyle w:val="Compact"/>
-      </w:pPr>
-      <w:r>
-        <w:t xml:space="preserve">The property values of Sound Essence Descriptor are described in Annex D</w:t>
-      </w:r>
-    </w:p>
-    <w:p>
-      <w:pPr>
-        <w:pStyle w:val="Heading2"/>
-      </w:pPr>
-      <w:bookmarkStart w:id="49" w:name="data-item-mapping"/>
-      <w:r>
-        <w:t xml:space="preserve">5.7 Data Item Mapping</w:t>
-      </w:r>
-      <w:bookmarkEnd w:id="49"/>
-    </w:p>
-    <w:p>
-      <w:pPr>
-        <w:pStyle w:val="Heading2"/>
-      </w:pPr>
-      <w:bookmarkStart w:id="50" w:name="general-5"/>
-      <w:r>
-        <w:t xml:space="preserve">5.8 General</w:t>
-      </w:r>
-      <w:bookmarkEnd w:id="50"/>
-    </w:p>
-    <w:p>
-      <w:pPr>
-        <w:pStyle w:val="FirstParagraph"/>
-      </w:pPr>
-      <w:r>
-        <w:t xml:space="preserve">This element contains data stream, e.g. caption or sub-title, and shall comply with SMPTE ST 436-1. Figure 6 shows the mapping of ANC Data Item Element.</w:t>
-      </w:r>
-    </w:p>
-    <w:p>
-      <w:pPr>
-        <w:pStyle w:val="CaptionedFigure"/>
-      </w:pPr>
-      <w:r>
-        <w:t xml:space="preserve">Mapping of ANC Data in a Data Item Element</w:t>
-      </w:r>
-    </w:p>
-    <w:p>
-      <w:pPr>
-        <w:pStyle w:val="ImageCaption"/>
-      </w:pPr>
-      <w:r>
-        <w:t xml:space="preserve">Mapping of ANC Data in a Data Item Element</w:t>
-      </w:r>
-    </w:p>
-    <w:p>
-      <w:pPr>
-        <w:pStyle w:val="BodyText"/>
-      </w:pPr>
-      <w:r>
-        <w:t xml:space="preserve">The Set Key is</w:t>
-      </w:r>
-      <w:r>
-        <w:t xml:space="preserve"> </w:t>
-      </w:r>
-      <w:r>
-        <w:rPr>
-          <w:rStyle w:val="VerbatimChar"/>
-        </w:rPr>
-        <w:t xml:space="preserve">06.0E.2B.34.01.02.01.01.0D.01.03. 01.17.01.02.01</w:t>
-      </w:r>
-      <w:r>
-        <w:t xml:space="preserve">, in accordance with SMPTE ST 436-1, because it allows one Frame Wrapped ANC Data Element in an Edit Unit.</w:t>
-      </w:r>
-    </w:p>
-    <w:p>
-      <w:pPr>
-        <w:pStyle w:val="Heading3"/>
-      </w:pPr>
-      <w:bookmarkStart w:id="51" w:name="acquisition-metadata-set"/>
-      <w:r>
-        <w:t xml:space="preserve">5.8.1 Acquisition Metadata Set</w:t>
-      </w:r>
-      <w:bookmarkEnd w:id="51"/>
-    </w:p>
-    <w:p>
-      <w:pPr>
-        <w:pStyle w:val="FirstParagraph"/>
-      </w:pPr>
-      <w:r>
-        <w:t xml:space="preserve">Acquisition Metadata Sets are specified in SMPTE RDD 18 and may be attached as ANC packets in the Data Item.</w:t>
-      </w:r>
-    </w:p>
+        <w:t xml:space="preserve">Table 3 – Picture Essence Coding Label Values for HEVC</w:t>
+      </w:r>
+    </w:p>
+    <w:tbl>
+      <w:tblPr>
+        <w:tblStyle w:val="Table"/>
+        <w:tblW w:type="pct" w:w="5000.0"/>
+        <w:tblLook w:firstRow="1" w:lastRow="0" w:firstColumn="0" w:lastColumn="0" w:noHBand="0" w:noVBand="0"/>
+      </w:tblPr>
+      <w:tblGrid>
+        <w:gridCol w:w="2253"/>
+        <w:gridCol w:w="1996"/>
+        <w:gridCol w:w="386"/>
+        <w:gridCol w:w="3283"/>
+      </w:tblGrid>
+      <w:tr>
+        <w:trPr>
+          <w:cnfStyle w:firstRow="1"/>
+        </w:trPr>
+        <w:tc>
+          <w:tcPr>
+            <w:tcBorders>
+              <w:bottom w:val="single"/>
+            </w:tcBorders>
+            <w:vAlign w:val="bottom"/>
+          </w:tcPr>
+          <w:p>
+            <w:pPr>
+              <w:pStyle w:val="Compact"/>
+              <w:jc w:val="left"/>
+            </w:pPr>
+            <w:r>
+              <w:t xml:space="preserve">Item Name</w:t>
+            </w:r>
+          </w:p>
+        </w:tc>
+        <w:tc>
+          <w:tcPr>
+            <w:tcBorders>
+              <w:bottom w:val="single"/>
+            </w:tcBorders>
+            <w:vAlign w:val="bottom"/>
+          </w:tcPr>
+          <w:p>
+            <w:pPr>
+              <w:pStyle w:val="Compact"/>
+              <w:jc w:val="left"/>
+            </w:pPr>
+            <w:r>
+              <w:t xml:space="preserve">Symbol</w:t>
+            </w:r>
+          </w:p>
+        </w:tc>
+        <w:tc>
+          <w:tcPr>
+            <w:tcBorders>
+              <w:bottom w:val="single"/>
+            </w:tcBorders>
+            <w:vAlign w:val="bottom"/>
+          </w:tcPr>
+          <w:p>
+            <w:pPr>
+              <w:pStyle w:val="Compact"/>
+              <w:jc w:val="left"/>
+            </w:pPr>
+            <w:r>
+              <w:t xml:space="preserve">Kind</w:t>
+            </w:r>
+          </w:p>
+        </w:tc>
+        <w:tc>
+          <w:tcPr>
+            <w:tcBorders>
+              <w:bottom w:val="single"/>
+            </w:tcBorders>
+            <w:vAlign w:val="bottom"/>
+          </w:tcPr>
+          <w:p>
+            <w:pPr>
+              <w:pStyle w:val="Compact"/>
+              <w:jc w:val="left"/>
+            </w:pPr>
+            <w:r>
+              <w:t xml:space="preserve">Item UL</w:t>
+            </w:r>
+          </w:p>
+        </w:tc>
+      </w:tr>
+      <w:tr>
+        <w:tc>
+          <w:p>
+            <w:pPr>
+              <w:pStyle w:val="Compact"/>
+              <w:jc w:val="left"/>
+            </w:pPr>
+            <w:r>
+              <w:t xml:space="preserve">VC6 Generic Bytestream</w:t>
+            </w:r>
+          </w:p>
+        </w:tc>
+        <w:tc>
+          <w:p>
+            <w:pPr>
+              <w:pStyle w:val="Compact"/>
+              <w:jc w:val="left"/>
+            </w:pPr>
+            <w:r>
+              <w:t xml:space="preserve">VC6GenericBytestream</w:t>
+            </w:r>
+          </w:p>
+        </w:tc>
+        <w:tc>
+          <w:p>
+            <w:pPr>
+              <w:pStyle w:val="Compact"/>
+              <w:jc w:val="left"/>
+            </w:pPr>
+            <w:r>
+              <w:t xml:space="preserve">LEAF</w:t>
+            </w:r>
+          </w:p>
+        </w:tc>
+        <w:tc>
+          <w:p>
+            <w:pPr>
+              <w:pStyle w:val="Compact"/>
+              <w:jc w:val="left"/>
+            </w:pPr>
+            <w:r>
+              <w:rPr>
+                <w:rStyle w:val="VerbatimChar"/>
+              </w:rPr>
+              <w:t xml:space="preserve">urn:smpte:ul:060E2B34.01020101.0D010301.15kk05nn</w:t>
+            </w:r>
+          </w:p>
+        </w:tc>
+      </w:tr>
+    </w:tbl>
     <w:p>
       <w:r>
         <w:br w:type="page"/>
@@ -3946,8 +3833,8 @@
   <w:abstractNum w:abstractNumId="16" w15:restartNumberingAfterBreak="0">
     <w:nsid w:val="65BE71B0"/>
     <w:multiLevelType w:val="hybridMultilevel"/>
-    <w:tmpl w:val="F5A8EBA2"/>
-    <w:lvl w:ilvl="0" w:tplc="3A1230F2">
+    <w:tmpl w:val="BE8CBA82"/>
+    <w:lvl w:ilvl="0" w:tplc="AD4CAFB0">
       <w:start w:val="1"/>
       <w:numFmt w:val="bullet"/>
       <w:lvlText w:val=""/>
@@ -4335,24 +4222,6 @@
     <w:abstractNumId w:val="991"/>
   </w:num>
   <w:num w:numId="1007">
-    <w:abstractNumId w:val="991"/>
-  </w:num>
-  <w:num w:numId="1008">
-    <w:abstractNumId w:val="991"/>
-  </w:num>
-  <w:num w:numId="1009">
-    <w:abstractNumId w:val="991"/>
-  </w:num>
-  <w:num w:numId="1010">
-    <w:abstractNumId w:val="991"/>
-  </w:num>
-  <w:num w:numId="1011">
-    <w:abstractNumId w:val="991"/>
-  </w:num>
-  <w:num w:numId="1012">
-    <w:abstractNumId w:val="991"/>
-  </w:num>
-  <w:num w:numId="1013">
     <w:abstractNumId w:val="991"/>
   </w:num>
 </w:numbering>
@@ -6189,6 +6058,28 @@
   </w:style>
   <w:style w:type="character" w:customStyle="1" w:styleId="smpte-ch-review-highlight">
     <w:name w:val="smpte-ch-review-highlight"/>
+    <w:basedOn w:val="DefaultParagraphFont"/>
+    <w:uiPriority w:val="1"/>
+    <w:qFormat/>
+    <w:rsid w:val="00A90A73"/>
+    <w:rPr>
+      <w:bdr w:val="none" w:sz="0" w:space="0" w:color="auto"/>
+      <w:shd w:val="clear" w:color="auto" w:fill="FFFF00"/>
+    </w:rPr>
+  </w:style>
+  <w:style w:type="character" w:customStyle="1" w:styleId="smpte-ch-review-highlight-green">
+    <w:name w:val="smpte-ch-review-highlight-green"/>
+    <w:basedOn w:val="DefaultParagraphFont"/>
+    <w:uiPriority w:val="1"/>
+    <w:qFormat/>
+    <w:rsid w:val="00A90A73"/>
+    <w:rPr>
+      <w:bdr w:val="none" w:sz="0" w:space="0" w:color="auto"/>
+      <w:shd w:val="clear" w:color="auto" w:fill="92D050"/>
+    </w:rPr>
+  </w:style>
+  <w:style w:type="character" w:customStyle="1" w:styleId="smpte-caption-table">
+    <w:name w:val="smpte-caption-table"/>
     <w:basedOn w:val="BodyTextChar"/>
   </w:style>
 </w:styles>

</xml_diff>